<commit_message>
Relatório atualizado apontando o erro na primeira rodada de testes
Relatório atualizado apontando o erro na primeira rodada de testes
</commit_message>
<xml_diff>
--- a/Testes/RelatorioTestes.docx
+++ b/Testes/RelatorioTestes.docx
@@ -37,8 +37,1158 @@
           <w:lang w:val="en-GB"/>
         </w:rPr>
       </w:pPr>
+      <w:r>
+        <w:rPr>
+          <w:lang w:val="en-GB"/>
+        </w:rPr>
+        <w:t>*</w:t>
+      </w:r>
+      <w:proofErr w:type="spellStart"/>
+      <w:r>
+        <w:rPr>
+          <w:lang w:val="en-GB"/>
+        </w:rPr>
+        <w:t>Primeira</w:t>
+      </w:r>
+      <w:proofErr w:type="spellEnd"/>
+      <w:r>
+        <w:rPr>
+          <w:lang w:val="en-GB"/>
+        </w:rPr>
+        <w:t xml:space="preserve"> </w:t>
+      </w:r>
+      <w:proofErr w:type="spellStart"/>
+      <w:r>
+        <w:rPr>
+          <w:lang w:val="en-GB"/>
+        </w:rPr>
+        <w:t>Rodada</w:t>
+      </w:r>
+      <w:proofErr w:type="spellEnd"/>
+      <w:r>
+        <w:rPr>
+          <w:lang w:val="en-GB"/>
+        </w:rPr>
+        <w:t xml:space="preserve"> de Testes</w:t>
+      </w:r>
+    </w:p>
+    <w:p>
+      <w:pPr>
+        <w:autoSpaceDE w:val="0"/>
+        <w:autoSpaceDN w:val="0"/>
+        <w:adjustRightInd w:val="0"/>
+        <w:spacing w:after="0" w:line="240" w:lineRule="auto"/>
+        <w:rPr>
+          <w:rFonts w:ascii="Consolas" w:hAnsi="Consolas" w:cs="Consolas"/>
+          <w:sz w:val="20"/>
+          <w:szCs w:val="20"/>
+          <w:lang w:val="en-GB"/>
+        </w:rPr>
+      </w:pPr>
+      <w:r>
+        <w:rPr>
+          <w:rFonts w:ascii="Consolas" w:hAnsi="Consolas" w:cs="Consolas"/>
+          <w:b/>
+          <w:bCs/>
+          <w:color w:val="7F0055"/>
+          <w:sz w:val="20"/>
+          <w:szCs w:val="20"/>
+          <w:lang w:val="en-GB"/>
+        </w:rPr>
+        <w:t>import</w:t>
+      </w:r>
+      <w:r>
+        <w:rPr>
+          <w:rFonts w:ascii="Consolas" w:hAnsi="Consolas" w:cs="Consolas"/>
+          <w:color w:val="000000"/>
+          <w:sz w:val="20"/>
+          <w:szCs w:val="20"/>
+          <w:lang w:val="en-GB"/>
+        </w:rPr>
+        <w:t xml:space="preserve"> </w:t>
+      </w:r>
+      <w:r>
+        <w:rPr>
+          <w:rFonts w:ascii="Consolas" w:hAnsi="Consolas" w:cs="Consolas"/>
+          <w:b/>
+          <w:bCs/>
+          <w:color w:val="7F0055"/>
+          <w:sz w:val="20"/>
+          <w:szCs w:val="20"/>
+          <w:lang w:val="en-GB"/>
+        </w:rPr>
+        <w:t>static</w:t>
+      </w:r>
+      <w:r>
+        <w:rPr>
+          <w:rFonts w:ascii="Consolas" w:hAnsi="Consolas" w:cs="Consolas"/>
+          <w:color w:val="000000"/>
+          <w:sz w:val="20"/>
+          <w:szCs w:val="20"/>
+          <w:lang w:val="en-GB"/>
+        </w:rPr>
+        <w:t xml:space="preserve"> </w:t>
+      </w:r>
+      <w:proofErr w:type="spellStart"/>
+      <w:proofErr w:type="gramStart"/>
+      <w:r>
+        <w:rPr>
+          <w:rFonts w:ascii="Consolas" w:hAnsi="Consolas" w:cs="Consolas"/>
+          <w:color w:val="000000"/>
+          <w:sz w:val="20"/>
+          <w:szCs w:val="20"/>
+          <w:lang w:val="en-GB"/>
+        </w:rPr>
+        <w:t>org.junit.jupiter.api.Assertions</w:t>
+      </w:r>
+      <w:proofErr w:type="spellEnd"/>
+      <w:proofErr w:type="gramEnd"/>
+      <w:r>
+        <w:rPr>
+          <w:rFonts w:ascii="Consolas" w:hAnsi="Consolas" w:cs="Consolas"/>
+          <w:color w:val="000000"/>
+          <w:sz w:val="20"/>
+          <w:szCs w:val="20"/>
+          <w:lang w:val="en-GB"/>
+        </w:rPr>
+        <w:t>.*;</w:t>
+      </w:r>
+    </w:p>
+    <w:p>
+      <w:pPr>
+        <w:autoSpaceDE w:val="0"/>
+        <w:autoSpaceDN w:val="0"/>
+        <w:adjustRightInd w:val="0"/>
+        <w:spacing w:after="0" w:line="240" w:lineRule="auto"/>
+        <w:rPr>
+          <w:rFonts w:ascii="Consolas" w:hAnsi="Consolas" w:cs="Consolas"/>
+          <w:sz w:val="20"/>
+          <w:szCs w:val="20"/>
+          <w:lang w:val="en-GB"/>
+        </w:rPr>
+      </w:pPr>
+    </w:p>
+    <w:p>
+      <w:pPr>
+        <w:autoSpaceDE w:val="0"/>
+        <w:autoSpaceDN w:val="0"/>
+        <w:adjustRightInd w:val="0"/>
+        <w:spacing w:after="0" w:line="240" w:lineRule="auto"/>
+        <w:rPr>
+          <w:rFonts w:ascii="Consolas" w:hAnsi="Consolas" w:cs="Consolas"/>
+          <w:sz w:val="20"/>
+          <w:szCs w:val="20"/>
+          <w:lang w:val="en-GB"/>
+        </w:rPr>
+      </w:pPr>
+      <w:r>
+        <w:rPr>
+          <w:rFonts w:ascii="Consolas" w:hAnsi="Consolas" w:cs="Consolas"/>
+          <w:b/>
+          <w:bCs/>
+          <w:color w:val="7F0055"/>
+          <w:sz w:val="20"/>
+          <w:szCs w:val="20"/>
+          <w:lang w:val="en-GB"/>
+        </w:rPr>
+        <w:t>import</w:t>
+      </w:r>
+      <w:r>
+        <w:rPr>
+          <w:rFonts w:ascii="Consolas" w:hAnsi="Consolas" w:cs="Consolas"/>
+          <w:color w:val="000000"/>
+          <w:sz w:val="20"/>
+          <w:szCs w:val="20"/>
+          <w:lang w:val="en-GB"/>
+        </w:rPr>
+        <w:t xml:space="preserve"> </w:t>
+      </w:r>
+      <w:proofErr w:type="spellStart"/>
+      <w:proofErr w:type="gramStart"/>
+      <w:r>
+        <w:rPr>
+          <w:rFonts w:ascii="Consolas" w:hAnsi="Consolas" w:cs="Consolas"/>
+          <w:color w:val="000000"/>
+          <w:sz w:val="20"/>
+          <w:szCs w:val="20"/>
+          <w:lang w:val="en-GB"/>
+        </w:rPr>
+        <w:t>org.junit.jupiter.api.Test</w:t>
+      </w:r>
+      <w:proofErr w:type="spellEnd"/>
+      <w:proofErr w:type="gramEnd"/>
+      <w:r>
+        <w:rPr>
+          <w:rFonts w:ascii="Consolas" w:hAnsi="Consolas" w:cs="Consolas"/>
+          <w:color w:val="000000"/>
+          <w:sz w:val="20"/>
+          <w:szCs w:val="20"/>
+          <w:lang w:val="en-GB"/>
+        </w:rPr>
+        <w:t>;</w:t>
+      </w:r>
+    </w:p>
+    <w:p>
+      <w:pPr>
+        <w:autoSpaceDE w:val="0"/>
+        <w:autoSpaceDN w:val="0"/>
+        <w:adjustRightInd w:val="0"/>
+        <w:spacing w:after="0" w:line="240" w:lineRule="auto"/>
+        <w:rPr>
+          <w:rFonts w:ascii="Consolas" w:hAnsi="Consolas" w:cs="Consolas"/>
+          <w:sz w:val="20"/>
+          <w:szCs w:val="20"/>
+          <w:lang w:val="en-GB"/>
+        </w:rPr>
+      </w:pPr>
+    </w:p>
+    <w:p>
+      <w:pPr>
+        <w:autoSpaceDE w:val="0"/>
+        <w:autoSpaceDN w:val="0"/>
+        <w:adjustRightInd w:val="0"/>
+        <w:spacing w:after="0" w:line="240" w:lineRule="auto"/>
+        <w:rPr>
+          <w:rFonts w:ascii="Consolas" w:hAnsi="Consolas" w:cs="Consolas"/>
+          <w:sz w:val="20"/>
+          <w:szCs w:val="20"/>
+        </w:rPr>
+      </w:pPr>
+      <w:proofErr w:type="spellStart"/>
+      <w:r>
+        <w:rPr>
+          <w:rFonts w:ascii="Consolas" w:hAnsi="Consolas" w:cs="Consolas"/>
+          <w:b/>
+          <w:bCs/>
+          <w:color w:val="7F0055"/>
+          <w:sz w:val="20"/>
+          <w:szCs w:val="20"/>
+        </w:rPr>
+        <w:t>class</w:t>
+      </w:r>
+      <w:proofErr w:type="spellEnd"/>
+      <w:r>
+        <w:rPr>
+          <w:rFonts w:ascii="Consolas" w:hAnsi="Consolas" w:cs="Consolas"/>
+          <w:color w:val="000000"/>
+          <w:sz w:val="20"/>
+          <w:szCs w:val="20"/>
+        </w:rPr>
+        <w:t xml:space="preserve"> </w:t>
+      </w:r>
+      <w:proofErr w:type="spellStart"/>
+      <w:r>
+        <w:rPr>
+          <w:rFonts w:ascii="Consolas" w:hAnsi="Consolas" w:cs="Consolas"/>
+          <w:color w:val="000000"/>
+          <w:sz w:val="20"/>
+          <w:szCs w:val="20"/>
+        </w:rPr>
+        <w:t>JulgamentoPrisoneiroTest</w:t>
+      </w:r>
+      <w:proofErr w:type="spellEnd"/>
+      <w:r>
+        <w:rPr>
+          <w:rFonts w:ascii="Consolas" w:hAnsi="Consolas" w:cs="Consolas"/>
+          <w:color w:val="000000"/>
+          <w:sz w:val="20"/>
+          <w:szCs w:val="20"/>
+        </w:rPr>
+        <w:t xml:space="preserve"> {</w:t>
+      </w:r>
+    </w:p>
+    <w:p>
+      <w:pPr>
+        <w:autoSpaceDE w:val="0"/>
+        <w:autoSpaceDN w:val="0"/>
+        <w:adjustRightInd w:val="0"/>
+        <w:spacing w:after="0" w:line="240" w:lineRule="auto"/>
+        <w:rPr>
+          <w:rFonts w:ascii="Consolas" w:hAnsi="Consolas" w:cs="Consolas"/>
+          <w:sz w:val="20"/>
+          <w:szCs w:val="20"/>
+        </w:rPr>
+      </w:pPr>
+    </w:p>
+    <w:p>
+      <w:pPr>
+        <w:autoSpaceDE w:val="0"/>
+        <w:autoSpaceDN w:val="0"/>
+        <w:adjustRightInd w:val="0"/>
+        <w:spacing w:after="0" w:line="240" w:lineRule="auto"/>
+        <w:rPr>
+          <w:rFonts w:ascii="Consolas" w:hAnsi="Consolas" w:cs="Consolas"/>
+          <w:sz w:val="20"/>
+          <w:szCs w:val="20"/>
+        </w:rPr>
+      </w:pPr>
+      <w:r>
+        <w:rPr>
+          <w:rFonts w:ascii="Consolas" w:hAnsi="Consolas" w:cs="Consolas"/>
+          <w:color w:val="000000"/>
+          <w:sz w:val="20"/>
+          <w:szCs w:val="20"/>
+        </w:rPr>
+        <w:tab/>
+      </w:r>
+      <w:r>
+        <w:rPr>
+          <w:rFonts w:ascii="Consolas" w:hAnsi="Consolas" w:cs="Consolas"/>
+          <w:color w:val="646464"/>
+          <w:sz w:val="20"/>
+          <w:szCs w:val="20"/>
+        </w:rPr>
+        <w:t>@Test</w:t>
+      </w:r>
+    </w:p>
+    <w:p>
+      <w:pPr>
+        <w:autoSpaceDE w:val="0"/>
+        <w:autoSpaceDN w:val="0"/>
+        <w:adjustRightInd w:val="0"/>
+        <w:spacing w:after="0" w:line="240" w:lineRule="auto"/>
+        <w:rPr>
+          <w:rFonts w:ascii="Consolas" w:hAnsi="Consolas" w:cs="Consolas"/>
+          <w:sz w:val="20"/>
+          <w:szCs w:val="20"/>
+        </w:rPr>
+      </w:pPr>
+      <w:r>
+        <w:rPr>
+          <w:rFonts w:ascii="Consolas" w:hAnsi="Consolas" w:cs="Consolas"/>
+          <w:color w:val="000000"/>
+          <w:sz w:val="20"/>
+          <w:szCs w:val="20"/>
+        </w:rPr>
+        <w:tab/>
+      </w:r>
+      <w:proofErr w:type="spellStart"/>
+      <w:r>
+        <w:rPr>
+          <w:rFonts w:ascii="Consolas" w:hAnsi="Consolas" w:cs="Consolas"/>
+          <w:b/>
+          <w:bCs/>
+          <w:color w:val="7F0055"/>
+          <w:sz w:val="20"/>
+          <w:szCs w:val="20"/>
+        </w:rPr>
+        <w:t>void</w:t>
+      </w:r>
+      <w:proofErr w:type="spellEnd"/>
+      <w:r>
+        <w:rPr>
+          <w:rFonts w:ascii="Consolas" w:hAnsi="Consolas" w:cs="Consolas"/>
+          <w:color w:val="000000"/>
+          <w:sz w:val="20"/>
+          <w:szCs w:val="20"/>
+        </w:rPr>
+        <w:t xml:space="preserve"> </w:t>
+      </w:r>
+      <w:proofErr w:type="spellStart"/>
+      <w:proofErr w:type="gramStart"/>
+      <w:r>
+        <w:rPr>
+          <w:rFonts w:ascii="Consolas" w:hAnsi="Consolas" w:cs="Consolas"/>
+          <w:color w:val="000000"/>
+          <w:sz w:val="20"/>
+          <w:szCs w:val="20"/>
+        </w:rPr>
+        <w:t>testePrimeiroRetorno</w:t>
+      </w:r>
+      <w:proofErr w:type="spellEnd"/>
+      <w:r>
+        <w:rPr>
+          <w:rFonts w:ascii="Consolas" w:hAnsi="Consolas" w:cs="Consolas"/>
+          <w:color w:val="000000"/>
+          <w:sz w:val="20"/>
+          <w:szCs w:val="20"/>
+        </w:rPr>
+        <w:t>(</w:t>
+      </w:r>
+      <w:proofErr w:type="gramEnd"/>
+      <w:r>
+        <w:rPr>
+          <w:rFonts w:ascii="Consolas" w:hAnsi="Consolas" w:cs="Consolas"/>
+          <w:color w:val="000000"/>
+          <w:sz w:val="20"/>
+          <w:szCs w:val="20"/>
+        </w:rPr>
+        <w:t>) {</w:t>
+      </w:r>
+    </w:p>
+    <w:p>
+      <w:pPr>
+        <w:autoSpaceDE w:val="0"/>
+        <w:autoSpaceDN w:val="0"/>
+        <w:adjustRightInd w:val="0"/>
+        <w:spacing w:after="0" w:line="240" w:lineRule="auto"/>
+        <w:rPr>
+          <w:rFonts w:ascii="Consolas" w:hAnsi="Consolas" w:cs="Consolas"/>
+          <w:sz w:val="20"/>
+          <w:szCs w:val="20"/>
+        </w:rPr>
+      </w:pPr>
+      <w:r>
+        <w:rPr>
+          <w:rFonts w:ascii="Consolas" w:hAnsi="Consolas" w:cs="Consolas"/>
+          <w:color w:val="000000"/>
+          <w:sz w:val="20"/>
+          <w:szCs w:val="20"/>
+        </w:rPr>
+        <w:tab/>
+      </w:r>
+      <w:r>
+        <w:rPr>
+          <w:rFonts w:ascii="Consolas" w:hAnsi="Consolas" w:cs="Consolas"/>
+          <w:color w:val="000000"/>
+          <w:sz w:val="20"/>
+          <w:szCs w:val="20"/>
+        </w:rPr>
+        <w:tab/>
+      </w:r>
+      <w:proofErr w:type="spellStart"/>
+      <w:r>
+        <w:rPr>
+          <w:rFonts w:ascii="Consolas" w:hAnsi="Consolas" w:cs="Consolas"/>
+          <w:color w:val="000000"/>
+          <w:sz w:val="20"/>
+          <w:szCs w:val="20"/>
+        </w:rPr>
+        <w:t>String</w:t>
+      </w:r>
+      <w:proofErr w:type="spellEnd"/>
+      <w:r>
+        <w:rPr>
+          <w:rFonts w:ascii="Consolas" w:hAnsi="Consolas" w:cs="Consolas"/>
+          <w:color w:val="000000"/>
+          <w:sz w:val="20"/>
+          <w:szCs w:val="20"/>
+        </w:rPr>
+        <w:t xml:space="preserve"> </w:t>
+      </w:r>
+      <w:proofErr w:type="spellStart"/>
+      <w:r>
+        <w:rPr>
+          <w:rFonts w:ascii="Consolas" w:hAnsi="Consolas" w:cs="Consolas"/>
+          <w:color w:val="6A3E3E"/>
+          <w:sz w:val="20"/>
+          <w:szCs w:val="20"/>
+        </w:rPr>
+        <w:t>respostaPrisoneiroA</w:t>
+      </w:r>
+      <w:proofErr w:type="spellEnd"/>
+      <w:r>
+        <w:rPr>
+          <w:rFonts w:ascii="Consolas" w:hAnsi="Consolas" w:cs="Consolas"/>
+          <w:color w:val="000000"/>
+          <w:sz w:val="20"/>
+          <w:szCs w:val="20"/>
+        </w:rPr>
+        <w:t xml:space="preserve"> = </w:t>
+      </w:r>
+      <w:r>
+        <w:rPr>
+          <w:rFonts w:ascii="Consolas" w:hAnsi="Consolas" w:cs="Consolas"/>
+          <w:color w:val="2A00FF"/>
+          <w:sz w:val="20"/>
+          <w:szCs w:val="20"/>
+        </w:rPr>
+        <w:t>"Culpado"</w:t>
+      </w:r>
+      <w:r>
+        <w:rPr>
+          <w:rFonts w:ascii="Consolas" w:hAnsi="Consolas" w:cs="Consolas"/>
+          <w:color w:val="000000"/>
+          <w:sz w:val="20"/>
+          <w:szCs w:val="20"/>
+        </w:rPr>
+        <w:t>;</w:t>
+      </w:r>
+    </w:p>
+    <w:p>
+      <w:pPr>
+        <w:autoSpaceDE w:val="0"/>
+        <w:autoSpaceDN w:val="0"/>
+        <w:adjustRightInd w:val="0"/>
+        <w:spacing w:after="0" w:line="240" w:lineRule="auto"/>
+        <w:rPr>
+          <w:rFonts w:ascii="Consolas" w:hAnsi="Consolas" w:cs="Consolas"/>
+          <w:sz w:val="20"/>
+          <w:szCs w:val="20"/>
+        </w:rPr>
+      </w:pPr>
+      <w:r>
+        <w:rPr>
+          <w:rFonts w:ascii="Consolas" w:hAnsi="Consolas" w:cs="Consolas"/>
+          <w:color w:val="000000"/>
+          <w:sz w:val="20"/>
+          <w:szCs w:val="20"/>
+        </w:rPr>
+        <w:tab/>
+      </w:r>
+      <w:r>
+        <w:rPr>
+          <w:rFonts w:ascii="Consolas" w:hAnsi="Consolas" w:cs="Consolas"/>
+          <w:color w:val="000000"/>
+          <w:sz w:val="20"/>
+          <w:szCs w:val="20"/>
+        </w:rPr>
+        <w:tab/>
+      </w:r>
+      <w:proofErr w:type="spellStart"/>
+      <w:r>
+        <w:rPr>
+          <w:rFonts w:ascii="Consolas" w:hAnsi="Consolas" w:cs="Consolas"/>
+          <w:color w:val="000000"/>
+          <w:sz w:val="20"/>
+          <w:szCs w:val="20"/>
+        </w:rPr>
+        <w:t>String</w:t>
+      </w:r>
+      <w:proofErr w:type="spellEnd"/>
+      <w:r>
+        <w:rPr>
+          <w:rFonts w:ascii="Consolas" w:hAnsi="Consolas" w:cs="Consolas"/>
+          <w:color w:val="000000"/>
+          <w:sz w:val="20"/>
+          <w:szCs w:val="20"/>
+        </w:rPr>
+        <w:t xml:space="preserve"> </w:t>
+      </w:r>
+      <w:proofErr w:type="spellStart"/>
+      <w:r>
+        <w:rPr>
+          <w:rFonts w:ascii="Consolas" w:hAnsi="Consolas" w:cs="Consolas"/>
+          <w:color w:val="6A3E3E"/>
+          <w:sz w:val="20"/>
+          <w:szCs w:val="20"/>
+        </w:rPr>
+        <w:t>respostaPrisoneiroB</w:t>
+      </w:r>
+      <w:proofErr w:type="spellEnd"/>
+      <w:r>
+        <w:rPr>
+          <w:rFonts w:ascii="Consolas" w:hAnsi="Consolas" w:cs="Consolas"/>
+          <w:color w:val="000000"/>
+          <w:sz w:val="20"/>
+          <w:szCs w:val="20"/>
+        </w:rPr>
+        <w:t xml:space="preserve"> = </w:t>
+      </w:r>
+      <w:r>
+        <w:rPr>
+          <w:rFonts w:ascii="Consolas" w:hAnsi="Consolas" w:cs="Consolas"/>
+          <w:color w:val="2A00FF"/>
+          <w:sz w:val="20"/>
+          <w:szCs w:val="20"/>
+        </w:rPr>
+        <w:t>"Culpado"</w:t>
+      </w:r>
+      <w:r>
+        <w:rPr>
+          <w:rFonts w:ascii="Consolas" w:hAnsi="Consolas" w:cs="Consolas"/>
+          <w:color w:val="000000"/>
+          <w:sz w:val="20"/>
+          <w:szCs w:val="20"/>
+        </w:rPr>
+        <w:t>;</w:t>
+      </w:r>
+    </w:p>
+    <w:p>
+      <w:pPr>
+        <w:autoSpaceDE w:val="0"/>
+        <w:autoSpaceDN w:val="0"/>
+        <w:adjustRightInd w:val="0"/>
+        <w:spacing w:after="0" w:line="240" w:lineRule="auto"/>
+        <w:rPr>
+          <w:rFonts w:ascii="Consolas" w:hAnsi="Consolas" w:cs="Consolas"/>
+          <w:sz w:val="20"/>
+          <w:szCs w:val="20"/>
+        </w:rPr>
+      </w:pPr>
+      <w:r>
+        <w:rPr>
+          <w:rFonts w:ascii="Consolas" w:hAnsi="Consolas" w:cs="Consolas"/>
+          <w:color w:val="000000"/>
+          <w:sz w:val="20"/>
+          <w:szCs w:val="20"/>
+        </w:rPr>
+        <w:tab/>
+      </w:r>
+      <w:r>
+        <w:rPr>
+          <w:rFonts w:ascii="Consolas" w:hAnsi="Consolas" w:cs="Consolas"/>
+          <w:color w:val="000000"/>
+          <w:sz w:val="20"/>
+          <w:szCs w:val="20"/>
+        </w:rPr>
+        <w:tab/>
+      </w:r>
+      <w:proofErr w:type="spellStart"/>
+      <w:r>
+        <w:rPr>
+          <w:rFonts w:ascii="Consolas" w:hAnsi="Consolas" w:cs="Consolas"/>
+          <w:color w:val="000000"/>
+          <w:sz w:val="20"/>
+          <w:szCs w:val="20"/>
+        </w:rPr>
+        <w:t>JulgamentoPrisoneiro</w:t>
+      </w:r>
+      <w:proofErr w:type="spellEnd"/>
+      <w:r>
+        <w:rPr>
+          <w:rFonts w:ascii="Consolas" w:hAnsi="Consolas" w:cs="Consolas"/>
+          <w:color w:val="000000"/>
+          <w:sz w:val="20"/>
+          <w:szCs w:val="20"/>
+        </w:rPr>
+        <w:t xml:space="preserve"> </w:t>
+      </w:r>
+      <w:r>
+        <w:rPr>
+          <w:rFonts w:ascii="Consolas" w:hAnsi="Consolas" w:cs="Consolas"/>
+          <w:color w:val="6A3E3E"/>
+          <w:sz w:val="20"/>
+          <w:szCs w:val="20"/>
+        </w:rPr>
+        <w:t>julgar</w:t>
+      </w:r>
+      <w:r>
+        <w:rPr>
+          <w:rFonts w:ascii="Consolas" w:hAnsi="Consolas" w:cs="Consolas"/>
+          <w:color w:val="000000"/>
+          <w:sz w:val="20"/>
+          <w:szCs w:val="20"/>
+        </w:rPr>
+        <w:t xml:space="preserve"> = </w:t>
+      </w:r>
+      <w:r>
+        <w:rPr>
+          <w:rFonts w:ascii="Consolas" w:hAnsi="Consolas" w:cs="Consolas"/>
+          <w:b/>
+          <w:bCs/>
+          <w:color w:val="7F0055"/>
+          <w:sz w:val="20"/>
+          <w:szCs w:val="20"/>
+        </w:rPr>
+        <w:t>new</w:t>
+      </w:r>
+      <w:r>
+        <w:rPr>
+          <w:rFonts w:ascii="Consolas" w:hAnsi="Consolas" w:cs="Consolas"/>
+          <w:color w:val="000000"/>
+          <w:sz w:val="20"/>
+          <w:szCs w:val="20"/>
+        </w:rPr>
+        <w:t xml:space="preserve"> </w:t>
+      </w:r>
+      <w:proofErr w:type="spellStart"/>
+      <w:proofErr w:type="gramStart"/>
+      <w:r>
+        <w:rPr>
+          <w:rFonts w:ascii="Consolas" w:hAnsi="Consolas" w:cs="Consolas"/>
+          <w:color w:val="000000"/>
+          <w:sz w:val="20"/>
+          <w:szCs w:val="20"/>
+        </w:rPr>
+        <w:t>JulgamentoPrisoneiro</w:t>
+      </w:r>
+      <w:proofErr w:type="spellEnd"/>
+      <w:r>
+        <w:rPr>
+          <w:rFonts w:ascii="Consolas" w:hAnsi="Consolas" w:cs="Consolas"/>
+          <w:color w:val="000000"/>
+          <w:sz w:val="20"/>
+          <w:szCs w:val="20"/>
+        </w:rPr>
+        <w:t>(</w:t>
+      </w:r>
+      <w:proofErr w:type="gramEnd"/>
+      <w:r>
+        <w:rPr>
+          <w:rFonts w:ascii="Consolas" w:hAnsi="Consolas" w:cs="Consolas"/>
+          <w:color w:val="000000"/>
+          <w:sz w:val="20"/>
+          <w:szCs w:val="20"/>
+        </w:rPr>
+        <w:t>);</w:t>
+      </w:r>
+    </w:p>
+    <w:p>
+      <w:pPr>
+        <w:autoSpaceDE w:val="0"/>
+        <w:autoSpaceDN w:val="0"/>
+        <w:adjustRightInd w:val="0"/>
+        <w:spacing w:after="0" w:line="240" w:lineRule="auto"/>
+        <w:rPr>
+          <w:rFonts w:ascii="Consolas" w:hAnsi="Consolas" w:cs="Consolas"/>
+          <w:sz w:val="20"/>
+          <w:szCs w:val="20"/>
+        </w:rPr>
+      </w:pPr>
+      <w:r>
+        <w:rPr>
+          <w:rFonts w:ascii="Consolas" w:hAnsi="Consolas" w:cs="Consolas"/>
+          <w:color w:val="000000"/>
+          <w:sz w:val="20"/>
+          <w:szCs w:val="20"/>
+        </w:rPr>
+        <w:tab/>
+      </w:r>
+      <w:r>
+        <w:rPr>
+          <w:rFonts w:ascii="Consolas" w:hAnsi="Consolas" w:cs="Consolas"/>
+          <w:color w:val="000000"/>
+          <w:sz w:val="20"/>
+          <w:szCs w:val="20"/>
+        </w:rPr>
+        <w:tab/>
+      </w:r>
+      <w:proofErr w:type="spellStart"/>
+      <w:r>
+        <w:rPr>
+          <w:rFonts w:ascii="Consolas" w:hAnsi="Consolas" w:cs="Consolas"/>
+          <w:b/>
+          <w:bCs/>
+          <w:color w:val="7F0055"/>
+          <w:sz w:val="20"/>
+          <w:szCs w:val="20"/>
+        </w:rPr>
+        <w:t>int</w:t>
+      </w:r>
+      <w:proofErr w:type="spellEnd"/>
+      <w:r>
+        <w:rPr>
+          <w:rFonts w:ascii="Consolas" w:hAnsi="Consolas" w:cs="Consolas"/>
+          <w:color w:val="000000"/>
+          <w:sz w:val="20"/>
+          <w:szCs w:val="20"/>
+        </w:rPr>
+        <w:t xml:space="preserve"> </w:t>
+      </w:r>
+      <w:proofErr w:type="spellStart"/>
+      <w:r>
+        <w:rPr>
+          <w:rFonts w:ascii="Consolas" w:hAnsi="Consolas" w:cs="Consolas"/>
+          <w:color w:val="6A3E3E"/>
+          <w:sz w:val="20"/>
+          <w:szCs w:val="20"/>
+        </w:rPr>
+        <w:t>penaCalculada</w:t>
+      </w:r>
+      <w:proofErr w:type="spellEnd"/>
+      <w:r>
+        <w:rPr>
+          <w:rFonts w:ascii="Consolas" w:hAnsi="Consolas" w:cs="Consolas"/>
+          <w:color w:val="000000"/>
+          <w:sz w:val="20"/>
+          <w:szCs w:val="20"/>
+        </w:rPr>
+        <w:t xml:space="preserve"> = </w:t>
+      </w:r>
+      <w:proofErr w:type="spellStart"/>
+      <w:proofErr w:type="gramStart"/>
+      <w:r>
+        <w:rPr>
+          <w:rFonts w:ascii="Consolas" w:hAnsi="Consolas" w:cs="Consolas"/>
+          <w:color w:val="6A3E3E"/>
+          <w:sz w:val="20"/>
+          <w:szCs w:val="20"/>
+        </w:rPr>
+        <w:t>julgar</w:t>
+      </w:r>
+      <w:r>
+        <w:rPr>
+          <w:rFonts w:ascii="Consolas" w:hAnsi="Consolas" w:cs="Consolas"/>
+          <w:color w:val="000000"/>
+          <w:sz w:val="20"/>
+          <w:szCs w:val="20"/>
+        </w:rPr>
+        <w:t>.</w:t>
+      </w:r>
+      <w:r>
+        <w:rPr>
+          <w:rFonts w:ascii="Consolas" w:hAnsi="Consolas" w:cs="Consolas"/>
+          <w:color w:val="000000"/>
+          <w:sz w:val="20"/>
+          <w:szCs w:val="20"/>
+          <w:u w:val="single"/>
+        </w:rPr>
+        <w:t>calculaPena</w:t>
+      </w:r>
+      <w:proofErr w:type="spellEnd"/>
+      <w:proofErr w:type="gramEnd"/>
+      <w:r>
+        <w:rPr>
+          <w:rFonts w:ascii="Consolas" w:hAnsi="Consolas" w:cs="Consolas"/>
+          <w:color w:val="000000"/>
+          <w:sz w:val="20"/>
+          <w:szCs w:val="20"/>
+        </w:rPr>
+        <w:t>(</w:t>
+      </w:r>
+      <w:proofErr w:type="spellStart"/>
+      <w:r>
+        <w:rPr>
+          <w:rFonts w:ascii="Consolas" w:hAnsi="Consolas" w:cs="Consolas"/>
+          <w:color w:val="6A3E3E"/>
+          <w:sz w:val="20"/>
+          <w:szCs w:val="20"/>
+        </w:rPr>
+        <w:t>respostaPrisoneiroA</w:t>
+      </w:r>
+      <w:proofErr w:type="spellEnd"/>
+      <w:r>
+        <w:rPr>
+          <w:rFonts w:ascii="Consolas" w:hAnsi="Consolas" w:cs="Consolas"/>
+          <w:color w:val="000000"/>
+          <w:sz w:val="20"/>
+          <w:szCs w:val="20"/>
+        </w:rPr>
+        <w:t xml:space="preserve">, </w:t>
+      </w:r>
+      <w:proofErr w:type="spellStart"/>
+      <w:r>
+        <w:rPr>
+          <w:rFonts w:ascii="Consolas" w:hAnsi="Consolas" w:cs="Consolas"/>
+          <w:color w:val="6A3E3E"/>
+          <w:sz w:val="20"/>
+          <w:szCs w:val="20"/>
+        </w:rPr>
+        <w:t>respostaPrisoneiroB</w:t>
+      </w:r>
+      <w:proofErr w:type="spellEnd"/>
+      <w:r>
+        <w:rPr>
+          <w:rFonts w:ascii="Consolas" w:hAnsi="Consolas" w:cs="Consolas"/>
+          <w:color w:val="000000"/>
+          <w:sz w:val="20"/>
+          <w:szCs w:val="20"/>
+        </w:rPr>
+        <w:t>);</w:t>
+      </w:r>
+    </w:p>
+    <w:p>
+      <w:pPr>
+        <w:autoSpaceDE w:val="0"/>
+        <w:autoSpaceDN w:val="0"/>
+        <w:adjustRightInd w:val="0"/>
+        <w:spacing w:after="0" w:line="240" w:lineRule="auto"/>
+        <w:rPr>
+          <w:rFonts w:ascii="Consolas" w:hAnsi="Consolas" w:cs="Consolas"/>
+          <w:sz w:val="20"/>
+          <w:szCs w:val="20"/>
+          <w:lang w:val="en-GB"/>
+        </w:rPr>
+      </w:pPr>
+      <w:r>
+        <w:rPr>
+          <w:rFonts w:ascii="Consolas" w:hAnsi="Consolas" w:cs="Consolas"/>
+          <w:color w:val="000000"/>
+          <w:sz w:val="20"/>
+          <w:szCs w:val="20"/>
+        </w:rPr>
+        <w:tab/>
+      </w:r>
+      <w:r>
+        <w:rPr>
+          <w:rFonts w:ascii="Consolas" w:hAnsi="Consolas" w:cs="Consolas"/>
+          <w:color w:val="000000"/>
+          <w:sz w:val="20"/>
+          <w:szCs w:val="20"/>
+        </w:rPr>
+        <w:tab/>
+      </w:r>
+      <w:proofErr w:type="spellStart"/>
+      <w:proofErr w:type="gramStart"/>
+      <w:r>
+        <w:rPr>
+          <w:rFonts w:ascii="Consolas" w:hAnsi="Consolas" w:cs="Consolas"/>
+          <w:i/>
+          <w:iCs/>
+          <w:color w:val="000000"/>
+          <w:sz w:val="20"/>
+          <w:szCs w:val="20"/>
+          <w:lang w:val="en-GB"/>
+        </w:rPr>
+        <w:t>assertEquals</w:t>
+      </w:r>
+      <w:proofErr w:type="spellEnd"/>
+      <w:r>
+        <w:rPr>
+          <w:rFonts w:ascii="Consolas" w:hAnsi="Consolas" w:cs="Consolas"/>
+          <w:color w:val="000000"/>
+          <w:sz w:val="20"/>
+          <w:szCs w:val="20"/>
+          <w:lang w:val="en-GB"/>
+        </w:rPr>
+        <w:t>(</w:t>
+      </w:r>
+      <w:proofErr w:type="gramEnd"/>
+      <w:r>
+        <w:rPr>
+          <w:rFonts w:ascii="Consolas" w:hAnsi="Consolas" w:cs="Consolas"/>
+          <w:color w:val="000000"/>
+          <w:sz w:val="20"/>
+          <w:szCs w:val="20"/>
+          <w:lang w:val="en-GB"/>
+        </w:rPr>
+        <w:t xml:space="preserve">15, </w:t>
+      </w:r>
+      <w:proofErr w:type="spellStart"/>
+      <w:r>
+        <w:rPr>
+          <w:rFonts w:ascii="Consolas" w:hAnsi="Consolas" w:cs="Consolas"/>
+          <w:color w:val="6A3E3E"/>
+          <w:sz w:val="20"/>
+          <w:szCs w:val="20"/>
+          <w:lang w:val="en-GB"/>
+        </w:rPr>
+        <w:t>penaCalculada</w:t>
+      </w:r>
+      <w:proofErr w:type="spellEnd"/>
+      <w:r>
+        <w:rPr>
+          <w:rFonts w:ascii="Consolas" w:hAnsi="Consolas" w:cs="Consolas"/>
+          <w:color w:val="000000"/>
+          <w:sz w:val="20"/>
+          <w:szCs w:val="20"/>
+          <w:lang w:val="en-GB"/>
+        </w:rPr>
+        <w:t>);</w:t>
+      </w:r>
+    </w:p>
+    <w:p>
+      <w:pPr>
+        <w:autoSpaceDE w:val="0"/>
+        <w:autoSpaceDN w:val="0"/>
+        <w:adjustRightInd w:val="0"/>
+        <w:spacing w:after="0" w:line="240" w:lineRule="auto"/>
+        <w:rPr>
+          <w:rFonts w:ascii="Consolas" w:hAnsi="Consolas" w:cs="Consolas"/>
+          <w:sz w:val="20"/>
+          <w:szCs w:val="20"/>
+          <w:lang w:val="en-GB"/>
+        </w:rPr>
+      </w:pPr>
+      <w:r>
+        <w:rPr>
+          <w:rFonts w:ascii="Consolas" w:hAnsi="Consolas" w:cs="Consolas"/>
+          <w:color w:val="000000"/>
+          <w:sz w:val="20"/>
+          <w:szCs w:val="20"/>
+          <w:lang w:val="en-GB"/>
+        </w:rPr>
+        <w:tab/>
+        <w:t>}</w:t>
+      </w:r>
+    </w:p>
+    <w:p>
+      <w:pPr>
+        <w:autoSpaceDE w:val="0"/>
+        <w:autoSpaceDN w:val="0"/>
+        <w:adjustRightInd w:val="0"/>
+        <w:spacing w:after="0" w:line="240" w:lineRule="auto"/>
+        <w:rPr>
+          <w:rFonts w:ascii="Consolas" w:hAnsi="Consolas" w:cs="Consolas"/>
+          <w:sz w:val="20"/>
+          <w:szCs w:val="20"/>
+          <w:lang w:val="en-GB"/>
+        </w:rPr>
+      </w:pPr>
+    </w:p>
+    <w:p>
+      <w:pPr>
+        <w:spacing w:line="360" w:lineRule="auto"/>
+        <w:rPr>
+          <w:rFonts w:ascii="Consolas" w:hAnsi="Consolas" w:cs="Consolas"/>
+          <w:color w:val="000000"/>
+          <w:sz w:val="20"/>
+          <w:szCs w:val="20"/>
+          <w:lang w:val="en-GB"/>
+        </w:rPr>
+      </w:pPr>
+      <w:r>
+        <w:rPr>
+          <w:rFonts w:ascii="Consolas" w:hAnsi="Consolas" w:cs="Consolas"/>
+          <w:color w:val="000000"/>
+          <w:sz w:val="20"/>
+          <w:szCs w:val="20"/>
+          <w:lang w:val="en-GB"/>
+        </w:rPr>
+        <w:t>}</w:t>
+      </w:r>
+    </w:p>
+    <w:p>
+      <w:pPr>
+        <w:spacing w:line="360" w:lineRule="auto"/>
+      </w:pPr>
+      <w:r>
+        <w:rPr>
+          <w:rFonts w:ascii="Consolas" w:hAnsi="Consolas" w:cs="Consolas"/>
+          <w:color w:val="000000"/>
+          <w:sz w:val="20"/>
+          <w:szCs w:val="20"/>
+        </w:rPr>
+        <w:t>Mensagem de erro:</w:t>
+      </w:r>
+      <w:r>
+        <w:t xml:space="preserve"> </w:t>
+      </w:r>
+      <w:r>
+        <w:rPr>
+          <w:lang w:val="en-GB"/>
+        </w:rPr>
+        <w:t>The method</w:t>
+      </w:r>
+      <w:r>
+        <w:t xml:space="preserve"> </w:t>
+      </w:r>
+      <w:proofErr w:type="spellStart"/>
+      <w:proofErr w:type="gramStart"/>
+      <w:r>
+        <w:t>calculaPena</w:t>
+      </w:r>
+      <w:proofErr w:type="spellEnd"/>
+      <w:r>
+        <w:t>(</w:t>
+      </w:r>
+      <w:proofErr w:type="gramEnd"/>
+      <w:r>
+        <w:t xml:space="preserve">Resposta, Resposta) </w:t>
+      </w:r>
+      <w:proofErr w:type="spellStart"/>
+      <w:r>
+        <w:t>from</w:t>
+      </w:r>
+      <w:proofErr w:type="spellEnd"/>
+      <w:r>
+        <w:t xml:space="preserve"> </w:t>
+      </w:r>
+      <w:proofErr w:type="spellStart"/>
+      <w:r>
+        <w:t>the</w:t>
+      </w:r>
+      <w:proofErr w:type="spellEnd"/>
+      <w:r>
+        <w:t xml:space="preserve"> </w:t>
+      </w:r>
+      <w:proofErr w:type="spellStart"/>
+      <w:r>
+        <w:t>type</w:t>
+      </w:r>
+      <w:proofErr w:type="spellEnd"/>
+      <w:r>
+        <w:t xml:space="preserve"> </w:t>
+      </w:r>
+      <w:proofErr w:type="spellStart"/>
+      <w:r>
+        <w:t>JulgamentoPrisoneiro</w:t>
+      </w:r>
+      <w:proofErr w:type="spellEnd"/>
+      <w:r>
+        <w:t xml:space="preserve"> </w:t>
+      </w:r>
+      <w:proofErr w:type="spellStart"/>
+      <w:r>
+        <w:t>refers</w:t>
+      </w:r>
+      <w:proofErr w:type="spellEnd"/>
+      <w:r>
+        <w:t xml:space="preserve"> </w:t>
+      </w:r>
+      <w:proofErr w:type="spellStart"/>
+      <w:r>
+        <w:t>to</w:t>
+      </w:r>
+      <w:proofErr w:type="spellEnd"/>
+      <w:r>
+        <w:t xml:space="preserve"> </w:t>
+      </w:r>
+      <w:proofErr w:type="spellStart"/>
+      <w:r>
+        <w:t>the</w:t>
+      </w:r>
+      <w:proofErr w:type="spellEnd"/>
+      <w:r>
+        <w:t xml:space="preserve"> </w:t>
+      </w:r>
+      <w:proofErr w:type="spellStart"/>
+      <w:r>
+        <w:t>missing</w:t>
+      </w:r>
+      <w:proofErr w:type="spellEnd"/>
+      <w:r>
+        <w:t xml:space="preserve"> </w:t>
+      </w:r>
+      <w:proofErr w:type="spellStart"/>
+      <w:r>
+        <w:t>type</w:t>
+      </w:r>
+      <w:proofErr w:type="spellEnd"/>
+      <w:r>
+        <w:t xml:space="preserve"> Resposta</w:t>
+      </w:r>
+    </w:p>
+    <w:p>
+      <w:pPr>
+        <w:spacing w:line="360" w:lineRule="auto"/>
+      </w:pPr>
+    </w:p>
+    <w:p>
+      <w:pPr>
+        <w:spacing w:line="360" w:lineRule="auto"/>
+      </w:pPr>
+      <w:r>
+        <w:t xml:space="preserve">Resposta: </w:t>
+      </w:r>
+      <w:r>
+        <w:t xml:space="preserve">O </w:t>
+      </w:r>
+      <w:r>
+        <w:t xml:space="preserve">erro apontado mostra que o tipo resposta na classe </w:t>
+      </w:r>
+      <w:proofErr w:type="spellStart"/>
+      <w:r>
+        <w:t>JulgamentoPrisoneiro</w:t>
+      </w:r>
+      <w:proofErr w:type="spellEnd"/>
+      <w:r>
+        <w:t xml:space="preserve"> não existe e por isso deve ser modificado</w:t>
+      </w:r>
       <w:bookmarkStart w:id="0" w:name="_GoBack"/>
       <w:bookmarkEnd w:id="0"/>
+    </w:p>
+    <w:p>
+      <w:pPr>
+        <w:spacing w:line="360" w:lineRule="auto"/>
+      </w:pPr>
+    </w:p>
+    <w:p>
+      <w:pPr>
+        <w:spacing w:line="360" w:lineRule="auto"/>
+      </w:pPr>
+    </w:p>
+    <w:p>
+      <w:pPr>
+        <w:spacing w:line="360" w:lineRule="auto"/>
+        <w:rPr>
+          <w:rFonts w:ascii="Consolas" w:hAnsi="Consolas" w:cs="Consolas"/>
+          <w:color w:val="000000"/>
+          <w:sz w:val="20"/>
+          <w:szCs w:val="20"/>
+        </w:rPr>
+      </w:pPr>
+    </w:p>
+    <w:p>
+      <w:pPr>
+        <w:spacing w:line="360" w:lineRule="auto"/>
+      </w:pPr>
+    </w:p>
+    <w:p>
+      <w:pPr>
+        <w:spacing w:line="360" w:lineRule="auto"/>
+      </w:pPr>
     </w:p>
     <w:sectPr>
       <w:pgSz w:w="11906" w:h="16838"/>

</xml_diff>

<commit_message>
Apontado a solução para o erros encontrados
Apontado a solução para o erros encontrados
</commit_message>
<xml_diff>
--- a/Testes/RelatorioTestes.docx
+++ b/Testes/RelatorioTestes.docx
@@ -34,11 +34,15 @@
       <w:pPr>
         <w:spacing w:line="360" w:lineRule="auto"/>
         <w:rPr>
-          <w:lang w:val="en-GB"/>
-        </w:rPr>
-      </w:pPr>
-      <w:r>
-        <w:rPr>
+          <w:b/>
+          <w:bCs/>
+          <w:lang w:val="en-GB"/>
+        </w:rPr>
+      </w:pPr>
+      <w:r>
+        <w:rPr>
+          <w:b/>
+          <w:bCs/>
           <w:lang w:val="en-GB"/>
         </w:rPr>
         <w:t>*</w:t>
@@ -46,6 +50,8 @@
       <w:proofErr w:type="spellStart"/>
       <w:r>
         <w:rPr>
+          <w:b/>
+          <w:bCs/>
           <w:lang w:val="en-GB"/>
         </w:rPr>
         <w:t>Primeira</w:t>
@@ -53,6 +59,8 @@
       <w:proofErr w:type="spellEnd"/>
       <w:r>
         <w:rPr>
+          <w:b/>
+          <w:bCs/>
           <w:lang w:val="en-GB"/>
         </w:rPr>
         <w:t xml:space="preserve"> </w:t>
@@ -60,6 +68,8 @@
       <w:proofErr w:type="spellStart"/>
       <w:r>
         <w:rPr>
+          <w:b/>
+          <w:bCs/>
           <w:lang w:val="en-GB"/>
         </w:rPr>
         <w:t>Rodada</w:t>
@@ -67,6 +77,8 @@
       <w:proofErr w:type="spellEnd"/>
       <w:r>
         <w:rPr>
+          <w:b/>
+          <w:bCs/>
           <w:lang w:val="en-GB"/>
         </w:rPr>
         <w:t xml:space="preserve"> de Testes</w:t>
@@ -1156,38 +1168,222 @@
       <w:r>
         <w:t xml:space="preserve"> não existe e por isso deve ser modificado</w:t>
       </w:r>
+    </w:p>
+    <w:p>
+      <w:pPr>
+        <w:spacing w:line="360" w:lineRule="auto"/>
+      </w:pPr>
+    </w:p>
+    <w:p>
+      <w:pPr>
+        <w:spacing w:line="360" w:lineRule="auto"/>
+      </w:pPr>
+      <w:r>
+        <w:t>Correção</w:t>
+      </w:r>
+      <w:r>
+        <w:t>: Substituir o tipo “Resposta” para o tipo “</w:t>
+      </w:r>
+      <w:proofErr w:type="spellStart"/>
+      <w:r>
+        <w:t>String</w:t>
+      </w:r>
+      <w:proofErr w:type="spellEnd"/>
+      <w:r>
+        <w:t>” nos parâmetros presentes no método “</w:t>
+      </w:r>
+      <w:proofErr w:type="spellStart"/>
+      <w:r>
+        <w:t>calculaPena</w:t>
+      </w:r>
+      <w:proofErr w:type="spellEnd"/>
+      <w:r>
+        <w:t>”</w:t>
+      </w:r>
+    </w:p>
+    <w:p>
+      <w:pPr>
+        <w:spacing w:line="360" w:lineRule="auto"/>
+        <w:rPr>
+          <w:rFonts w:ascii="Consolas" w:hAnsi="Consolas" w:cs="Consolas"/>
+          <w:color w:val="000000"/>
+          <w:sz w:val="20"/>
+          <w:szCs w:val="20"/>
+          <w:shd w:val="clear" w:color="auto" w:fill="E8F2FE"/>
+          <w:lang w:val="en-GB"/>
+        </w:rPr>
+      </w:pPr>
+      <w:r>
+        <w:rPr>
+          <w:rFonts w:ascii="Consolas" w:hAnsi="Consolas" w:cs="Consolas"/>
+          <w:b/>
+          <w:bCs/>
+          <w:color w:val="7F0055"/>
+          <w:sz w:val="20"/>
+          <w:szCs w:val="20"/>
+          <w:shd w:val="clear" w:color="auto" w:fill="E8F2FE"/>
+          <w:lang w:val="en-GB"/>
+        </w:rPr>
+        <w:t>public</w:t>
+      </w:r>
+      <w:r>
+        <w:rPr>
+          <w:rFonts w:ascii="Consolas" w:hAnsi="Consolas" w:cs="Consolas"/>
+          <w:color w:val="000000"/>
+          <w:sz w:val="20"/>
+          <w:szCs w:val="20"/>
+          <w:shd w:val="clear" w:color="auto" w:fill="E8F2FE"/>
+          <w:lang w:val="en-GB"/>
+        </w:rPr>
+        <w:t xml:space="preserve"> </w:t>
+      </w:r>
+      <w:r>
+        <w:rPr>
+          <w:rFonts w:ascii="Consolas" w:hAnsi="Consolas" w:cs="Consolas"/>
+          <w:b/>
+          <w:bCs/>
+          <w:color w:val="7F0055"/>
+          <w:sz w:val="20"/>
+          <w:szCs w:val="20"/>
+          <w:shd w:val="clear" w:color="auto" w:fill="E8F2FE"/>
+          <w:lang w:val="en-GB"/>
+        </w:rPr>
+        <w:t>int</w:t>
+      </w:r>
+      <w:r>
+        <w:rPr>
+          <w:rFonts w:ascii="Consolas" w:hAnsi="Consolas" w:cs="Consolas"/>
+          <w:color w:val="000000"/>
+          <w:sz w:val="20"/>
+          <w:szCs w:val="20"/>
+          <w:shd w:val="clear" w:color="auto" w:fill="E8F2FE"/>
+          <w:lang w:val="en-GB"/>
+        </w:rPr>
+        <w:t xml:space="preserve"> </w:t>
+      </w:r>
+      <w:proofErr w:type="spellStart"/>
+      <w:proofErr w:type="gramStart"/>
+      <w:r>
+        <w:rPr>
+          <w:rFonts w:ascii="Consolas" w:hAnsi="Consolas" w:cs="Consolas"/>
+          <w:color w:val="000000"/>
+          <w:sz w:val="20"/>
+          <w:szCs w:val="20"/>
+          <w:shd w:val="clear" w:color="auto" w:fill="E8F2FE"/>
+          <w:lang w:val="en-GB"/>
+        </w:rPr>
+        <w:t>calculaPena</w:t>
+      </w:r>
+      <w:proofErr w:type="spellEnd"/>
+      <w:r>
+        <w:rPr>
+          <w:rFonts w:ascii="Consolas" w:hAnsi="Consolas" w:cs="Consolas"/>
+          <w:color w:val="000000"/>
+          <w:sz w:val="20"/>
+          <w:szCs w:val="20"/>
+          <w:shd w:val="clear" w:color="auto" w:fill="E8F2FE"/>
+          <w:lang w:val="en-GB"/>
+        </w:rPr>
+        <w:t>(</w:t>
+      </w:r>
+      <w:proofErr w:type="gramEnd"/>
+      <w:r>
+        <w:rPr>
+          <w:rFonts w:ascii="Consolas" w:hAnsi="Consolas" w:cs="Consolas"/>
+          <w:color w:val="000000"/>
+          <w:sz w:val="20"/>
+          <w:szCs w:val="20"/>
+          <w:shd w:val="clear" w:color="auto" w:fill="E8F2FE"/>
+          <w:lang w:val="en-GB"/>
+        </w:rPr>
+        <w:t xml:space="preserve">String </w:t>
+      </w:r>
+      <w:proofErr w:type="spellStart"/>
+      <w:r>
+        <w:rPr>
+          <w:rFonts w:ascii="Consolas" w:hAnsi="Consolas" w:cs="Consolas"/>
+          <w:color w:val="6A3E3E"/>
+          <w:sz w:val="20"/>
+          <w:szCs w:val="20"/>
+          <w:shd w:val="clear" w:color="auto" w:fill="E8F2FE"/>
+          <w:lang w:val="en-GB"/>
+        </w:rPr>
+        <w:t>respostaPrisoneiroA</w:t>
+      </w:r>
+      <w:proofErr w:type="spellEnd"/>
+      <w:r>
+        <w:rPr>
+          <w:rFonts w:ascii="Consolas" w:hAnsi="Consolas" w:cs="Consolas"/>
+          <w:color w:val="000000"/>
+          <w:sz w:val="20"/>
+          <w:szCs w:val="20"/>
+          <w:shd w:val="clear" w:color="auto" w:fill="E8F2FE"/>
+          <w:lang w:val="en-GB"/>
+        </w:rPr>
+        <w:t xml:space="preserve">, String </w:t>
+      </w:r>
+      <w:proofErr w:type="spellStart"/>
+      <w:r>
+        <w:rPr>
+          <w:rFonts w:ascii="Consolas" w:hAnsi="Consolas" w:cs="Consolas"/>
+          <w:color w:val="6A3E3E"/>
+          <w:sz w:val="20"/>
+          <w:szCs w:val="20"/>
+          <w:shd w:val="clear" w:color="auto" w:fill="F0D8A8"/>
+          <w:lang w:val="en-GB"/>
+        </w:rPr>
+        <w:t>respostaPrisoneiroB</w:t>
+      </w:r>
+      <w:proofErr w:type="spellEnd"/>
+      <w:r>
+        <w:rPr>
+          <w:rFonts w:ascii="Consolas" w:hAnsi="Consolas" w:cs="Consolas"/>
+          <w:color w:val="000000"/>
+          <w:sz w:val="20"/>
+          <w:szCs w:val="20"/>
+          <w:shd w:val="clear" w:color="auto" w:fill="E8F2FE"/>
+          <w:lang w:val="en-GB"/>
+        </w:rPr>
+        <w:t xml:space="preserve">) </w:t>
+      </w:r>
       <w:bookmarkStart w:id="0" w:name="_GoBack"/>
       <w:bookmarkEnd w:id="0"/>
     </w:p>
     <w:p>
       <w:pPr>
         <w:spacing w:line="360" w:lineRule="auto"/>
+        <w:rPr>
+          <w:rFonts w:cstheme="minorHAnsi"/>
+          <w:lang w:val="en-GB"/>
+        </w:rPr>
       </w:pPr>
     </w:p>
     <w:p>
       <w:pPr>
         <w:spacing w:line="360" w:lineRule="auto"/>
+        <w:rPr>
+          <w:rFonts w:ascii="Consolas" w:hAnsi="Consolas" w:cs="Consolas"/>
+          <w:color w:val="000000"/>
+          <w:sz w:val="20"/>
+          <w:szCs w:val="20"/>
+          <w:lang w:val="en-GB"/>
+        </w:rPr>
       </w:pPr>
     </w:p>
     <w:p>
       <w:pPr>
         <w:spacing w:line="360" w:lineRule="auto"/>
         <w:rPr>
-          <w:rFonts w:ascii="Consolas" w:hAnsi="Consolas" w:cs="Consolas"/>
-          <w:color w:val="000000"/>
-          <w:sz w:val="20"/>
-          <w:szCs w:val="20"/>
+          <w:lang w:val="en-GB"/>
         </w:rPr>
       </w:pPr>
     </w:p>
     <w:p>
       <w:pPr>
         <w:spacing w:line="360" w:lineRule="auto"/>
-      </w:pPr>
-    </w:p>
-    <w:p>
-      <w:pPr>
-        <w:spacing w:line="360" w:lineRule="auto"/>
+        <w:rPr>
+          <w:lang w:val="en-GB"/>
+        </w:rPr>
       </w:pPr>
     </w:p>
     <w:sectPr>
@@ -1198,6 +1394,241 @@
     </w:sectPr>
   </w:body>
 </w:document>
+</file>
+
+<file path=word/numbering.xml><?xml version="1.0" encoding="utf-8"?>
+<w:numbering xmlns:wpc="http://schemas.microsoft.com/office/word/2010/wordprocessingCanvas" xmlns:cx="http://schemas.microsoft.com/office/drawing/2014/chartex" xmlns:cx1="http://schemas.microsoft.com/office/drawing/2015/9/8/chartex" xmlns:cx2="http://schemas.microsoft.com/office/drawing/2015/10/21/chartex" xmlns:cx3="http://schemas.microsoft.com/office/drawing/2016/5/9/chartex" xmlns:cx4="http://schemas.microsoft.com/office/drawing/2016/5/10/chartex" xmlns:cx5="http://schemas.microsoft.com/office/drawing/2016/5/11/chartex" xmlns:cx6="http://schemas.microsoft.com/office/drawing/2016/5/12/chartex" xmlns:cx7="http://schemas.microsoft.com/office/drawing/2016/5/13/chartex" xmlns:cx8="http://schemas.microsoft.com/office/drawing/2016/5/14/chartex" xmlns:mc="http://schemas.openxmlformats.org/markup-compatibility/2006" xmlns:aink="http://schemas.microsoft.com/office/drawing/2016/ink" xmlns:am3d="http://schemas.microsoft.com/office/drawing/2017/model3d" xmlns:o="urn:schemas-microsoft-com:office:office" xmlns:r="http://schemas.openxmlformats.org/officeDocument/2006/relationships" xmlns:m="http://schemas.openxmlformats.org/officeDocument/2006/math" xmlns:v="urn:schemas-microsoft-com:vml" xmlns:wp14="http://schemas.microsoft.com/office/word/2010/wordprocessingDrawing" xmlns:wp="http://schemas.openxmlformats.org/drawingml/2006/wordprocessingDrawing" xmlns:w10="urn:schemas-microsoft-com:office:word" xmlns:w="http://schemas.openxmlformats.org/wordprocessingml/2006/main" xmlns:w14="http://schemas.microsoft.com/office/word/2010/wordml" xmlns:w15="http://schemas.microsoft.com/office/word/2012/wordml" xmlns:w16cid="http://schemas.microsoft.com/office/word/2016/wordml/cid" xmlns:w16se="http://schemas.microsoft.com/office/word/2015/wordml/symex" xmlns:wpg="http://schemas.microsoft.com/office/word/2010/wordprocessingGroup" xmlns:wpi="http://schemas.microsoft.com/office/word/2010/wordprocessingInk" xmlns:wne="http://schemas.microsoft.com/office/word/2006/wordml" xmlns:wps="http://schemas.microsoft.com/office/word/2010/wordprocessingShape" mc:Ignorable="w14 w15 w16se w16cid wp14">
+  <w:abstractNum w:abstractNumId="0" w15:restartNumberingAfterBreak="0">
+    <w:nsid w:val="44C757BB"/>
+    <w:multiLevelType w:val="hybridMultilevel"/>
+    <w:tmpl w:val="98D6F7AA"/>
+    <w:lvl w:ilvl="0" w:tplc="BDD409AE">
+      <w:numFmt w:val="bullet"/>
+      <w:lvlText w:val=""/>
+      <w:lvlJc w:val="left"/>
+      <w:pPr>
+        <w:ind w:left="720" w:hanging="360"/>
+      </w:pPr>
+      <w:rPr>
+        <w:rFonts w:ascii="Symbol" w:eastAsiaTheme="minorHAnsi" w:hAnsi="Symbol" w:cstheme="minorBidi" w:hint="default"/>
+      </w:rPr>
+    </w:lvl>
+    <w:lvl w:ilvl="1" w:tplc="08090003" w:tentative="1">
+      <w:start w:val="1"/>
+      <w:numFmt w:val="bullet"/>
+      <w:lvlText w:val="o"/>
+      <w:lvlJc w:val="left"/>
+      <w:pPr>
+        <w:ind w:left="1440" w:hanging="360"/>
+      </w:pPr>
+      <w:rPr>
+        <w:rFonts w:ascii="Courier New" w:hAnsi="Courier New" w:cs="Courier New" w:hint="default"/>
+      </w:rPr>
+    </w:lvl>
+    <w:lvl w:ilvl="2" w:tplc="08090005" w:tentative="1">
+      <w:start w:val="1"/>
+      <w:numFmt w:val="bullet"/>
+      <w:lvlText w:val=""/>
+      <w:lvlJc w:val="left"/>
+      <w:pPr>
+        <w:ind w:left="2160" w:hanging="360"/>
+      </w:pPr>
+      <w:rPr>
+        <w:rFonts w:ascii="Wingdings" w:hAnsi="Wingdings" w:hint="default"/>
+      </w:rPr>
+    </w:lvl>
+    <w:lvl w:ilvl="3" w:tplc="08090001" w:tentative="1">
+      <w:start w:val="1"/>
+      <w:numFmt w:val="bullet"/>
+      <w:lvlText w:val=""/>
+      <w:lvlJc w:val="left"/>
+      <w:pPr>
+        <w:ind w:left="2880" w:hanging="360"/>
+      </w:pPr>
+      <w:rPr>
+        <w:rFonts w:ascii="Symbol" w:hAnsi="Symbol" w:hint="default"/>
+      </w:rPr>
+    </w:lvl>
+    <w:lvl w:ilvl="4" w:tplc="08090003" w:tentative="1">
+      <w:start w:val="1"/>
+      <w:numFmt w:val="bullet"/>
+      <w:lvlText w:val="o"/>
+      <w:lvlJc w:val="left"/>
+      <w:pPr>
+        <w:ind w:left="3600" w:hanging="360"/>
+      </w:pPr>
+      <w:rPr>
+        <w:rFonts w:ascii="Courier New" w:hAnsi="Courier New" w:cs="Courier New" w:hint="default"/>
+      </w:rPr>
+    </w:lvl>
+    <w:lvl w:ilvl="5" w:tplc="08090005" w:tentative="1">
+      <w:start w:val="1"/>
+      <w:numFmt w:val="bullet"/>
+      <w:lvlText w:val=""/>
+      <w:lvlJc w:val="left"/>
+      <w:pPr>
+        <w:ind w:left="4320" w:hanging="360"/>
+      </w:pPr>
+      <w:rPr>
+        <w:rFonts w:ascii="Wingdings" w:hAnsi="Wingdings" w:hint="default"/>
+      </w:rPr>
+    </w:lvl>
+    <w:lvl w:ilvl="6" w:tplc="08090001" w:tentative="1">
+      <w:start w:val="1"/>
+      <w:numFmt w:val="bullet"/>
+      <w:lvlText w:val=""/>
+      <w:lvlJc w:val="left"/>
+      <w:pPr>
+        <w:ind w:left="5040" w:hanging="360"/>
+      </w:pPr>
+      <w:rPr>
+        <w:rFonts w:ascii="Symbol" w:hAnsi="Symbol" w:hint="default"/>
+      </w:rPr>
+    </w:lvl>
+    <w:lvl w:ilvl="7" w:tplc="08090003" w:tentative="1">
+      <w:start w:val="1"/>
+      <w:numFmt w:val="bullet"/>
+      <w:lvlText w:val="o"/>
+      <w:lvlJc w:val="left"/>
+      <w:pPr>
+        <w:ind w:left="5760" w:hanging="360"/>
+      </w:pPr>
+      <w:rPr>
+        <w:rFonts w:ascii="Courier New" w:hAnsi="Courier New" w:cs="Courier New" w:hint="default"/>
+      </w:rPr>
+    </w:lvl>
+    <w:lvl w:ilvl="8" w:tplc="08090005" w:tentative="1">
+      <w:start w:val="1"/>
+      <w:numFmt w:val="bullet"/>
+      <w:lvlText w:val=""/>
+      <w:lvlJc w:val="left"/>
+      <w:pPr>
+        <w:ind w:left="6480" w:hanging="360"/>
+      </w:pPr>
+      <w:rPr>
+        <w:rFonts w:ascii="Wingdings" w:hAnsi="Wingdings" w:hint="default"/>
+      </w:rPr>
+    </w:lvl>
+  </w:abstractNum>
+  <w:abstractNum w:abstractNumId="1" w15:restartNumberingAfterBreak="0">
+    <w:nsid w:val="6AB03CA4"/>
+    <w:multiLevelType w:val="hybridMultilevel"/>
+    <w:tmpl w:val="D9E60ECE"/>
+    <w:lvl w:ilvl="0" w:tplc="B964B74E">
+      <w:numFmt w:val="bullet"/>
+      <w:lvlText w:val=""/>
+      <w:lvlJc w:val="left"/>
+      <w:pPr>
+        <w:ind w:left="720" w:hanging="360"/>
+      </w:pPr>
+      <w:rPr>
+        <w:rFonts w:ascii="Symbol" w:eastAsiaTheme="minorHAnsi" w:hAnsi="Symbol" w:cstheme="minorBidi" w:hint="default"/>
+      </w:rPr>
+    </w:lvl>
+    <w:lvl w:ilvl="1" w:tplc="08090003" w:tentative="1">
+      <w:start w:val="1"/>
+      <w:numFmt w:val="bullet"/>
+      <w:lvlText w:val="o"/>
+      <w:lvlJc w:val="left"/>
+      <w:pPr>
+        <w:ind w:left="1440" w:hanging="360"/>
+      </w:pPr>
+      <w:rPr>
+        <w:rFonts w:ascii="Courier New" w:hAnsi="Courier New" w:cs="Courier New" w:hint="default"/>
+      </w:rPr>
+    </w:lvl>
+    <w:lvl w:ilvl="2" w:tplc="08090005" w:tentative="1">
+      <w:start w:val="1"/>
+      <w:numFmt w:val="bullet"/>
+      <w:lvlText w:val=""/>
+      <w:lvlJc w:val="left"/>
+      <w:pPr>
+        <w:ind w:left="2160" w:hanging="360"/>
+      </w:pPr>
+      <w:rPr>
+        <w:rFonts w:ascii="Wingdings" w:hAnsi="Wingdings" w:hint="default"/>
+      </w:rPr>
+    </w:lvl>
+    <w:lvl w:ilvl="3" w:tplc="08090001" w:tentative="1">
+      <w:start w:val="1"/>
+      <w:numFmt w:val="bullet"/>
+      <w:lvlText w:val=""/>
+      <w:lvlJc w:val="left"/>
+      <w:pPr>
+        <w:ind w:left="2880" w:hanging="360"/>
+      </w:pPr>
+      <w:rPr>
+        <w:rFonts w:ascii="Symbol" w:hAnsi="Symbol" w:hint="default"/>
+      </w:rPr>
+    </w:lvl>
+    <w:lvl w:ilvl="4" w:tplc="08090003" w:tentative="1">
+      <w:start w:val="1"/>
+      <w:numFmt w:val="bullet"/>
+      <w:lvlText w:val="o"/>
+      <w:lvlJc w:val="left"/>
+      <w:pPr>
+        <w:ind w:left="3600" w:hanging="360"/>
+      </w:pPr>
+      <w:rPr>
+        <w:rFonts w:ascii="Courier New" w:hAnsi="Courier New" w:cs="Courier New" w:hint="default"/>
+      </w:rPr>
+    </w:lvl>
+    <w:lvl w:ilvl="5" w:tplc="08090005" w:tentative="1">
+      <w:start w:val="1"/>
+      <w:numFmt w:val="bullet"/>
+      <w:lvlText w:val=""/>
+      <w:lvlJc w:val="left"/>
+      <w:pPr>
+        <w:ind w:left="4320" w:hanging="360"/>
+      </w:pPr>
+      <w:rPr>
+        <w:rFonts w:ascii="Wingdings" w:hAnsi="Wingdings" w:hint="default"/>
+      </w:rPr>
+    </w:lvl>
+    <w:lvl w:ilvl="6" w:tplc="08090001" w:tentative="1">
+      <w:start w:val="1"/>
+      <w:numFmt w:val="bullet"/>
+      <w:lvlText w:val=""/>
+      <w:lvlJc w:val="left"/>
+      <w:pPr>
+        <w:ind w:left="5040" w:hanging="360"/>
+      </w:pPr>
+      <w:rPr>
+        <w:rFonts w:ascii="Symbol" w:hAnsi="Symbol" w:hint="default"/>
+      </w:rPr>
+    </w:lvl>
+    <w:lvl w:ilvl="7" w:tplc="08090003" w:tentative="1">
+      <w:start w:val="1"/>
+      <w:numFmt w:val="bullet"/>
+      <w:lvlText w:val="o"/>
+      <w:lvlJc w:val="left"/>
+      <w:pPr>
+        <w:ind w:left="5760" w:hanging="360"/>
+      </w:pPr>
+      <w:rPr>
+        <w:rFonts w:ascii="Courier New" w:hAnsi="Courier New" w:cs="Courier New" w:hint="default"/>
+      </w:rPr>
+    </w:lvl>
+    <w:lvl w:ilvl="8" w:tplc="08090005" w:tentative="1">
+      <w:start w:val="1"/>
+      <w:numFmt w:val="bullet"/>
+      <w:lvlText w:val=""/>
+      <w:lvlJc w:val="left"/>
+      <w:pPr>
+        <w:ind w:left="6480" w:hanging="360"/>
+      </w:pPr>
+      <w:rPr>
+        <w:rFonts w:ascii="Wingdings" w:hAnsi="Wingdings" w:hint="default"/>
+      </w:rPr>
+    </w:lvl>
+  </w:abstractNum>
+  <w:num w:numId="1">
+    <w:abstractNumId w:val="1"/>
+  </w:num>
+  <w:num w:numId="2">
+    <w:abstractNumId w:val="0"/>
+  </w:num>
+</w:numbering>
 </file>
 
 <file path=word/styles.xml><?xml version="1.0" encoding="utf-8"?>
@@ -1624,6 +2055,17 @@
     <w:semiHidden/>
     <w:unhideWhenUsed/>
   </w:style>
+  <w:style w:type="paragraph" w:styleId="PargrafodaLista">
+    <w:name w:val="List Paragraph"/>
+    <w:basedOn w:val="Normal"/>
+    <w:uiPriority w:val="34"/>
+    <w:qFormat/>
+    <w:rsid w:val="003F7986"/>
+    <w:pPr>
+      <w:ind w:left="720"/>
+      <w:contextualSpacing/>
+    </w:pPr>
+  </w:style>
 </w:styles>
 </file>
 

</xml_diff>

<commit_message>
Relatório atualizado apontado os erros da segunda rodada de testes
Relatório atualizado apontado os erros da segunda rodada de testes
</commit_message>
<xml_diff>
--- a/Testes/RelatorioTestes.docx
+++ b/Testes/RelatorioTestes.docx
@@ -1037,12 +1037,21 @@
       </w:pPr>
       <w:r>
         <w:rPr>
-          <w:rFonts w:ascii="Consolas" w:hAnsi="Consolas" w:cs="Consolas"/>
-          <w:color w:val="000000"/>
-          <w:sz w:val="20"/>
-          <w:szCs w:val="20"/>
-        </w:rPr>
-        <w:t>Mensagem de erro:</w:t>
+          <w:rFonts w:cstheme="minorHAnsi"/>
+          <w:b/>
+          <w:bCs/>
+          <w:color w:val="000000"/>
+        </w:rPr>
+        <w:t>Mensagem de erro</w:t>
+      </w:r>
+      <w:r>
+        <w:rPr>
+          <w:rFonts w:ascii="Consolas" w:hAnsi="Consolas" w:cs="Consolas"/>
+          <w:color w:val="000000"/>
+          <w:sz w:val="20"/>
+          <w:szCs w:val="20"/>
+        </w:rPr>
+        <w:t>:</w:t>
       </w:r>
       <w:r>
         <w:t xml:space="preserve"> </w:t>
@@ -1146,39 +1155,40 @@
       <w:pPr>
         <w:spacing w:line="360" w:lineRule="auto"/>
       </w:pPr>
+      <w:r>
+        <w:rPr>
+          <w:b/>
+          <w:bCs/>
+        </w:rPr>
+        <w:t>Observações</w:t>
+      </w:r>
+      <w:r>
+        <w:t xml:space="preserve">: </w:t>
+      </w:r>
+      <w:r>
+        <w:t xml:space="preserve">O </w:t>
+      </w:r>
+      <w:r>
+        <w:t xml:space="preserve">erro apontado mostra que o tipo resposta na classe </w:t>
+      </w:r>
+      <w:proofErr w:type="spellStart"/>
+      <w:r>
+        <w:t>JulgamentoPrisoneiro</w:t>
+      </w:r>
+      <w:proofErr w:type="spellEnd"/>
+      <w:r>
+        <w:t xml:space="preserve"> não existe e por isso deve ser modificado</w:t>
+      </w:r>
     </w:p>
     <w:p>
       <w:pPr>
         <w:spacing w:line="360" w:lineRule="auto"/>
       </w:pPr>
       <w:r>
-        <w:t xml:space="preserve">Resposta: </w:t>
-      </w:r>
-      <w:r>
-        <w:t xml:space="preserve">O </w:t>
-      </w:r>
-      <w:r>
-        <w:t xml:space="preserve">erro apontado mostra que o tipo resposta na classe </w:t>
-      </w:r>
-      <w:proofErr w:type="spellStart"/>
-      <w:r>
-        <w:t>JulgamentoPrisoneiro</w:t>
-      </w:r>
-      <w:proofErr w:type="spellEnd"/>
-      <w:r>
-        <w:t xml:space="preserve"> não existe e por isso deve ser modificado</w:t>
-      </w:r>
-    </w:p>
-    <w:p>
-      <w:pPr>
-        <w:spacing w:line="360" w:lineRule="auto"/>
-      </w:pPr>
-    </w:p>
-    <w:p>
-      <w:pPr>
-        <w:spacing w:line="360" w:lineRule="auto"/>
-      </w:pPr>
-      <w:r>
+        <w:rPr>
+          <w:b/>
+          <w:bCs/>
+        </w:rPr>
         <w:t>Correção</w:t>
       </w:r>
       <w:r>
@@ -1346,6 +1356,111 @@
         </w:rPr>
         <w:t xml:space="preserve">) </w:t>
       </w:r>
+    </w:p>
+    <w:p>
+      <w:pPr>
+        <w:spacing w:line="360" w:lineRule="auto"/>
+        <w:rPr>
+          <w:rFonts w:ascii="Consolas" w:hAnsi="Consolas" w:cs="Consolas"/>
+          <w:color w:val="000000"/>
+          <w:sz w:val="20"/>
+          <w:szCs w:val="20"/>
+          <w:shd w:val="clear" w:color="auto" w:fill="E8F2FE"/>
+          <w:lang w:val="en-GB"/>
+        </w:rPr>
+      </w:pPr>
+    </w:p>
+    <w:p>
+      <w:pPr>
+        <w:spacing w:line="360" w:lineRule="auto"/>
+        <w:rPr>
+          <w:rFonts w:ascii="Consolas" w:hAnsi="Consolas" w:cs="Consolas"/>
+          <w:color w:val="000000"/>
+          <w:sz w:val="20"/>
+          <w:szCs w:val="20"/>
+          <w:shd w:val="clear" w:color="auto" w:fill="E8F2FE"/>
+          <w:lang w:val="en-GB"/>
+        </w:rPr>
+      </w:pPr>
+    </w:p>
+    <w:p>
+      <w:pPr>
+        <w:spacing w:line="360" w:lineRule="auto"/>
+        <w:rPr>
+          <w:rFonts w:ascii="Consolas" w:hAnsi="Consolas" w:cs="Consolas"/>
+          <w:color w:val="000000"/>
+          <w:sz w:val="20"/>
+          <w:szCs w:val="20"/>
+          <w:shd w:val="clear" w:color="auto" w:fill="E8F2FE"/>
+          <w:lang w:val="en-GB"/>
+        </w:rPr>
+      </w:pPr>
+    </w:p>
+    <w:p>
+      <w:pPr>
+        <w:spacing w:line="360" w:lineRule="auto"/>
+        <w:rPr>
+          <w:rFonts w:ascii="Consolas" w:hAnsi="Consolas" w:cs="Consolas"/>
+          <w:color w:val="000000"/>
+          <w:sz w:val="20"/>
+          <w:szCs w:val="20"/>
+          <w:shd w:val="clear" w:color="auto" w:fill="E8F2FE"/>
+          <w:lang w:val="en-GB"/>
+        </w:rPr>
+      </w:pPr>
+    </w:p>
+    <w:p>
+      <w:pPr>
+        <w:spacing w:line="360" w:lineRule="auto"/>
+        <w:rPr>
+          <w:rFonts w:ascii="Consolas" w:hAnsi="Consolas" w:cs="Consolas"/>
+          <w:color w:val="000000"/>
+          <w:sz w:val="20"/>
+          <w:szCs w:val="20"/>
+          <w:shd w:val="clear" w:color="auto" w:fill="E8F2FE"/>
+          <w:lang w:val="en-GB"/>
+        </w:rPr>
+      </w:pPr>
+    </w:p>
+    <w:p>
+      <w:pPr>
+        <w:spacing w:line="360" w:lineRule="auto"/>
+        <w:rPr>
+          <w:rFonts w:ascii="Consolas" w:hAnsi="Consolas" w:cs="Consolas"/>
+          <w:color w:val="000000"/>
+          <w:sz w:val="20"/>
+          <w:szCs w:val="20"/>
+          <w:shd w:val="clear" w:color="auto" w:fill="E8F2FE"/>
+          <w:lang w:val="en-GB"/>
+        </w:rPr>
+      </w:pPr>
+    </w:p>
+    <w:p>
+      <w:pPr>
+        <w:spacing w:line="360" w:lineRule="auto"/>
+        <w:rPr>
+          <w:rFonts w:ascii="Consolas" w:hAnsi="Consolas" w:cs="Consolas"/>
+          <w:color w:val="000000"/>
+          <w:sz w:val="20"/>
+          <w:szCs w:val="20"/>
+          <w:shd w:val="clear" w:color="auto" w:fill="E8F2FE"/>
+          <w:lang w:val="en-GB"/>
+        </w:rPr>
+      </w:pPr>
+    </w:p>
+    <w:p>
+      <w:pPr>
+        <w:spacing w:line="360" w:lineRule="auto"/>
+        <w:rPr>
+          <w:rFonts w:ascii="Consolas" w:hAnsi="Consolas" w:cs="Consolas"/>
+          <w:color w:val="000000"/>
+          <w:sz w:val="20"/>
+          <w:szCs w:val="20"/>
+          <w:u w:val="single"/>
+          <w:shd w:val="clear" w:color="auto" w:fill="E8F2FE"/>
+          <w:lang w:val="en-GB"/>
+        </w:rPr>
+      </w:pPr>
       <w:bookmarkStart w:id="0" w:name="_GoBack"/>
       <w:bookmarkEnd w:id="0"/>
     </w:p>
@@ -1354,36 +1469,217 @@
         <w:spacing w:line="360" w:lineRule="auto"/>
         <w:rPr>
           <w:rFonts w:cstheme="minorHAnsi"/>
-          <w:lang w:val="en-GB"/>
-        </w:rPr>
-      </w:pPr>
+          <w:b/>
+          <w:bCs/>
+          <w:shd w:val="clear" w:color="auto" w:fill="E8F2FE"/>
+        </w:rPr>
+      </w:pPr>
+      <w:r>
+        <w:rPr>
+          <w:rFonts w:cstheme="minorHAnsi"/>
+          <w:b/>
+          <w:bCs/>
+        </w:rPr>
+        <w:lastRenderedPageBreak/>
+        <w:t>*Segunda Rodada</w:t>
+      </w:r>
+      <w:r>
+        <w:rPr>
+          <w:rFonts w:cstheme="minorHAnsi"/>
+          <w:b/>
+          <w:bCs/>
+          <w:shd w:val="clear" w:color="auto" w:fill="E8F2FE"/>
+        </w:rPr>
+        <w:t xml:space="preserve"> </w:t>
+      </w:r>
+      <w:r>
+        <w:rPr>
+          <w:rFonts w:cstheme="minorHAnsi"/>
+          <w:b/>
+          <w:bCs/>
+        </w:rPr>
+        <w:t>de Testes</w:t>
+      </w:r>
     </w:p>
     <w:p>
       <w:pPr>
         <w:spacing w:line="360" w:lineRule="auto"/>
         <w:rPr>
-          <w:rFonts w:ascii="Consolas" w:hAnsi="Consolas" w:cs="Consolas"/>
-          <w:color w:val="000000"/>
-          <w:sz w:val="20"/>
-          <w:szCs w:val="20"/>
-          <w:lang w:val="en-GB"/>
-        </w:rPr>
-      </w:pPr>
+          <w:rFonts w:cstheme="minorHAnsi"/>
+          <w:lang w:val="en-GB"/>
+        </w:rPr>
+      </w:pPr>
+      <w:proofErr w:type="spellStart"/>
+      <w:r>
+        <w:rPr>
+          <w:rFonts w:cstheme="minorHAnsi"/>
+          <w:b/>
+          <w:bCs/>
+          <w:lang w:val="en-GB"/>
+        </w:rPr>
+        <w:t>Mensagem</w:t>
+      </w:r>
+      <w:proofErr w:type="spellEnd"/>
+      <w:r>
+        <w:rPr>
+          <w:rFonts w:cstheme="minorHAnsi"/>
+          <w:b/>
+          <w:bCs/>
+          <w:lang w:val="en-GB"/>
+        </w:rPr>
+        <w:t xml:space="preserve"> de </w:t>
+      </w:r>
+      <w:proofErr w:type="spellStart"/>
+      <w:r>
+        <w:rPr>
+          <w:rFonts w:cstheme="minorHAnsi"/>
+          <w:b/>
+          <w:bCs/>
+          <w:lang w:val="en-GB"/>
+        </w:rPr>
+        <w:t>erro</w:t>
+      </w:r>
+      <w:proofErr w:type="spellEnd"/>
+      <w:r>
+        <w:rPr>
+          <w:rFonts w:cstheme="minorHAnsi"/>
+          <w:b/>
+          <w:bCs/>
+          <w:lang w:val="en-GB"/>
+        </w:rPr>
+        <w:t>:</w:t>
+      </w:r>
+      <w:r>
+        <w:rPr>
+          <w:rFonts w:cstheme="minorHAnsi"/>
+          <w:lang w:val="en-GB"/>
+        </w:rPr>
+        <w:t xml:space="preserve"> </w:t>
+      </w:r>
+      <w:proofErr w:type="spellStart"/>
+      <w:r>
+        <w:rPr>
+          <w:rFonts w:cstheme="minorHAnsi"/>
+          <w:lang w:val="en-GB"/>
+        </w:rPr>
+        <w:t>Resposta</w:t>
+      </w:r>
+      <w:proofErr w:type="spellEnd"/>
+      <w:r>
+        <w:rPr>
+          <w:rFonts w:cstheme="minorHAnsi"/>
+          <w:lang w:val="en-GB"/>
+        </w:rPr>
+        <w:t xml:space="preserve"> cannot be resolved to a variable</w:t>
+      </w:r>
+      <w:r>
+        <w:rPr>
+          <w:rFonts w:cstheme="minorHAnsi"/>
+          <w:lang w:val="en-GB"/>
+        </w:rPr>
+        <w:t xml:space="preserve"> </w:t>
+      </w:r>
+      <w:proofErr w:type="spellStart"/>
+      <w:r>
+        <w:rPr>
+          <w:rFonts w:cstheme="minorHAnsi"/>
+          <w:lang w:val="en-GB"/>
+        </w:rPr>
+        <w:t>Resposta</w:t>
+      </w:r>
+      <w:proofErr w:type="spellEnd"/>
+      <w:r>
+        <w:rPr>
+          <w:rFonts w:cstheme="minorHAnsi"/>
+          <w:lang w:val="en-GB"/>
+        </w:rPr>
+        <w:t xml:space="preserve"> cannot be resolved to a variable</w:t>
+      </w:r>
+      <w:r>
+        <w:rPr>
+          <w:rFonts w:cstheme="minorHAnsi"/>
+          <w:lang w:val="en-GB"/>
+        </w:rPr>
+        <w:t xml:space="preserve"> </w:t>
+      </w:r>
+      <w:proofErr w:type="spellStart"/>
+      <w:r>
+        <w:rPr>
+          <w:rFonts w:cstheme="minorHAnsi"/>
+          <w:lang w:val="en-GB"/>
+        </w:rPr>
+        <w:t>Resposta</w:t>
+      </w:r>
+      <w:proofErr w:type="spellEnd"/>
+      <w:r>
+        <w:rPr>
+          <w:rFonts w:cstheme="minorHAnsi"/>
+          <w:lang w:val="en-GB"/>
+        </w:rPr>
+        <w:t xml:space="preserve"> cannot be resolved to a variable</w:t>
+      </w:r>
     </w:p>
     <w:p>
       <w:pPr>
         <w:spacing w:line="360" w:lineRule="auto"/>
         <w:rPr>
-          <w:lang w:val="en-GB"/>
-        </w:rPr>
-      </w:pPr>
+          <w:rFonts w:cstheme="minorHAnsi"/>
+        </w:rPr>
+      </w:pPr>
+      <w:r>
+        <w:rPr>
+          <w:rFonts w:cstheme="minorHAnsi"/>
+          <w:b/>
+          <w:bCs/>
+        </w:rPr>
+        <w:t>Observações</w:t>
+      </w:r>
+      <w:r>
+        <w:rPr>
+          <w:rFonts w:cstheme="minorHAnsi"/>
+        </w:rPr>
+        <w:t>: O erro apontado m</w:t>
+      </w:r>
+      <w:r>
+        <w:rPr>
+          <w:rFonts w:cstheme="minorHAnsi"/>
+        </w:rPr>
+        <w:t xml:space="preserve">ostra que a variável </w:t>
+      </w:r>
+      <w:r>
+        <w:rPr>
+          <w:rFonts w:cstheme="minorHAnsi"/>
+        </w:rPr>
+        <w:t>dentro das condicionais não existe pois está relacionada com uma classe inexistente e por isso deve ser modificado</w:t>
+      </w:r>
     </w:p>
     <w:p>
       <w:pPr>
         <w:spacing w:line="360" w:lineRule="auto"/>
         <w:rPr>
-          <w:lang w:val="en-GB"/>
-        </w:rPr>
+          <w:rFonts w:cstheme="minorHAnsi"/>
+        </w:rPr>
+      </w:pPr>
+    </w:p>
+    <w:p>
+      <w:pPr>
+        <w:spacing w:line="360" w:lineRule="auto"/>
+        <w:rPr>
+          <w:rFonts w:ascii="Consolas" w:hAnsi="Consolas" w:cs="Consolas"/>
+          <w:color w:val="000000"/>
+          <w:sz w:val="20"/>
+          <w:szCs w:val="20"/>
+        </w:rPr>
+      </w:pPr>
+    </w:p>
+    <w:p>
+      <w:pPr>
+        <w:spacing w:line="360" w:lineRule="auto"/>
+      </w:pPr>
+    </w:p>
+    <w:p>
+      <w:pPr>
+        <w:spacing w:line="360" w:lineRule="auto"/>
       </w:pPr>
     </w:p>
     <w:sectPr>

</xml_diff>

<commit_message>
Relatório atualizado mostrando a solução dentro da classe JulgamentoPrisoneiro
Relatório atualizado mostrando a solução dentro da classe JulgamentoPrisoneiro
</commit_message>
<xml_diff>
--- a/Testes/RelatorioTestes.docx
+++ b/Testes/RelatorioTestes.docx
@@ -1461,196 +1461,1083 @@
           <w:lang w:val="en-GB"/>
         </w:rPr>
       </w:pPr>
+    </w:p>
+    <w:p>
+      <w:pPr>
+        <w:spacing w:line="360" w:lineRule="auto"/>
+        <w:rPr>
+          <w:rFonts w:cstheme="minorHAnsi"/>
+          <w:b/>
+          <w:bCs/>
+          <w:shd w:val="clear" w:color="auto" w:fill="E8F2FE"/>
+        </w:rPr>
+      </w:pPr>
+      <w:r>
+        <w:rPr>
+          <w:rFonts w:cstheme="minorHAnsi"/>
+          <w:b/>
+          <w:bCs/>
+        </w:rPr>
+        <w:lastRenderedPageBreak/>
+        <w:t>*Segunda Rodada</w:t>
+      </w:r>
+      <w:r>
+        <w:rPr>
+          <w:rFonts w:cstheme="minorHAnsi"/>
+          <w:b/>
+          <w:bCs/>
+          <w:shd w:val="clear" w:color="auto" w:fill="E8F2FE"/>
+        </w:rPr>
+        <w:t xml:space="preserve"> </w:t>
+      </w:r>
+      <w:r>
+        <w:rPr>
+          <w:rFonts w:cstheme="minorHAnsi"/>
+          <w:b/>
+          <w:bCs/>
+        </w:rPr>
+        <w:t>de Testes</w:t>
+      </w:r>
+    </w:p>
+    <w:p>
+      <w:pPr>
+        <w:spacing w:line="360" w:lineRule="auto"/>
+        <w:rPr>
+          <w:rFonts w:cstheme="minorHAnsi"/>
+          <w:lang w:val="en-GB"/>
+        </w:rPr>
+      </w:pPr>
+      <w:proofErr w:type="spellStart"/>
+      <w:r>
+        <w:rPr>
+          <w:rFonts w:cstheme="minorHAnsi"/>
+          <w:b/>
+          <w:bCs/>
+          <w:lang w:val="en-GB"/>
+        </w:rPr>
+        <w:t>Mensagem</w:t>
+      </w:r>
+      <w:proofErr w:type="spellEnd"/>
+      <w:r>
+        <w:rPr>
+          <w:rFonts w:cstheme="minorHAnsi"/>
+          <w:b/>
+          <w:bCs/>
+          <w:lang w:val="en-GB"/>
+        </w:rPr>
+        <w:t xml:space="preserve"> de </w:t>
+      </w:r>
+      <w:proofErr w:type="spellStart"/>
+      <w:r>
+        <w:rPr>
+          <w:rFonts w:cstheme="minorHAnsi"/>
+          <w:b/>
+          <w:bCs/>
+          <w:lang w:val="en-GB"/>
+        </w:rPr>
+        <w:t>erro</w:t>
+      </w:r>
+      <w:proofErr w:type="spellEnd"/>
+      <w:r>
+        <w:rPr>
+          <w:rFonts w:cstheme="minorHAnsi"/>
+          <w:b/>
+          <w:bCs/>
+          <w:lang w:val="en-GB"/>
+        </w:rPr>
+        <w:t>:</w:t>
+      </w:r>
+      <w:r>
+        <w:rPr>
+          <w:rFonts w:cstheme="minorHAnsi"/>
+          <w:lang w:val="en-GB"/>
+        </w:rPr>
+        <w:t xml:space="preserve"> </w:t>
+      </w:r>
+      <w:proofErr w:type="spellStart"/>
+      <w:r>
+        <w:rPr>
+          <w:rFonts w:cstheme="minorHAnsi"/>
+          <w:lang w:val="en-GB"/>
+        </w:rPr>
+        <w:t>Resposta</w:t>
+      </w:r>
+      <w:proofErr w:type="spellEnd"/>
+      <w:r>
+        <w:rPr>
+          <w:rFonts w:cstheme="minorHAnsi"/>
+          <w:lang w:val="en-GB"/>
+        </w:rPr>
+        <w:t xml:space="preserve"> cannot be resolved to a variable</w:t>
+      </w:r>
+      <w:r>
+        <w:rPr>
+          <w:rFonts w:cstheme="minorHAnsi"/>
+          <w:lang w:val="en-GB"/>
+        </w:rPr>
+        <w:t xml:space="preserve"> </w:t>
+      </w:r>
+      <w:proofErr w:type="spellStart"/>
+      <w:r>
+        <w:rPr>
+          <w:rFonts w:cstheme="minorHAnsi"/>
+          <w:lang w:val="en-GB"/>
+        </w:rPr>
+        <w:t>Resposta</w:t>
+      </w:r>
+      <w:proofErr w:type="spellEnd"/>
+      <w:r>
+        <w:rPr>
+          <w:rFonts w:cstheme="minorHAnsi"/>
+          <w:lang w:val="en-GB"/>
+        </w:rPr>
+        <w:t xml:space="preserve"> cannot be resolved to a variable</w:t>
+      </w:r>
+      <w:r>
+        <w:rPr>
+          <w:rFonts w:cstheme="minorHAnsi"/>
+          <w:lang w:val="en-GB"/>
+        </w:rPr>
+        <w:t xml:space="preserve"> </w:t>
+      </w:r>
+      <w:proofErr w:type="spellStart"/>
+      <w:r>
+        <w:rPr>
+          <w:rFonts w:cstheme="minorHAnsi"/>
+          <w:lang w:val="en-GB"/>
+        </w:rPr>
+        <w:t>Resposta</w:t>
+      </w:r>
+      <w:proofErr w:type="spellEnd"/>
+      <w:r>
+        <w:rPr>
+          <w:rFonts w:cstheme="minorHAnsi"/>
+          <w:lang w:val="en-GB"/>
+        </w:rPr>
+        <w:t xml:space="preserve"> cannot be resolved to a variable</w:t>
+      </w:r>
+    </w:p>
+    <w:p>
+      <w:pPr>
+        <w:spacing w:line="360" w:lineRule="auto"/>
+        <w:rPr>
+          <w:rFonts w:cstheme="minorHAnsi"/>
+        </w:rPr>
+      </w:pPr>
+      <w:r>
+        <w:rPr>
+          <w:rFonts w:cstheme="minorHAnsi"/>
+          <w:b/>
+          <w:bCs/>
+        </w:rPr>
+        <w:t>Observações</w:t>
+      </w:r>
+      <w:r>
+        <w:rPr>
+          <w:rFonts w:cstheme="minorHAnsi"/>
+        </w:rPr>
+        <w:t>: O erro apontado m</w:t>
+      </w:r>
+      <w:r>
+        <w:rPr>
+          <w:rFonts w:cstheme="minorHAnsi"/>
+        </w:rPr>
+        <w:t xml:space="preserve">ostra que a variável </w:t>
+      </w:r>
+      <w:r>
+        <w:rPr>
+          <w:rFonts w:cstheme="minorHAnsi"/>
+        </w:rPr>
+        <w:t>dentro das condicionais não existe pois está relacionada com uma classe inexistente e por isso deve ser modificado</w:t>
+      </w:r>
+    </w:p>
+    <w:p>
+      <w:pPr>
+        <w:spacing w:line="360" w:lineRule="auto"/>
+        <w:rPr>
+          <w:rFonts w:cstheme="minorHAnsi"/>
+        </w:rPr>
+      </w:pPr>
+      <w:r>
+        <w:rPr>
+          <w:rFonts w:cstheme="minorHAnsi"/>
+          <w:b/>
+          <w:bCs/>
+        </w:rPr>
+        <w:t>Correção</w:t>
+      </w:r>
+      <w:r>
+        <w:rPr>
+          <w:rFonts w:cstheme="minorHAnsi"/>
+        </w:rPr>
+        <w:t>: Substituir os valores “</w:t>
+      </w:r>
+      <w:proofErr w:type="spellStart"/>
+      <w:r>
+        <w:rPr>
+          <w:rFonts w:cstheme="minorHAnsi"/>
+        </w:rPr>
+        <w:t>Resposta.DELACAO</w:t>
+      </w:r>
+      <w:proofErr w:type="spellEnd"/>
+      <w:r>
+        <w:rPr>
+          <w:rFonts w:cstheme="minorHAnsi"/>
+        </w:rPr>
+        <w:t>” para os valores “Culpado”</w:t>
+      </w:r>
+    </w:p>
+    <w:p>
+      <w:pPr>
+        <w:autoSpaceDE w:val="0"/>
+        <w:autoSpaceDN w:val="0"/>
+        <w:adjustRightInd w:val="0"/>
+        <w:spacing w:after="0" w:line="240" w:lineRule="auto"/>
+        <w:rPr>
+          <w:rFonts w:ascii="Consolas" w:hAnsi="Consolas" w:cs="Consolas"/>
+          <w:sz w:val="20"/>
+          <w:szCs w:val="20"/>
+        </w:rPr>
+      </w:pPr>
+      <w:proofErr w:type="spellStart"/>
+      <w:proofErr w:type="gramStart"/>
+      <w:r>
+        <w:rPr>
+          <w:rFonts w:ascii="Consolas" w:hAnsi="Consolas" w:cs="Consolas"/>
+          <w:b/>
+          <w:bCs/>
+          <w:color w:val="7F0055"/>
+          <w:sz w:val="20"/>
+          <w:szCs w:val="20"/>
+        </w:rPr>
+        <w:t>if</w:t>
+      </w:r>
+      <w:proofErr w:type="spellEnd"/>
+      <w:r>
+        <w:rPr>
+          <w:rFonts w:ascii="Consolas" w:hAnsi="Consolas" w:cs="Consolas"/>
+          <w:color w:val="000000"/>
+          <w:sz w:val="20"/>
+          <w:szCs w:val="20"/>
+        </w:rPr>
+        <w:t>(</w:t>
+      </w:r>
+      <w:proofErr w:type="spellStart"/>
+      <w:proofErr w:type="gramEnd"/>
+      <w:r>
+        <w:rPr>
+          <w:rFonts w:ascii="Consolas" w:hAnsi="Consolas" w:cs="Consolas"/>
+          <w:color w:val="6A3E3E"/>
+          <w:sz w:val="20"/>
+          <w:szCs w:val="20"/>
+        </w:rPr>
+        <w:t>respostaPrisoneiroA</w:t>
+      </w:r>
+      <w:proofErr w:type="spellEnd"/>
+      <w:r>
+        <w:rPr>
+          <w:rFonts w:ascii="Consolas" w:hAnsi="Consolas" w:cs="Consolas"/>
+          <w:color w:val="000000"/>
+          <w:sz w:val="20"/>
+          <w:szCs w:val="20"/>
+        </w:rPr>
+        <w:t xml:space="preserve"> == </w:t>
+      </w:r>
+      <w:r>
+        <w:rPr>
+          <w:rFonts w:ascii="Consolas" w:hAnsi="Consolas" w:cs="Consolas"/>
+          <w:color w:val="2A00FF"/>
+          <w:sz w:val="20"/>
+          <w:szCs w:val="20"/>
+        </w:rPr>
+        <w:t>"Culpado"</w:t>
+      </w:r>
+      <w:r>
+        <w:rPr>
+          <w:rFonts w:ascii="Consolas" w:hAnsi="Consolas" w:cs="Consolas"/>
+          <w:color w:val="000000"/>
+          <w:sz w:val="20"/>
+          <w:szCs w:val="20"/>
+        </w:rPr>
+        <w:t>) {</w:t>
+      </w:r>
+    </w:p>
+    <w:p>
+      <w:pPr>
+        <w:autoSpaceDE w:val="0"/>
+        <w:autoSpaceDN w:val="0"/>
+        <w:adjustRightInd w:val="0"/>
+        <w:spacing w:after="0" w:line="240" w:lineRule="auto"/>
+        <w:rPr>
+          <w:rFonts w:ascii="Consolas" w:hAnsi="Consolas" w:cs="Consolas"/>
+          <w:sz w:val="20"/>
+          <w:szCs w:val="20"/>
+        </w:rPr>
+      </w:pPr>
+      <w:r>
+        <w:rPr>
+          <w:rFonts w:ascii="Consolas" w:hAnsi="Consolas" w:cs="Consolas"/>
+          <w:color w:val="000000"/>
+          <w:sz w:val="20"/>
+          <w:szCs w:val="20"/>
+        </w:rPr>
+        <w:tab/>
+      </w:r>
+      <w:proofErr w:type="spellStart"/>
+      <w:proofErr w:type="gramStart"/>
+      <w:r>
+        <w:rPr>
+          <w:rFonts w:ascii="Consolas" w:hAnsi="Consolas" w:cs="Consolas"/>
+          <w:b/>
+          <w:bCs/>
+          <w:color w:val="7F0055"/>
+          <w:sz w:val="20"/>
+          <w:szCs w:val="20"/>
+        </w:rPr>
+        <w:t>if</w:t>
+      </w:r>
+      <w:proofErr w:type="spellEnd"/>
+      <w:r>
+        <w:rPr>
+          <w:rFonts w:ascii="Consolas" w:hAnsi="Consolas" w:cs="Consolas"/>
+          <w:color w:val="000000"/>
+          <w:sz w:val="20"/>
+          <w:szCs w:val="20"/>
+        </w:rPr>
+        <w:t>(</w:t>
+      </w:r>
+      <w:proofErr w:type="spellStart"/>
+      <w:proofErr w:type="gramEnd"/>
+      <w:r>
+        <w:rPr>
+          <w:rFonts w:ascii="Consolas" w:hAnsi="Consolas" w:cs="Consolas"/>
+          <w:color w:val="6A3E3E"/>
+          <w:sz w:val="20"/>
+          <w:szCs w:val="20"/>
+        </w:rPr>
+        <w:t>respostaPrisoneiroB</w:t>
+      </w:r>
+      <w:proofErr w:type="spellEnd"/>
+      <w:r>
+        <w:rPr>
+          <w:rFonts w:ascii="Consolas" w:hAnsi="Consolas" w:cs="Consolas"/>
+          <w:color w:val="000000"/>
+          <w:sz w:val="20"/>
+          <w:szCs w:val="20"/>
+        </w:rPr>
+        <w:t xml:space="preserve"> == </w:t>
+      </w:r>
+      <w:r>
+        <w:rPr>
+          <w:rFonts w:ascii="Consolas" w:hAnsi="Consolas" w:cs="Consolas"/>
+          <w:color w:val="2A00FF"/>
+          <w:sz w:val="20"/>
+          <w:szCs w:val="20"/>
+        </w:rPr>
+        <w:t>"Culpado"</w:t>
+      </w:r>
+      <w:r>
+        <w:rPr>
+          <w:rFonts w:ascii="Consolas" w:hAnsi="Consolas" w:cs="Consolas"/>
+          <w:color w:val="000000"/>
+          <w:sz w:val="20"/>
+          <w:szCs w:val="20"/>
+        </w:rPr>
+        <w:t>) {</w:t>
+      </w:r>
+    </w:p>
+    <w:p>
+      <w:pPr>
+        <w:autoSpaceDE w:val="0"/>
+        <w:autoSpaceDN w:val="0"/>
+        <w:adjustRightInd w:val="0"/>
+        <w:spacing w:after="0" w:line="240" w:lineRule="auto"/>
+        <w:rPr>
+          <w:rFonts w:ascii="Consolas" w:hAnsi="Consolas" w:cs="Consolas"/>
+          <w:sz w:val="20"/>
+          <w:szCs w:val="20"/>
+        </w:rPr>
+      </w:pPr>
+      <w:r>
+        <w:rPr>
+          <w:rFonts w:ascii="Consolas" w:hAnsi="Consolas" w:cs="Consolas"/>
+          <w:color w:val="000000"/>
+          <w:sz w:val="20"/>
+          <w:szCs w:val="20"/>
+        </w:rPr>
+        <w:tab/>
+      </w:r>
+      <w:r>
+        <w:rPr>
+          <w:rFonts w:ascii="Consolas" w:hAnsi="Consolas" w:cs="Consolas"/>
+          <w:color w:val="000000"/>
+          <w:sz w:val="20"/>
+          <w:szCs w:val="20"/>
+        </w:rPr>
+        <w:tab/>
+      </w:r>
+      <w:proofErr w:type="spellStart"/>
+      <w:r>
+        <w:rPr>
+          <w:rFonts w:ascii="Consolas" w:hAnsi="Consolas" w:cs="Consolas"/>
+          <w:b/>
+          <w:bCs/>
+          <w:color w:val="7F0055"/>
+          <w:sz w:val="20"/>
+          <w:szCs w:val="20"/>
+        </w:rPr>
+        <w:t>return</w:t>
+      </w:r>
+      <w:proofErr w:type="spellEnd"/>
+      <w:r>
+        <w:rPr>
+          <w:rFonts w:ascii="Consolas" w:hAnsi="Consolas" w:cs="Consolas"/>
+          <w:color w:val="000000"/>
+          <w:sz w:val="20"/>
+          <w:szCs w:val="20"/>
+        </w:rPr>
+        <w:t xml:space="preserve"> </w:t>
+      </w:r>
+      <w:r>
+        <w:rPr>
+          <w:rFonts w:ascii="Consolas" w:hAnsi="Consolas" w:cs="Consolas"/>
+          <w:color w:val="0000C0"/>
+          <w:sz w:val="20"/>
+          <w:szCs w:val="20"/>
+        </w:rPr>
+        <w:t>PENA_CONDENACAO_</w:t>
+      </w:r>
+      <w:proofErr w:type="gramStart"/>
+      <w:r>
+        <w:rPr>
+          <w:rFonts w:ascii="Consolas" w:hAnsi="Consolas" w:cs="Consolas"/>
+          <w:color w:val="0000C0"/>
+          <w:sz w:val="20"/>
+          <w:szCs w:val="20"/>
+        </w:rPr>
+        <w:t>MUTUA</w:t>
+      </w:r>
+      <w:proofErr w:type="gramEnd"/>
+      <w:r>
+        <w:rPr>
+          <w:rFonts w:ascii="Consolas" w:hAnsi="Consolas" w:cs="Consolas"/>
+          <w:color w:val="000000"/>
+          <w:sz w:val="20"/>
+          <w:szCs w:val="20"/>
+        </w:rPr>
+        <w:t>;</w:t>
+      </w:r>
+    </w:p>
+    <w:p>
+      <w:pPr>
+        <w:autoSpaceDE w:val="0"/>
+        <w:autoSpaceDN w:val="0"/>
+        <w:adjustRightInd w:val="0"/>
+        <w:spacing w:after="0" w:line="240" w:lineRule="auto"/>
+        <w:rPr>
+          <w:rFonts w:ascii="Consolas" w:hAnsi="Consolas" w:cs="Consolas"/>
+          <w:sz w:val="20"/>
+          <w:szCs w:val="20"/>
+        </w:rPr>
+      </w:pPr>
+      <w:r>
+        <w:rPr>
+          <w:rFonts w:ascii="Consolas" w:hAnsi="Consolas" w:cs="Consolas"/>
+          <w:color w:val="000000"/>
+          <w:sz w:val="20"/>
+          <w:szCs w:val="20"/>
+        </w:rPr>
+        <w:tab/>
+        <w:t xml:space="preserve">} </w:t>
+      </w:r>
+      <w:proofErr w:type="spellStart"/>
+      <w:r>
+        <w:rPr>
+          <w:rFonts w:ascii="Consolas" w:hAnsi="Consolas" w:cs="Consolas"/>
+          <w:b/>
+          <w:bCs/>
+          <w:color w:val="7F0055"/>
+          <w:sz w:val="20"/>
+          <w:szCs w:val="20"/>
+        </w:rPr>
+        <w:t>else</w:t>
+      </w:r>
+      <w:proofErr w:type="spellEnd"/>
+      <w:r>
+        <w:rPr>
+          <w:rFonts w:ascii="Consolas" w:hAnsi="Consolas" w:cs="Consolas"/>
+          <w:color w:val="000000"/>
+          <w:sz w:val="20"/>
+          <w:szCs w:val="20"/>
+        </w:rPr>
+        <w:t xml:space="preserve"> {</w:t>
+      </w:r>
+    </w:p>
+    <w:p>
+      <w:pPr>
+        <w:autoSpaceDE w:val="0"/>
+        <w:autoSpaceDN w:val="0"/>
+        <w:adjustRightInd w:val="0"/>
+        <w:spacing w:after="0" w:line="240" w:lineRule="auto"/>
+        <w:rPr>
+          <w:rFonts w:ascii="Consolas" w:hAnsi="Consolas" w:cs="Consolas"/>
+          <w:sz w:val="20"/>
+          <w:szCs w:val="20"/>
+        </w:rPr>
+      </w:pPr>
+      <w:r>
+        <w:rPr>
+          <w:rFonts w:ascii="Consolas" w:hAnsi="Consolas" w:cs="Consolas"/>
+          <w:color w:val="000000"/>
+          <w:sz w:val="20"/>
+          <w:szCs w:val="20"/>
+        </w:rPr>
+        <w:tab/>
+      </w:r>
+      <w:r>
+        <w:rPr>
+          <w:rFonts w:ascii="Consolas" w:hAnsi="Consolas" w:cs="Consolas"/>
+          <w:color w:val="000000"/>
+          <w:sz w:val="20"/>
+          <w:szCs w:val="20"/>
+        </w:rPr>
+        <w:tab/>
+      </w:r>
+      <w:proofErr w:type="spellStart"/>
+      <w:r>
+        <w:rPr>
+          <w:rFonts w:ascii="Consolas" w:hAnsi="Consolas" w:cs="Consolas"/>
+          <w:b/>
+          <w:bCs/>
+          <w:color w:val="7F0055"/>
+          <w:sz w:val="20"/>
+          <w:szCs w:val="20"/>
+        </w:rPr>
+        <w:t>return</w:t>
+      </w:r>
+      <w:proofErr w:type="spellEnd"/>
+      <w:r>
+        <w:rPr>
+          <w:rFonts w:ascii="Consolas" w:hAnsi="Consolas" w:cs="Consolas"/>
+          <w:color w:val="000000"/>
+          <w:sz w:val="20"/>
+          <w:szCs w:val="20"/>
+        </w:rPr>
+        <w:t xml:space="preserve"> </w:t>
+      </w:r>
+      <w:r>
+        <w:rPr>
+          <w:rFonts w:ascii="Consolas" w:hAnsi="Consolas" w:cs="Consolas"/>
+          <w:color w:val="0000C0"/>
+          <w:sz w:val="20"/>
+          <w:szCs w:val="20"/>
+        </w:rPr>
+        <w:t>PENA_INOCENCIA</w:t>
+      </w:r>
+      <w:r>
+        <w:rPr>
+          <w:rFonts w:ascii="Consolas" w:hAnsi="Consolas" w:cs="Consolas"/>
+          <w:color w:val="000000"/>
+          <w:sz w:val="20"/>
+          <w:szCs w:val="20"/>
+        </w:rPr>
+        <w:t>;</w:t>
+      </w:r>
+    </w:p>
+    <w:p>
+      <w:pPr>
+        <w:autoSpaceDE w:val="0"/>
+        <w:autoSpaceDN w:val="0"/>
+        <w:adjustRightInd w:val="0"/>
+        <w:spacing w:after="0" w:line="240" w:lineRule="auto"/>
+        <w:rPr>
+          <w:rFonts w:ascii="Consolas" w:hAnsi="Consolas" w:cs="Consolas"/>
+          <w:sz w:val="20"/>
+          <w:szCs w:val="20"/>
+          <w:lang w:val="en-GB"/>
+        </w:rPr>
+      </w:pPr>
+      <w:r>
+        <w:rPr>
+          <w:rFonts w:ascii="Consolas" w:hAnsi="Consolas" w:cs="Consolas"/>
+          <w:color w:val="000000"/>
+          <w:sz w:val="20"/>
+          <w:szCs w:val="20"/>
+        </w:rPr>
+        <w:tab/>
+      </w:r>
+      <w:r>
+        <w:rPr>
+          <w:rFonts w:ascii="Consolas" w:hAnsi="Consolas" w:cs="Consolas"/>
+          <w:color w:val="000000"/>
+          <w:sz w:val="20"/>
+          <w:szCs w:val="20"/>
+          <w:lang w:val="en-GB"/>
+        </w:rPr>
+        <w:t>}</w:t>
+      </w:r>
+    </w:p>
+    <w:p>
+      <w:pPr>
+        <w:autoSpaceDE w:val="0"/>
+        <w:autoSpaceDN w:val="0"/>
+        <w:adjustRightInd w:val="0"/>
+        <w:spacing w:after="0" w:line="240" w:lineRule="auto"/>
+        <w:rPr>
+          <w:rFonts w:ascii="Consolas" w:hAnsi="Consolas" w:cs="Consolas"/>
+          <w:sz w:val="20"/>
+          <w:szCs w:val="20"/>
+          <w:lang w:val="en-GB"/>
+        </w:rPr>
+      </w:pPr>
+      <w:r>
+        <w:rPr>
+          <w:rFonts w:ascii="Consolas" w:hAnsi="Consolas" w:cs="Consolas"/>
+          <w:color w:val="000000"/>
+          <w:sz w:val="20"/>
+          <w:szCs w:val="20"/>
+          <w:lang w:val="en-GB"/>
+        </w:rPr>
+        <w:tab/>
+      </w:r>
+      <w:r>
+        <w:rPr>
+          <w:rFonts w:ascii="Consolas" w:hAnsi="Consolas" w:cs="Consolas"/>
+          <w:color w:val="000000"/>
+          <w:sz w:val="20"/>
+          <w:szCs w:val="20"/>
+          <w:lang w:val="en-GB"/>
+        </w:rPr>
+        <w:tab/>
+        <w:t xml:space="preserve">} </w:t>
+      </w:r>
+      <w:r>
+        <w:rPr>
+          <w:rFonts w:ascii="Consolas" w:hAnsi="Consolas" w:cs="Consolas"/>
+          <w:b/>
+          <w:bCs/>
+          <w:color w:val="7F0055"/>
+          <w:sz w:val="20"/>
+          <w:szCs w:val="20"/>
+          <w:lang w:val="en-GB"/>
+        </w:rPr>
+        <w:t>else</w:t>
+      </w:r>
+      <w:r>
+        <w:rPr>
+          <w:rFonts w:ascii="Consolas" w:hAnsi="Consolas" w:cs="Consolas"/>
+          <w:color w:val="000000"/>
+          <w:sz w:val="20"/>
+          <w:szCs w:val="20"/>
+          <w:lang w:val="en-GB"/>
+        </w:rPr>
+        <w:t xml:space="preserve"> {</w:t>
+      </w:r>
+    </w:p>
+    <w:p>
+      <w:pPr>
+        <w:autoSpaceDE w:val="0"/>
+        <w:autoSpaceDN w:val="0"/>
+        <w:adjustRightInd w:val="0"/>
+        <w:spacing w:after="0" w:line="240" w:lineRule="auto"/>
+        <w:rPr>
+          <w:rFonts w:ascii="Consolas" w:hAnsi="Consolas" w:cs="Consolas"/>
+          <w:sz w:val="20"/>
+          <w:szCs w:val="20"/>
+        </w:rPr>
+      </w:pPr>
+      <w:r>
+        <w:rPr>
+          <w:rFonts w:ascii="Consolas" w:hAnsi="Consolas" w:cs="Consolas"/>
+          <w:color w:val="000000"/>
+          <w:sz w:val="20"/>
+          <w:szCs w:val="20"/>
+          <w:lang w:val="en-GB"/>
+        </w:rPr>
+        <w:tab/>
+      </w:r>
+      <w:r>
+        <w:rPr>
+          <w:rFonts w:ascii="Consolas" w:hAnsi="Consolas" w:cs="Consolas"/>
+          <w:color w:val="000000"/>
+          <w:sz w:val="20"/>
+          <w:szCs w:val="20"/>
+          <w:lang w:val="en-GB"/>
+        </w:rPr>
+        <w:tab/>
+      </w:r>
+      <w:r>
+        <w:rPr>
+          <w:rFonts w:ascii="Consolas" w:hAnsi="Consolas" w:cs="Consolas"/>
+          <w:color w:val="000000"/>
+          <w:sz w:val="20"/>
+          <w:szCs w:val="20"/>
+          <w:lang w:val="en-GB"/>
+        </w:rPr>
+        <w:tab/>
+      </w:r>
+      <w:proofErr w:type="spellStart"/>
+      <w:proofErr w:type="gramStart"/>
+      <w:r>
+        <w:rPr>
+          <w:rFonts w:ascii="Consolas" w:hAnsi="Consolas" w:cs="Consolas"/>
+          <w:b/>
+          <w:bCs/>
+          <w:color w:val="7F0055"/>
+          <w:sz w:val="20"/>
+          <w:szCs w:val="20"/>
+        </w:rPr>
+        <w:t>if</w:t>
+      </w:r>
+      <w:proofErr w:type="spellEnd"/>
+      <w:r>
+        <w:rPr>
+          <w:rFonts w:ascii="Consolas" w:hAnsi="Consolas" w:cs="Consolas"/>
+          <w:color w:val="000000"/>
+          <w:sz w:val="20"/>
+          <w:szCs w:val="20"/>
+        </w:rPr>
+        <w:t>(</w:t>
+      </w:r>
+      <w:proofErr w:type="spellStart"/>
+      <w:proofErr w:type="gramEnd"/>
+      <w:r>
+        <w:rPr>
+          <w:rFonts w:ascii="Consolas" w:hAnsi="Consolas" w:cs="Consolas"/>
+          <w:color w:val="6A3E3E"/>
+          <w:sz w:val="20"/>
+          <w:szCs w:val="20"/>
+        </w:rPr>
+        <w:t>respostaPrisoneiroB</w:t>
+      </w:r>
+      <w:proofErr w:type="spellEnd"/>
+      <w:r>
+        <w:rPr>
+          <w:rFonts w:ascii="Consolas" w:hAnsi="Consolas" w:cs="Consolas"/>
+          <w:color w:val="000000"/>
+          <w:sz w:val="20"/>
+          <w:szCs w:val="20"/>
+        </w:rPr>
+        <w:t xml:space="preserve"> == </w:t>
+      </w:r>
+      <w:r>
+        <w:rPr>
+          <w:rFonts w:ascii="Consolas" w:hAnsi="Consolas" w:cs="Consolas"/>
+          <w:color w:val="2A00FF"/>
+          <w:sz w:val="20"/>
+          <w:szCs w:val="20"/>
+        </w:rPr>
+        <w:t>"Culpado"</w:t>
+      </w:r>
+      <w:r>
+        <w:rPr>
+          <w:rFonts w:ascii="Consolas" w:hAnsi="Consolas" w:cs="Consolas"/>
+          <w:color w:val="000000"/>
+          <w:sz w:val="20"/>
+          <w:szCs w:val="20"/>
+        </w:rPr>
+        <w:t>) {</w:t>
+      </w:r>
+    </w:p>
+    <w:p>
+      <w:pPr>
+        <w:autoSpaceDE w:val="0"/>
+        <w:autoSpaceDN w:val="0"/>
+        <w:adjustRightInd w:val="0"/>
+        <w:spacing w:after="0" w:line="240" w:lineRule="auto"/>
+        <w:rPr>
+          <w:rFonts w:ascii="Consolas" w:hAnsi="Consolas" w:cs="Consolas"/>
+          <w:sz w:val="20"/>
+          <w:szCs w:val="20"/>
+        </w:rPr>
+      </w:pPr>
+      <w:r>
+        <w:rPr>
+          <w:rFonts w:ascii="Consolas" w:hAnsi="Consolas" w:cs="Consolas"/>
+          <w:color w:val="000000"/>
+          <w:sz w:val="20"/>
+          <w:szCs w:val="20"/>
+        </w:rPr>
+        <w:tab/>
+      </w:r>
+      <w:r>
+        <w:rPr>
+          <w:rFonts w:ascii="Consolas" w:hAnsi="Consolas" w:cs="Consolas"/>
+          <w:color w:val="000000"/>
+          <w:sz w:val="20"/>
+          <w:szCs w:val="20"/>
+        </w:rPr>
+        <w:tab/>
+      </w:r>
+      <w:r>
+        <w:rPr>
+          <w:rFonts w:ascii="Consolas" w:hAnsi="Consolas" w:cs="Consolas"/>
+          <w:color w:val="000000"/>
+          <w:sz w:val="20"/>
+          <w:szCs w:val="20"/>
+        </w:rPr>
+        <w:tab/>
+      </w:r>
+      <w:r>
+        <w:rPr>
+          <w:rFonts w:ascii="Consolas" w:hAnsi="Consolas" w:cs="Consolas"/>
+          <w:color w:val="000000"/>
+          <w:sz w:val="20"/>
+          <w:szCs w:val="20"/>
+        </w:rPr>
+        <w:tab/>
+      </w:r>
+      <w:proofErr w:type="spellStart"/>
+      <w:r>
+        <w:rPr>
+          <w:rFonts w:ascii="Consolas" w:hAnsi="Consolas" w:cs="Consolas"/>
+          <w:b/>
+          <w:bCs/>
+          <w:color w:val="7F0055"/>
+          <w:sz w:val="20"/>
+          <w:szCs w:val="20"/>
+        </w:rPr>
+        <w:t>return</w:t>
+      </w:r>
+      <w:proofErr w:type="spellEnd"/>
+      <w:r>
+        <w:rPr>
+          <w:rFonts w:ascii="Consolas" w:hAnsi="Consolas" w:cs="Consolas"/>
+          <w:color w:val="000000"/>
+          <w:sz w:val="20"/>
+          <w:szCs w:val="20"/>
+        </w:rPr>
+        <w:t xml:space="preserve"> </w:t>
+      </w:r>
+      <w:r>
+        <w:rPr>
+          <w:rFonts w:ascii="Consolas" w:hAnsi="Consolas" w:cs="Consolas"/>
+          <w:color w:val="0000C0"/>
+          <w:sz w:val="20"/>
+          <w:szCs w:val="20"/>
+        </w:rPr>
+        <w:t>PENA_CONDENACAO_INDIVIDUAL</w:t>
+      </w:r>
+      <w:r>
+        <w:rPr>
+          <w:rFonts w:ascii="Consolas" w:hAnsi="Consolas" w:cs="Consolas"/>
+          <w:color w:val="000000"/>
+          <w:sz w:val="20"/>
+          <w:szCs w:val="20"/>
+        </w:rPr>
+        <w:t>;</w:t>
+      </w:r>
       <w:bookmarkStart w:id="0" w:name="_GoBack"/>
       <w:bookmarkEnd w:id="0"/>
     </w:p>
     <w:p>
       <w:pPr>
+        <w:autoSpaceDE w:val="0"/>
+        <w:autoSpaceDN w:val="0"/>
+        <w:adjustRightInd w:val="0"/>
+        <w:spacing w:after="0" w:line="240" w:lineRule="auto"/>
+        <w:rPr>
+          <w:rFonts w:ascii="Consolas" w:hAnsi="Consolas" w:cs="Consolas"/>
+          <w:sz w:val="20"/>
+          <w:szCs w:val="20"/>
+        </w:rPr>
+      </w:pPr>
+      <w:r>
+        <w:rPr>
+          <w:rFonts w:ascii="Consolas" w:hAnsi="Consolas" w:cs="Consolas"/>
+          <w:color w:val="000000"/>
+          <w:sz w:val="20"/>
+          <w:szCs w:val="20"/>
+        </w:rPr>
+        <w:tab/>
+      </w:r>
+      <w:r>
+        <w:rPr>
+          <w:rFonts w:ascii="Consolas" w:hAnsi="Consolas" w:cs="Consolas"/>
+          <w:color w:val="000000"/>
+          <w:sz w:val="20"/>
+          <w:szCs w:val="20"/>
+        </w:rPr>
+        <w:tab/>
+      </w:r>
+      <w:r>
+        <w:rPr>
+          <w:rFonts w:ascii="Consolas" w:hAnsi="Consolas" w:cs="Consolas"/>
+          <w:color w:val="000000"/>
+          <w:sz w:val="20"/>
+          <w:szCs w:val="20"/>
+        </w:rPr>
+        <w:tab/>
+        <w:t xml:space="preserve">} </w:t>
+      </w:r>
+      <w:proofErr w:type="spellStart"/>
+      <w:r>
+        <w:rPr>
+          <w:rFonts w:ascii="Consolas" w:hAnsi="Consolas" w:cs="Consolas"/>
+          <w:b/>
+          <w:bCs/>
+          <w:color w:val="7F0055"/>
+          <w:sz w:val="20"/>
+          <w:szCs w:val="20"/>
+        </w:rPr>
+        <w:t>else</w:t>
+      </w:r>
+      <w:proofErr w:type="spellEnd"/>
+      <w:r>
+        <w:rPr>
+          <w:rFonts w:ascii="Consolas" w:hAnsi="Consolas" w:cs="Consolas"/>
+          <w:color w:val="000000"/>
+          <w:sz w:val="20"/>
+          <w:szCs w:val="20"/>
+        </w:rPr>
+        <w:t xml:space="preserve"> {</w:t>
+      </w:r>
+    </w:p>
+    <w:p>
+      <w:pPr>
+        <w:autoSpaceDE w:val="0"/>
+        <w:autoSpaceDN w:val="0"/>
+        <w:adjustRightInd w:val="0"/>
+        <w:spacing w:after="0" w:line="240" w:lineRule="auto"/>
+        <w:rPr>
+          <w:rFonts w:ascii="Consolas" w:hAnsi="Consolas" w:cs="Consolas"/>
+          <w:sz w:val="20"/>
+          <w:szCs w:val="20"/>
+        </w:rPr>
+      </w:pPr>
+      <w:r>
+        <w:rPr>
+          <w:rFonts w:ascii="Consolas" w:hAnsi="Consolas" w:cs="Consolas"/>
+          <w:color w:val="000000"/>
+          <w:sz w:val="20"/>
+          <w:szCs w:val="20"/>
+        </w:rPr>
+        <w:tab/>
+      </w:r>
+      <w:r>
+        <w:rPr>
+          <w:rFonts w:ascii="Consolas" w:hAnsi="Consolas" w:cs="Consolas"/>
+          <w:color w:val="000000"/>
+          <w:sz w:val="20"/>
+          <w:szCs w:val="20"/>
+        </w:rPr>
+        <w:tab/>
+      </w:r>
+      <w:r>
+        <w:rPr>
+          <w:rFonts w:ascii="Consolas" w:hAnsi="Consolas" w:cs="Consolas"/>
+          <w:color w:val="000000"/>
+          <w:sz w:val="20"/>
+          <w:szCs w:val="20"/>
+        </w:rPr>
+        <w:tab/>
+      </w:r>
+      <w:r>
+        <w:rPr>
+          <w:rFonts w:ascii="Consolas" w:hAnsi="Consolas" w:cs="Consolas"/>
+          <w:color w:val="000000"/>
+          <w:sz w:val="20"/>
+          <w:szCs w:val="20"/>
+        </w:rPr>
+        <w:tab/>
+      </w:r>
+      <w:proofErr w:type="spellStart"/>
+      <w:r>
+        <w:rPr>
+          <w:rFonts w:ascii="Consolas" w:hAnsi="Consolas" w:cs="Consolas"/>
+          <w:b/>
+          <w:bCs/>
+          <w:color w:val="7F0055"/>
+          <w:sz w:val="20"/>
+          <w:szCs w:val="20"/>
+        </w:rPr>
+        <w:t>return</w:t>
+      </w:r>
+      <w:proofErr w:type="spellEnd"/>
+      <w:r>
+        <w:rPr>
+          <w:rFonts w:ascii="Consolas" w:hAnsi="Consolas" w:cs="Consolas"/>
+          <w:color w:val="000000"/>
+          <w:sz w:val="20"/>
+          <w:szCs w:val="20"/>
+        </w:rPr>
+        <w:t xml:space="preserve"> </w:t>
+      </w:r>
+      <w:r>
+        <w:rPr>
+          <w:rFonts w:ascii="Consolas" w:hAnsi="Consolas" w:cs="Consolas"/>
+          <w:color w:val="0000C0"/>
+          <w:sz w:val="20"/>
+          <w:szCs w:val="20"/>
+        </w:rPr>
+        <w:t>PENA_CONDENACAO_CUMPLICES</w:t>
+      </w:r>
+      <w:r>
+        <w:rPr>
+          <w:rFonts w:ascii="Consolas" w:hAnsi="Consolas" w:cs="Consolas"/>
+          <w:color w:val="000000"/>
+          <w:sz w:val="20"/>
+          <w:szCs w:val="20"/>
+        </w:rPr>
+        <w:t>;</w:t>
+      </w:r>
+    </w:p>
+    <w:p>
+      <w:pPr>
+        <w:autoSpaceDE w:val="0"/>
+        <w:autoSpaceDN w:val="0"/>
+        <w:adjustRightInd w:val="0"/>
+        <w:spacing w:after="0" w:line="240" w:lineRule="auto"/>
+        <w:rPr>
+          <w:rFonts w:ascii="Consolas" w:hAnsi="Consolas" w:cs="Consolas"/>
+          <w:sz w:val="20"/>
+          <w:szCs w:val="20"/>
+        </w:rPr>
+      </w:pPr>
+      <w:r>
+        <w:rPr>
+          <w:rFonts w:ascii="Consolas" w:hAnsi="Consolas" w:cs="Consolas"/>
+          <w:color w:val="000000"/>
+          <w:sz w:val="20"/>
+          <w:szCs w:val="20"/>
+        </w:rPr>
+        <w:tab/>
+      </w:r>
+      <w:r>
+        <w:rPr>
+          <w:rFonts w:ascii="Consolas" w:hAnsi="Consolas" w:cs="Consolas"/>
+          <w:color w:val="000000"/>
+          <w:sz w:val="20"/>
+          <w:szCs w:val="20"/>
+        </w:rPr>
+        <w:tab/>
+      </w:r>
+      <w:r>
+        <w:rPr>
+          <w:rFonts w:ascii="Consolas" w:hAnsi="Consolas" w:cs="Consolas"/>
+          <w:color w:val="000000"/>
+          <w:sz w:val="20"/>
+          <w:szCs w:val="20"/>
+        </w:rPr>
+        <w:tab/>
+        <w:t>}</w:t>
+      </w:r>
+    </w:p>
+    <w:p>
+      <w:pPr>
         <w:spacing w:line="360" w:lineRule="auto"/>
         <w:rPr>
           <w:rFonts w:cstheme="minorHAnsi"/>
-          <w:b/>
-          <w:bCs/>
-          <w:shd w:val="clear" w:color="auto" w:fill="E8F2FE"/>
-        </w:rPr>
-      </w:pPr>
-      <w:r>
-        <w:rPr>
-          <w:rFonts w:cstheme="minorHAnsi"/>
-          <w:b/>
-          <w:bCs/>
-        </w:rPr>
-        <w:lastRenderedPageBreak/>
-        <w:t>*Segunda Rodada</w:t>
-      </w:r>
-      <w:r>
-        <w:rPr>
-          <w:rFonts w:cstheme="minorHAnsi"/>
-          <w:b/>
-          <w:bCs/>
-          <w:shd w:val="clear" w:color="auto" w:fill="E8F2FE"/>
-        </w:rPr>
-        <w:t xml:space="preserve"> </w:t>
-      </w:r>
-      <w:r>
-        <w:rPr>
-          <w:rFonts w:cstheme="minorHAnsi"/>
-          <w:b/>
-          <w:bCs/>
-        </w:rPr>
-        <w:t>de Testes</w:t>
-      </w:r>
-    </w:p>
-    <w:p>
-      <w:pPr>
-        <w:spacing w:line="360" w:lineRule="auto"/>
-        <w:rPr>
-          <w:rFonts w:cstheme="minorHAnsi"/>
-          <w:lang w:val="en-GB"/>
-        </w:rPr>
-      </w:pPr>
-      <w:proofErr w:type="spellStart"/>
-      <w:r>
-        <w:rPr>
-          <w:rFonts w:cstheme="minorHAnsi"/>
-          <w:b/>
-          <w:bCs/>
-          <w:lang w:val="en-GB"/>
-        </w:rPr>
-        <w:t>Mensagem</w:t>
-      </w:r>
-      <w:proofErr w:type="spellEnd"/>
-      <w:r>
-        <w:rPr>
-          <w:rFonts w:cstheme="minorHAnsi"/>
-          <w:b/>
-          <w:bCs/>
-          <w:lang w:val="en-GB"/>
-        </w:rPr>
-        <w:t xml:space="preserve"> de </w:t>
-      </w:r>
-      <w:proofErr w:type="spellStart"/>
-      <w:r>
-        <w:rPr>
-          <w:rFonts w:cstheme="minorHAnsi"/>
-          <w:b/>
-          <w:bCs/>
-          <w:lang w:val="en-GB"/>
-        </w:rPr>
-        <w:t>erro</w:t>
-      </w:r>
-      <w:proofErr w:type="spellEnd"/>
-      <w:r>
-        <w:rPr>
-          <w:rFonts w:cstheme="minorHAnsi"/>
-          <w:b/>
-          <w:bCs/>
-          <w:lang w:val="en-GB"/>
-        </w:rPr>
-        <w:t>:</w:t>
-      </w:r>
-      <w:r>
-        <w:rPr>
-          <w:rFonts w:cstheme="minorHAnsi"/>
-          <w:lang w:val="en-GB"/>
-        </w:rPr>
-        <w:t xml:space="preserve"> </w:t>
-      </w:r>
-      <w:proofErr w:type="spellStart"/>
-      <w:r>
-        <w:rPr>
-          <w:rFonts w:cstheme="minorHAnsi"/>
-          <w:lang w:val="en-GB"/>
-        </w:rPr>
-        <w:t>Resposta</w:t>
-      </w:r>
-      <w:proofErr w:type="spellEnd"/>
-      <w:r>
-        <w:rPr>
-          <w:rFonts w:cstheme="minorHAnsi"/>
-          <w:lang w:val="en-GB"/>
-        </w:rPr>
-        <w:t xml:space="preserve"> cannot be resolved to a variable</w:t>
-      </w:r>
-      <w:r>
-        <w:rPr>
-          <w:rFonts w:cstheme="minorHAnsi"/>
-          <w:lang w:val="en-GB"/>
-        </w:rPr>
-        <w:t xml:space="preserve"> </w:t>
-      </w:r>
-      <w:proofErr w:type="spellStart"/>
-      <w:r>
-        <w:rPr>
-          <w:rFonts w:cstheme="minorHAnsi"/>
-          <w:lang w:val="en-GB"/>
-        </w:rPr>
-        <w:t>Resposta</w:t>
-      </w:r>
-      <w:proofErr w:type="spellEnd"/>
-      <w:r>
-        <w:rPr>
-          <w:rFonts w:cstheme="minorHAnsi"/>
-          <w:lang w:val="en-GB"/>
-        </w:rPr>
-        <w:t xml:space="preserve"> cannot be resolved to a variable</w:t>
-      </w:r>
-      <w:r>
-        <w:rPr>
-          <w:rFonts w:cstheme="minorHAnsi"/>
-          <w:lang w:val="en-GB"/>
-        </w:rPr>
-        <w:t xml:space="preserve"> </w:t>
-      </w:r>
-      <w:proofErr w:type="spellStart"/>
-      <w:r>
-        <w:rPr>
-          <w:rFonts w:cstheme="minorHAnsi"/>
-          <w:lang w:val="en-GB"/>
-        </w:rPr>
-        <w:t>Resposta</w:t>
-      </w:r>
-      <w:proofErr w:type="spellEnd"/>
-      <w:r>
-        <w:rPr>
-          <w:rFonts w:cstheme="minorHAnsi"/>
-          <w:lang w:val="en-GB"/>
-        </w:rPr>
-        <w:t xml:space="preserve"> cannot be resolved to a variable</w:t>
-      </w:r>
-    </w:p>
-    <w:p>
-      <w:pPr>
-        <w:spacing w:line="360" w:lineRule="auto"/>
-        <w:rPr>
-          <w:rFonts w:cstheme="minorHAnsi"/>
-        </w:rPr>
-      </w:pPr>
-      <w:r>
-        <w:rPr>
-          <w:rFonts w:cstheme="minorHAnsi"/>
-          <w:b/>
-          <w:bCs/>
-        </w:rPr>
-        <w:t>Observações</w:t>
-      </w:r>
-      <w:r>
-        <w:rPr>
-          <w:rFonts w:cstheme="minorHAnsi"/>
-        </w:rPr>
-        <w:t>: O erro apontado m</w:t>
-      </w:r>
-      <w:r>
-        <w:rPr>
-          <w:rFonts w:cstheme="minorHAnsi"/>
-        </w:rPr>
-        <w:t xml:space="preserve">ostra que a variável </w:t>
-      </w:r>
-      <w:r>
-        <w:rPr>
-          <w:rFonts w:cstheme="minorHAnsi"/>
-        </w:rPr>
-        <w:t>dentro das condicionais não existe pois está relacionada com uma classe inexistente e por isso deve ser modificado</w:t>
+        </w:rPr>
+      </w:pPr>
+      <w:r>
+        <w:rPr>
+          <w:rFonts w:ascii="Consolas" w:hAnsi="Consolas" w:cs="Consolas"/>
+          <w:color w:val="000000"/>
+          <w:sz w:val="20"/>
+          <w:szCs w:val="20"/>
+        </w:rPr>
+        <w:t>}</w:t>
       </w:r>
     </w:p>
     <w:p>

</xml_diff>

<commit_message>
Versão final do relatório de testes com a classe e os testes
Versão final do relatório de testes com a classe e os testes
</commit_message>
<xml_diff>
--- a/Testes/RelatorioTestes.docx
+++ b/Testes/RelatorioTestes.docx
@@ -2327,11 +2327,1153 @@
         </w:rPr>
         <w:t>;</w:t>
       </w:r>
+    </w:p>
+    <w:p>
+      <w:pPr>
+        <w:autoSpaceDE w:val="0"/>
+        <w:autoSpaceDN w:val="0"/>
+        <w:adjustRightInd w:val="0"/>
+        <w:spacing w:after="0" w:line="240" w:lineRule="auto"/>
+        <w:rPr>
+          <w:rFonts w:ascii="Consolas" w:hAnsi="Consolas" w:cs="Consolas"/>
+          <w:sz w:val="20"/>
+          <w:szCs w:val="20"/>
+        </w:rPr>
+      </w:pPr>
+      <w:r>
+        <w:rPr>
+          <w:rFonts w:ascii="Consolas" w:hAnsi="Consolas" w:cs="Consolas"/>
+          <w:color w:val="000000"/>
+          <w:sz w:val="20"/>
+          <w:szCs w:val="20"/>
+        </w:rPr>
+        <w:tab/>
+      </w:r>
+      <w:r>
+        <w:rPr>
+          <w:rFonts w:ascii="Consolas" w:hAnsi="Consolas" w:cs="Consolas"/>
+          <w:color w:val="000000"/>
+          <w:sz w:val="20"/>
+          <w:szCs w:val="20"/>
+        </w:rPr>
+        <w:tab/>
+      </w:r>
+      <w:r>
+        <w:rPr>
+          <w:rFonts w:ascii="Consolas" w:hAnsi="Consolas" w:cs="Consolas"/>
+          <w:color w:val="000000"/>
+          <w:sz w:val="20"/>
+          <w:szCs w:val="20"/>
+        </w:rPr>
+        <w:tab/>
+        <w:t xml:space="preserve">} </w:t>
+      </w:r>
+      <w:proofErr w:type="spellStart"/>
+      <w:r>
+        <w:rPr>
+          <w:rFonts w:ascii="Consolas" w:hAnsi="Consolas" w:cs="Consolas"/>
+          <w:b/>
+          <w:bCs/>
+          <w:color w:val="7F0055"/>
+          <w:sz w:val="20"/>
+          <w:szCs w:val="20"/>
+        </w:rPr>
+        <w:t>else</w:t>
+      </w:r>
+      <w:proofErr w:type="spellEnd"/>
+      <w:r>
+        <w:rPr>
+          <w:rFonts w:ascii="Consolas" w:hAnsi="Consolas" w:cs="Consolas"/>
+          <w:color w:val="000000"/>
+          <w:sz w:val="20"/>
+          <w:szCs w:val="20"/>
+        </w:rPr>
+        <w:t xml:space="preserve"> {</w:t>
+      </w:r>
+    </w:p>
+    <w:p>
+      <w:pPr>
+        <w:autoSpaceDE w:val="0"/>
+        <w:autoSpaceDN w:val="0"/>
+        <w:adjustRightInd w:val="0"/>
+        <w:spacing w:after="0" w:line="240" w:lineRule="auto"/>
+        <w:rPr>
+          <w:rFonts w:ascii="Consolas" w:hAnsi="Consolas" w:cs="Consolas"/>
+          <w:sz w:val="20"/>
+          <w:szCs w:val="20"/>
+        </w:rPr>
+      </w:pPr>
+      <w:r>
+        <w:rPr>
+          <w:rFonts w:ascii="Consolas" w:hAnsi="Consolas" w:cs="Consolas"/>
+          <w:color w:val="000000"/>
+          <w:sz w:val="20"/>
+          <w:szCs w:val="20"/>
+        </w:rPr>
+        <w:tab/>
+      </w:r>
+      <w:r>
+        <w:rPr>
+          <w:rFonts w:ascii="Consolas" w:hAnsi="Consolas" w:cs="Consolas"/>
+          <w:color w:val="000000"/>
+          <w:sz w:val="20"/>
+          <w:szCs w:val="20"/>
+        </w:rPr>
+        <w:tab/>
+      </w:r>
+      <w:r>
+        <w:rPr>
+          <w:rFonts w:ascii="Consolas" w:hAnsi="Consolas" w:cs="Consolas"/>
+          <w:color w:val="000000"/>
+          <w:sz w:val="20"/>
+          <w:szCs w:val="20"/>
+        </w:rPr>
+        <w:tab/>
+      </w:r>
+      <w:r>
+        <w:rPr>
+          <w:rFonts w:ascii="Consolas" w:hAnsi="Consolas" w:cs="Consolas"/>
+          <w:color w:val="000000"/>
+          <w:sz w:val="20"/>
+          <w:szCs w:val="20"/>
+        </w:rPr>
+        <w:tab/>
+      </w:r>
+      <w:proofErr w:type="spellStart"/>
+      <w:r>
+        <w:rPr>
+          <w:rFonts w:ascii="Consolas" w:hAnsi="Consolas" w:cs="Consolas"/>
+          <w:b/>
+          <w:bCs/>
+          <w:color w:val="7F0055"/>
+          <w:sz w:val="20"/>
+          <w:szCs w:val="20"/>
+        </w:rPr>
+        <w:t>return</w:t>
+      </w:r>
+      <w:proofErr w:type="spellEnd"/>
+      <w:r>
+        <w:rPr>
+          <w:rFonts w:ascii="Consolas" w:hAnsi="Consolas" w:cs="Consolas"/>
+          <w:color w:val="000000"/>
+          <w:sz w:val="20"/>
+          <w:szCs w:val="20"/>
+        </w:rPr>
+        <w:t xml:space="preserve"> </w:t>
+      </w:r>
+      <w:r>
+        <w:rPr>
+          <w:rFonts w:ascii="Consolas" w:hAnsi="Consolas" w:cs="Consolas"/>
+          <w:color w:val="0000C0"/>
+          <w:sz w:val="20"/>
+          <w:szCs w:val="20"/>
+        </w:rPr>
+        <w:t>PENA_CONDENACAO_CUMPLICES</w:t>
+      </w:r>
+      <w:r>
+        <w:rPr>
+          <w:rFonts w:ascii="Consolas" w:hAnsi="Consolas" w:cs="Consolas"/>
+          <w:color w:val="000000"/>
+          <w:sz w:val="20"/>
+          <w:szCs w:val="20"/>
+        </w:rPr>
+        <w:t>;</w:t>
+      </w:r>
+    </w:p>
+    <w:p>
+      <w:pPr>
+        <w:autoSpaceDE w:val="0"/>
+        <w:autoSpaceDN w:val="0"/>
+        <w:adjustRightInd w:val="0"/>
+        <w:spacing w:after="0" w:line="240" w:lineRule="auto"/>
+        <w:rPr>
+          <w:rFonts w:ascii="Consolas" w:hAnsi="Consolas" w:cs="Consolas"/>
+          <w:sz w:val="20"/>
+          <w:szCs w:val="20"/>
+        </w:rPr>
+      </w:pPr>
+      <w:r>
+        <w:rPr>
+          <w:rFonts w:ascii="Consolas" w:hAnsi="Consolas" w:cs="Consolas"/>
+          <w:color w:val="000000"/>
+          <w:sz w:val="20"/>
+          <w:szCs w:val="20"/>
+        </w:rPr>
+        <w:tab/>
+      </w:r>
+      <w:r>
+        <w:rPr>
+          <w:rFonts w:ascii="Consolas" w:hAnsi="Consolas" w:cs="Consolas"/>
+          <w:color w:val="000000"/>
+          <w:sz w:val="20"/>
+          <w:szCs w:val="20"/>
+        </w:rPr>
+        <w:tab/>
+      </w:r>
+      <w:r>
+        <w:rPr>
+          <w:rFonts w:ascii="Consolas" w:hAnsi="Consolas" w:cs="Consolas"/>
+          <w:color w:val="000000"/>
+          <w:sz w:val="20"/>
+          <w:szCs w:val="20"/>
+        </w:rPr>
+        <w:tab/>
+        <w:t>}</w:t>
+      </w:r>
+    </w:p>
+    <w:p>
+      <w:pPr>
+        <w:spacing w:line="360" w:lineRule="auto"/>
+        <w:rPr>
+          <w:rFonts w:ascii="Consolas" w:hAnsi="Consolas" w:cs="Consolas"/>
+          <w:color w:val="000000"/>
+          <w:sz w:val="20"/>
+          <w:szCs w:val="20"/>
+        </w:rPr>
+      </w:pPr>
+      <w:r>
+        <w:rPr>
+          <w:rFonts w:ascii="Consolas" w:hAnsi="Consolas" w:cs="Consolas"/>
+          <w:color w:val="000000"/>
+          <w:sz w:val="20"/>
+          <w:szCs w:val="20"/>
+        </w:rPr>
+        <w:t>}</w:t>
+      </w:r>
       <w:bookmarkStart w:id="0" w:name="_GoBack"/>
       <w:bookmarkEnd w:id="0"/>
     </w:p>
     <w:p>
       <w:pPr>
+        <w:spacing w:line="360" w:lineRule="auto"/>
+        <w:rPr>
+          <w:rFonts w:ascii="Consolas" w:hAnsi="Consolas" w:cs="Consolas"/>
+          <w:color w:val="000000"/>
+          <w:sz w:val="20"/>
+          <w:szCs w:val="20"/>
+        </w:rPr>
+      </w:pPr>
+    </w:p>
+    <w:p>
+      <w:pPr>
+        <w:spacing w:line="360" w:lineRule="auto"/>
+        <w:rPr>
+          <w:rFonts w:cstheme="minorHAnsi"/>
+          <w:b/>
+          <w:bCs/>
+        </w:rPr>
+      </w:pPr>
+      <w:r>
+        <w:rPr>
+          <w:rFonts w:cstheme="minorHAnsi"/>
+          <w:b/>
+          <w:bCs/>
+        </w:rPr>
+        <w:t>Versão Final</w:t>
+      </w:r>
+      <w:r>
+        <w:rPr>
+          <w:rFonts w:cstheme="minorHAnsi"/>
+          <w:b/>
+          <w:bCs/>
+        </w:rPr>
+        <w:t xml:space="preserve"> classe de objetos</w:t>
+      </w:r>
+    </w:p>
+    <w:p>
+      <w:pPr>
+        <w:autoSpaceDE w:val="0"/>
+        <w:autoSpaceDN w:val="0"/>
+        <w:adjustRightInd w:val="0"/>
+        <w:spacing w:after="0" w:line="240" w:lineRule="auto"/>
+        <w:rPr>
+          <w:rFonts w:ascii="Consolas" w:hAnsi="Consolas" w:cs="Consolas"/>
+          <w:sz w:val="20"/>
+          <w:szCs w:val="20"/>
+        </w:rPr>
+      </w:pPr>
+      <w:proofErr w:type="spellStart"/>
+      <w:r>
+        <w:rPr>
+          <w:rFonts w:ascii="Consolas" w:hAnsi="Consolas" w:cs="Consolas"/>
+          <w:b/>
+          <w:bCs/>
+          <w:color w:val="7F0055"/>
+          <w:sz w:val="20"/>
+          <w:szCs w:val="20"/>
+        </w:rPr>
+        <w:t>public</w:t>
+      </w:r>
+      <w:proofErr w:type="spellEnd"/>
+      <w:r>
+        <w:rPr>
+          <w:rFonts w:ascii="Consolas" w:hAnsi="Consolas" w:cs="Consolas"/>
+          <w:color w:val="000000"/>
+          <w:sz w:val="20"/>
+          <w:szCs w:val="20"/>
+        </w:rPr>
+        <w:t xml:space="preserve"> </w:t>
+      </w:r>
+      <w:proofErr w:type="spellStart"/>
+      <w:r>
+        <w:rPr>
+          <w:rFonts w:ascii="Consolas" w:hAnsi="Consolas" w:cs="Consolas"/>
+          <w:b/>
+          <w:bCs/>
+          <w:color w:val="7F0055"/>
+          <w:sz w:val="20"/>
+          <w:szCs w:val="20"/>
+        </w:rPr>
+        <w:t>class</w:t>
+      </w:r>
+      <w:proofErr w:type="spellEnd"/>
+      <w:r>
+        <w:rPr>
+          <w:rFonts w:ascii="Consolas" w:hAnsi="Consolas" w:cs="Consolas"/>
+          <w:color w:val="000000"/>
+          <w:sz w:val="20"/>
+          <w:szCs w:val="20"/>
+        </w:rPr>
+        <w:t xml:space="preserve"> </w:t>
+      </w:r>
+      <w:proofErr w:type="spellStart"/>
+      <w:r>
+        <w:rPr>
+          <w:rFonts w:ascii="Consolas" w:hAnsi="Consolas" w:cs="Consolas"/>
+          <w:color w:val="000000"/>
+          <w:sz w:val="20"/>
+          <w:szCs w:val="20"/>
+        </w:rPr>
+        <w:t>JulgamentoPrisoneiro</w:t>
+      </w:r>
+      <w:proofErr w:type="spellEnd"/>
+      <w:r>
+        <w:rPr>
+          <w:rFonts w:ascii="Consolas" w:hAnsi="Consolas" w:cs="Consolas"/>
+          <w:color w:val="000000"/>
+          <w:sz w:val="20"/>
+          <w:szCs w:val="20"/>
+        </w:rPr>
+        <w:t xml:space="preserve"> {</w:t>
+      </w:r>
+    </w:p>
+    <w:p>
+      <w:pPr>
+        <w:autoSpaceDE w:val="0"/>
+        <w:autoSpaceDN w:val="0"/>
+        <w:adjustRightInd w:val="0"/>
+        <w:spacing w:after="0" w:line="240" w:lineRule="auto"/>
+        <w:rPr>
+          <w:rFonts w:ascii="Consolas" w:hAnsi="Consolas" w:cs="Consolas"/>
+          <w:sz w:val="20"/>
+          <w:szCs w:val="20"/>
+        </w:rPr>
+      </w:pPr>
+    </w:p>
+    <w:p>
+      <w:pPr>
+        <w:autoSpaceDE w:val="0"/>
+        <w:autoSpaceDN w:val="0"/>
+        <w:adjustRightInd w:val="0"/>
+        <w:spacing w:after="0" w:line="240" w:lineRule="auto"/>
+        <w:rPr>
+          <w:rFonts w:ascii="Consolas" w:hAnsi="Consolas" w:cs="Consolas"/>
+          <w:sz w:val="20"/>
+          <w:szCs w:val="20"/>
+        </w:rPr>
+      </w:pPr>
+      <w:r>
+        <w:rPr>
+          <w:rFonts w:ascii="Consolas" w:hAnsi="Consolas" w:cs="Consolas"/>
+          <w:color w:val="000000"/>
+          <w:sz w:val="20"/>
+          <w:szCs w:val="20"/>
+        </w:rPr>
+        <w:tab/>
+      </w:r>
+      <w:proofErr w:type="spellStart"/>
+      <w:r>
+        <w:rPr>
+          <w:rFonts w:ascii="Consolas" w:hAnsi="Consolas" w:cs="Consolas"/>
+          <w:b/>
+          <w:bCs/>
+          <w:color w:val="7F0055"/>
+          <w:sz w:val="20"/>
+          <w:szCs w:val="20"/>
+        </w:rPr>
+        <w:t>private</w:t>
+      </w:r>
+      <w:proofErr w:type="spellEnd"/>
+      <w:r>
+        <w:rPr>
+          <w:rFonts w:ascii="Consolas" w:hAnsi="Consolas" w:cs="Consolas"/>
+          <w:color w:val="000000"/>
+          <w:sz w:val="20"/>
+          <w:szCs w:val="20"/>
+        </w:rPr>
+        <w:t xml:space="preserve"> </w:t>
+      </w:r>
+      <w:proofErr w:type="spellStart"/>
+      <w:r>
+        <w:rPr>
+          <w:rFonts w:ascii="Consolas" w:hAnsi="Consolas" w:cs="Consolas"/>
+          <w:b/>
+          <w:bCs/>
+          <w:color w:val="7F0055"/>
+          <w:sz w:val="20"/>
+          <w:szCs w:val="20"/>
+        </w:rPr>
+        <w:t>int</w:t>
+      </w:r>
+      <w:proofErr w:type="spellEnd"/>
+      <w:r>
+        <w:rPr>
+          <w:rFonts w:ascii="Consolas" w:hAnsi="Consolas" w:cs="Consolas"/>
+          <w:color w:val="000000"/>
+          <w:sz w:val="20"/>
+          <w:szCs w:val="20"/>
+        </w:rPr>
+        <w:t xml:space="preserve"> </w:t>
+      </w:r>
+      <w:r>
+        <w:rPr>
+          <w:rFonts w:ascii="Consolas" w:hAnsi="Consolas" w:cs="Consolas"/>
+          <w:color w:val="0000C0"/>
+          <w:sz w:val="20"/>
+          <w:szCs w:val="20"/>
+        </w:rPr>
+        <w:t>PENA_INOCENCIA</w:t>
+      </w:r>
+      <w:r>
+        <w:rPr>
+          <w:rFonts w:ascii="Consolas" w:hAnsi="Consolas" w:cs="Consolas"/>
+          <w:color w:val="000000"/>
+          <w:sz w:val="20"/>
+          <w:szCs w:val="20"/>
+        </w:rPr>
+        <w:t xml:space="preserve"> = 13;</w:t>
+      </w:r>
+    </w:p>
+    <w:p>
+      <w:pPr>
+        <w:autoSpaceDE w:val="0"/>
+        <w:autoSpaceDN w:val="0"/>
+        <w:adjustRightInd w:val="0"/>
+        <w:spacing w:after="0" w:line="240" w:lineRule="auto"/>
+        <w:rPr>
+          <w:rFonts w:ascii="Consolas" w:hAnsi="Consolas" w:cs="Consolas"/>
+          <w:sz w:val="20"/>
+          <w:szCs w:val="20"/>
+        </w:rPr>
+      </w:pPr>
+      <w:r>
+        <w:rPr>
+          <w:rFonts w:ascii="Consolas" w:hAnsi="Consolas" w:cs="Consolas"/>
+          <w:color w:val="000000"/>
+          <w:sz w:val="20"/>
+          <w:szCs w:val="20"/>
+        </w:rPr>
+        <w:tab/>
+      </w:r>
+      <w:proofErr w:type="spellStart"/>
+      <w:r>
+        <w:rPr>
+          <w:rFonts w:ascii="Consolas" w:hAnsi="Consolas" w:cs="Consolas"/>
+          <w:b/>
+          <w:bCs/>
+          <w:color w:val="7F0055"/>
+          <w:sz w:val="20"/>
+          <w:szCs w:val="20"/>
+        </w:rPr>
+        <w:t>private</w:t>
+      </w:r>
+      <w:proofErr w:type="spellEnd"/>
+      <w:r>
+        <w:rPr>
+          <w:rFonts w:ascii="Consolas" w:hAnsi="Consolas" w:cs="Consolas"/>
+          <w:color w:val="000000"/>
+          <w:sz w:val="20"/>
+          <w:szCs w:val="20"/>
+        </w:rPr>
+        <w:t xml:space="preserve"> </w:t>
+      </w:r>
+      <w:proofErr w:type="spellStart"/>
+      <w:r>
+        <w:rPr>
+          <w:rFonts w:ascii="Consolas" w:hAnsi="Consolas" w:cs="Consolas"/>
+          <w:b/>
+          <w:bCs/>
+          <w:color w:val="7F0055"/>
+          <w:sz w:val="20"/>
+          <w:szCs w:val="20"/>
+        </w:rPr>
+        <w:t>int</w:t>
+      </w:r>
+      <w:proofErr w:type="spellEnd"/>
+      <w:r>
+        <w:rPr>
+          <w:rFonts w:ascii="Consolas" w:hAnsi="Consolas" w:cs="Consolas"/>
+          <w:color w:val="000000"/>
+          <w:sz w:val="20"/>
+          <w:szCs w:val="20"/>
+        </w:rPr>
+        <w:t xml:space="preserve"> </w:t>
+      </w:r>
+      <w:r>
+        <w:rPr>
+          <w:rFonts w:ascii="Consolas" w:hAnsi="Consolas" w:cs="Consolas"/>
+          <w:color w:val="0000C0"/>
+          <w:sz w:val="20"/>
+          <w:szCs w:val="20"/>
+        </w:rPr>
+        <w:t>PENA_CONDENACAO_</w:t>
+      </w:r>
+      <w:proofErr w:type="gramStart"/>
+      <w:r>
+        <w:rPr>
+          <w:rFonts w:ascii="Consolas" w:hAnsi="Consolas" w:cs="Consolas"/>
+          <w:color w:val="0000C0"/>
+          <w:sz w:val="20"/>
+          <w:szCs w:val="20"/>
+        </w:rPr>
+        <w:t>MUTUA</w:t>
+      </w:r>
+      <w:proofErr w:type="gramEnd"/>
+      <w:r>
+        <w:rPr>
+          <w:rFonts w:ascii="Consolas" w:hAnsi="Consolas" w:cs="Consolas"/>
+          <w:color w:val="000000"/>
+          <w:sz w:val="20"/>
+          <w:szCs w:val="20"/>
+        </w:rPr>
+        <w:t xml:space="preserve"> = 15;</w:t>
+      </w:r>
+    </w:p>
+    <w:p>
+      <w:pPr>
+        <w:autoSpaceDE w:val="0"/>
+        <w:autoSpaceDN w:val="0"/>
+        <w:adjustRightInd w:val="0"/>
+        <w:spacing w:after="0" w:line="240" w:lineRule="auto"/>
+        <w:rPr>
+          <w:rFonts w:ascii="Consolas" w:hAnsi="Consolas" w:cs="Consolas"/>
+          <w:sz w:val="20"/>
+          <w:szCs w:val="20"/>
+        </w:rPr>
+      </w:pPr>
+      <w:r>
+        <w:rPr>
+          <w:rFonts w:ascii="Consolas" w:hAnsi="Consolas" w:cs="Consolas"/>
+          <w:color w:val="000000"/>
+          <w:sz w:val="20"/>
+          <w:szCs w:val="20"/>
+        </w:rPr>
+        <w:tab/>
+      </w:r>
+      <w:proofErr w:type="spellStart"/>
+      <w:r>
+        <w:rPr>
+          <w:rFonts w:ascii="Consolas" w:hAnsi="Consolas" w:cs="Consolas"/>
+          <w:b/>
+          <w:bCs/>
+          <w:color w:val="7F0055"/>
+          <w:sz w:val="20"/>
+          <w:szCs w:val="20"/>
+        </w:rPr>
+        <w:t>private</w:t>
+      </w:r>
+      <w:proofErr w:type="spellEnd"/>
+      <w:r>
+        <w:rPr>
+          <w:rFonts w:ascii="Consolas" w:hAnsi="Consolas" w:cs="Consolas"/>
+          <w:color w:val="000000"/>
+          <w:sz w:val="20"/>
+          <w:szCs w:val="20"/>
+        </w:rPr>
+        <w:t xml:space="preserve"> </w:t>
+      </w:r>
+      <w:proofErr w:type="spellStart"/>
+      <w:r>
+        <w:rPr>
+          <w:rFonts w:ascii="Consolas" w:hAnsi="Consolas" w:cs="Consolas"/>
+          <w:b/>
+          <w:bCs/>
+          <w:color w:val="7F0055"/>
+          <w:sz w:val="20"/>
+          <w:szCs w:val="20"/>
+        </w:rPr>
+        <w:t>int</w:t>
+      </w:r>
+      <w:proofErr w:type="spellEnd"/>
+      <w:r>
+        <w:rPr>
+          <w:rFonts w:ascii="Consolas" w:hAnsi="Consolas" w:cs="Consolas"/>
+          <w:color w:val="000000"/>
+          <w:sz w:val="20"/>
+          <w:szCs w:val="20"/>
+        </w:rPr>
+        <w:t xml:space="preserve"> </w:t>
+      </w:r>
+      <w:r>
+        <w:rPr>
+          <w:rFonts w:ascii="Consolas" w:hAnsi="Consolas" w:cs="Consolas"/>
+          <w:color w:val="0000C0"/>
+          <w:sz w:val="20"/>
+          <w:szCs w:val="20"/>
+        </w:rPr>
+        <w:t>PENA_CONDENACAO_INDIVIDUAL</w:t>
+      </w:r>
+      <w:r>
+        <w:rPr>
+          <w:rFonts w:ascii="Consolas" w:hAnsi="Consolas" w:cs="Consolas"/>
+          <w:color w:val="000000"/>
+          <w:sz w:val="20"/>
+          <w:szCs w:val="20"/>
+        </w:rPr>
+        <w:t xml:space="preserve"> = 10;</w:t>
+      </w:r>
+    </w:p>
+    <w:p>
+      <w:pPr>
+        <w:autoSpaceDE w:val="0"/>
+        <w:autoSpaceDN w:val="0"/>
+        <w:adjustRightInd w:val="0"/>
+        <w:spacing w:after="0" w:line="240" w:lineRule="auto"/>
+        <w:rPr>
+          <w:rFonts w:ascii="Consolas" w:hAnsi="Consolas" w:cs="Consolas"/>
+          <w:sz w:val="20"/>
+          <w:szCs w:val="20"/>
+        </w:rPr>
+      </w:pPr>
+      <w:r>
+        <w:rPr>
+          <w:rFonts w:ascii="Consolas" w:hAnsi="Consolas" w:cs="Consolas"/>
+          <w:color w:val="000000"/>
+          <w:sz w:val="20"/>
+          <w:szCs w:val="20"/>
+        </w:rPr>
+        <w:tab/>
+      </w:r>
+      <w:proofErr w:type="spellStart"/>
+      <w:r>
+        <w:rPr>
+          <w:rFonts w:ascii="Consolas" w:hAnsi="Consolas" w:cs="Consolas"/>
+          <w:b/>
+          <w:bCs/>
+          <w:color w:val="7F0055"/>
+          <w:sz w:val="20"/>
+          <w:szCs w:val="20"/>
+        </w:rPr>
+        <w:t>private</w:t>
+      </w:r>
+      <w:proofErr w:type="spellEnd"/>
+      <w:r>
+        <w:rPr>
+          <w:rFonts w:ascii="Consolas" w:hAnsi="Consolas" w:cs="Consolas"/>
+          <w:color w:val="000000"/>
+          <w:sz w:val="20"/>
+          <w:szCs w:val="20"/>
+        </w:rPr>
+        <w:t xml:space="preserve"> </w:t>
+      </w:r>
+      <w:proofErr w:type="spellStart"/>
+      <w:r>
+        <w:rPr>
+          <w:rFonts w:ascii="Consolas" w:hAnsi="Consolas" w:cs="Consolas"/>
+          <w:b/>
+          <w:bCs/>
+          <w:color w:val="7F0055"/>
+          <w:sz w:val="20"/>
+          <w:szCs w:val="20"/>
+        </w:rPr>
+        <w:t>int</w:t>
+      </w:r>
+      <w:proofErr w:type="spellEnd"/>
+      <w:r>
+        <w:rPr>
+          <w:rFonts w:ascii="Consolas" w:hAnsi="Consolas" w:cs="Consolas"/>
+          <w:color w:val="000000"/>
+          <w:sz w:val="20"/>
+          <w:szCs w:val="20"/>
+        </w:rPr>
+        <w:t xml:space="preserve"> </w:t>
+      </w:r>
+      <w:r>
+        <w:rPr>
+          <w:rFonts w:ascii="Consolas" w:hAnsi="Consolas" w:cs="Consolas"/>
+          <w:color w:val="0000C0"/>
+          <w:sz w:val="20"/>
+          <w:szCs w:val="20"/>
+        </w:rPr>
+        <w:t>PENA_CONDENACAO_CUMPLICES</w:t>
+      </w:r>
+      <w:r>
+        <w:rPr>
+          <w:rFonts w:ascii="Consolas" w:hAnsi="Consolas" w:cs="Consolas"/>
+          <w:color w:val="000000"/>
+          <w:sz w:val="20"/>
+          <w:szCs w:val="20"/>
+        </w:rPr>
+        <w:t xml:space="preserve"> = 11;</w:t>
+      </w:r>
+    </w:p>
+    <w:p>
+      <w:pPr>
+        <w:autoSpaceDE w:val="0"/>
+        <w:autoSpaceDN w:val="0"/>
+        <w:adjustRightInd w:val="0"/>
+        <w:spacing w:after="0" w:line="240" w:lineRule="auto"/>
+        <w:rPr>
+          <w:rFonts w:ascii="Consolas" w:hAnsi="Consolas" w:cs="Consolas"/>
+          <w:sz w:val="20"/>
+          <w:szCs w:val="20"/>
+        </w:rPr>
+      </w:pPr>
+    </w:p>
+    <w:p>
+      <w:pPr>
+        <w:autoSpaceDE w:val="0"/>
+        <w:autoSpaceDN w:val="0"/>
+        <w:adjustRightInd w:val="0"/>
+        <w:spacing w:after="0" w:line="240" w:lineRule="auto"/>
+        <w:rPr>
+          <w:rFonts w:ascii="Consolas" w:hAnsi="Consolas" w:cs="Consolas"/>
+          <w:sz w:val="20"/>
+          <w:szCs w:val="20"/>
+          <w:lang w:val="en-GB"/>
+        </w:rPr>
+      </w:pPr>
+      <w:r>
+        <w:rPr>
+          <w:rFonts w:ascii="Consolas" w:hAnsi="Consolas" w:cs="Consolas"/>
+          <w:color w:val="000000"/>
+          <w:sz w:val="20"/>
+          <w:szCs w:val="20"/>
+        </w:rPr>
+        <w:tab/>
+      </w:r>
+      <w:r>
+        <w:rPr>
+          <w:rFonts w:ascii="Consolas" w:hAnsi="Consolas" w:cs="Consolas"/>
+          <w:b/>
+          <w:bCs/>
+          <w:color w:val="7F0055"/>
+          <w:sz w:val="20"/>
+          <w:szCs w:val="20"/>
+          <w:lang w:val="en-GB"/>
+        </w:rPr>
+        <w:t>public</w:t>
+      </w:r>
+      <w:r>
+        <w:rPr>
+          <w:rFonts w:ascii="Consolas" w:hAnsi="Consolas" w:cs="Consolas"/>
+          <w:color w:val="000000"/>
+          <w:sz w:val="20"/>
+          <w:szCs w:val="20"/>
+          <w:lang w:val="en-GB"/>
+        </w:rPr>
+        <w:t xml:space="preserve"> </w:t>
+      </w:r>
+      <w:r>
+        <w:rPr>
+          <w:rFonts w:ascii="Consolas" w:hAnsi="Consolas" w:cs="Consolas"/>
+          <w:b/>
+          <w:bCs/>
+          <w:color w:val="7F0055"/>
+          <w:sz w:val="20"/>
+          <w:szCs w:val="20"/>
+          <w:lang w:val="en-GB"/>
+        </w:rPr>
+        <w:t>int</w:t>
+      </w:r>
+      <w:r>
+        <w:rPr>
+          <w:rFonts w:ascii="Consolas" w:hAnsi="Consolas" w:cs="Consolas"/>
+          <w:color w:val="000000"/>
+          <w:sz w:val="20"/>
+          <w:szCs w:val="20"/>
+          <w:lang w:val="en-GB"/>
+        </w:rPr>
+        <w:t xml:space="preserve"> </w:t>
+      </w:r>
+      <w:proofErr w:type="spellStart"/>
+      <w:proofErr w:type="gramStart"/>
+      <w:r>
+        <w:rPr>
+          <w:rFonts w:ascii="Consolas" w:hAnsi="Consolas" w:cs="Consolas"/>
+          <w:color w:val="000000"/>
+          <w:sz w:val="20"/>
+          <w:szCs w:val="20"/>
+          <w:lang w:val="en-GB"/>
+        </w:rPr>
+        <w:t>calculaPena</w:t>
+      </w:r>
+      <w:proofErr w:type="spellEnd"/>
+      <w:r>
+        <w:rPr>
+          <w:rFonts w:ascii="Consolas" w:hAnsi="Consolas" w:cs="Consolas"/>
+          <w:color w:val="000000"/>
+          <w:sz w:val="20"/>
+          <w:szCs w:val="20"/>
+          <w:lang w:val="en-GB"/>
+        </w:rPr>
+        <w:t>(</w:t>
+      </w:r>
+      <w:proofErr w:type="gramEnd"/>
+      <w:r>
+        <w:rPr>
+          <w:rFonts w:ascii="Consolas" w:hAnsi="Consolas" w:cs="Consolas"/>
+          <w:color w:val="000000"/>
+          <w:sz w:val="20"/>
+          <w:szCs w:val="20"/>
+          <w:lang w:val="en-GB"/>
+        </w:rPr>
+        <w:t xml:space="preserve">String </w:t>
+      </w:r>
+      <w:proofErr w:type="spellStart"/>
+      <w:r>
+        <w:rPr>
+          <w:rFonts w:ascii="Consolas" w:hAnsi="Consolas" w:cs="Consolas"/>
+          <w:color w:val="6A3E3E"/>
+          <w:sz w:val="20"/>
+          <w:szCs w:val="20"/>
+          <w:lang w:val="en-GB"/>
+        </w:rPr>
+        <w:t>respostaPrisoneiroA</w:t>
+      </w:r>
+      <w:proofErr w:type="spellEnd"/>
+      <w:r>
+        <w:rPr>
+          <w:rFonts w:ascii="Consolas" w:hAnsi="Consolas" w:cs="Consolas"/>
+          <w:color w:val="000000"/>
+          <w:sz w:val="20"/>
+          <w:szCs w:val="20"/>
+          <w:lang w:val="en-GB"/>
+        </w:rPr>
+        <w:t xml:space="preserve">, String </w:t>
+      </w:r>
+      <w:proofErr w:type="spellStart"/>
+      <w:r>
+        <w:rPr>
+          <w:rFonts w:ascii="Consolas" w:hAnsi="Consolas" w:cs="Consolas"/>
+          <w:color w:val="6A3E3E"/>
+          <w:sz w:val="20"/>
+          <w:szCs w:val="20"/>
+          <w:lang w:val="en-GB"/>
+        </w:rPr>
+        <w:t>respostaPrisoneiroB</w:t>
+      </w:r>
+      <w:proofErr w:type="spellEnd"/>
+      <w:r>
+        <w:rPr>
+          <w:rFonts w:ascii="Consolas" w:hAnsi="Consolas" w:cs="Consolas"/>
+          <w:color w:val="000000"/>
+          <w:sz w:val="20"/>
+          <w:szCs w:val="20"/>
+          <w:lang w:val="en-GB"/>
+        </w:rPr>
+        <w:t>) {</w:t>
+      </w:r>
+    </w:p>
+    <w:p>
+      <w:pPr>
+        <w:autoSpaceDE w:val="0"/>
+        <w:autoSpaceDN w:val="0"/>
+        <w:adjustRightInd w:val="0"/>
+        <w:spacing w:after="0" w:line="240" w:lineRule="auto"/>
+        <w:rPr>
+          <w:rFonts w:ascii="Consolas" w:hAnsi="Consolas" w:cs="Consolas"/>
+          <w:sz w:val="20"/>
+          <w:szCs w:val="20"/>
+        </w:rPr>
+      </w:pPr>
+      <w:r>
+        <w:rPr>
+          <w:rFonts w:ascii="Consolas" w:hAnsi="Consolas" w:cs="Consolas"/>
+          <w:color w:val="000000"/>
+          <w:sz w:val="20"/>
+          <w:szCs w:val="20"/>
+          <w:lang w:val="en-GB"/>
+        </w:rPr>
+        <w:tab/>
+      </w:r>
+      <w:r>
+        <w:rPr>
+          <w:rFonts w:ascii="Consolas" w:hAnsi="Consolas" w:cs="Consolas"/>
+          <w:color w:val="000000"/>
+          <w:sz w:val="20"/>
+          <w:szCs w:val="20"/>
+          <w:lang w:val="en-GB"/>
+        </w:rPr>
+        <w:tab/>
+      </w:r>
+      <w:proofErr w:type="spellStart"/>
+      <w:proofErr w:type="gramStart"/>
+      <w:r>
+        <w:rPr>
+          <w:rFonts w:ascii="Consolas" w:hAnsi="Consolas" w:cs="Consolas"/>
+          <w:b/>
+          <w:bCs/>
+          <w:color w:val="7F0055"/>
+          <w:sz w:val="20"/>
+          <w:szCs w:val="20"/>
+        </w:rPr>
+        <w:t>if</w:t>
+      </w:r>
+      <w:proofErr w:type="spellEnd"/>
+      <w:r>
+        <w:rPr>
+          <w:rFonts w:ascii="Consolas" w:hAnsi="Consolas" w:cs="Consolas"/>
+          <w:color w:val="000000"/>
+          <w:sz w:val="20"/>
+          <w:szCs w:val="20"/>
+        </w:rPr>
+        <w:t>(</w:t>
+      </w:r>
+      <w:proofErr w:type="spellStart"/>
+      <w:proofErr w:type="gramEnd"/>
+      <w:r>
+        <w:rPr>
+          <w:rFonts w:ascii="Consolas" w:hAnsi="Consolas" w:cs="Consolas"/>
+          <w:color w:val="6A3E3E"/>
+          <w:sz w:val="20"/>
+          <w:szCs w:val="20"/>
+        </w:rPr>
+        <w:t>respostaPrisoneiroA</w:t>
+      </w:r>
+      <w:proofErr w:type="spellEnd"/>
+      <w:r>
+        <w:rPr>
+          <w:rFonts w:ascii="Consolas" w:hAnsi="Consolas" w:cs="Consolas"/>
+          <w:color w:val="000000"/>
+          <w:sz w:val="20"/>
+          <w:szCs w:val="20"/>
+        </w:rPr>
+        <w:t xml:space="preserve"> == </w:t>
+      </w:r>
+      <w:r>
+        <w:rPr>
+          <w:rFonts w:ascii="Consolas" w:hAnsi="Consolas" w:cs="Consolas"/>
+          <w:color w:val="2A00FF"/>
+          <w:sz w:val="20"/>
+          <w:szCs w:val="20"/>
+        </w:rPr>
+        <w:t>"Culpado"</w:t>
+      </w:r>
+      <w:r>
+        <w:rPr>
+          <w:rFonts w:ascii="Consolas" w:hAnsi="Consolas" w:cs="Consolas"/>
+          <w:color w:val="000000"/>
+          <w:sz w:val="20"/>
+          <w:szCs w:val="20"/>
+        </w:rPr>
+        <w:t>) {</w:t>
+      </w:r>
+    </w:p>
+    <w:p>
+      <w:pPr>
+        <w:autoSpaceDE w:val="0"/>
+        <w:autoSpaceDN w:val="0"/>
+        <w:adjustRightInd w:val="0"/>
+        <w:spacing w:after="0" w:line="240" w:lineRule="auto"/>
+        <w:rPr>
+          <w:rFonts w:ascii="Consolas" w:hAnsi="Consolas" w:cs="Consolas"/>
+          <w:sz w:val="20"/>
+          <w:szCs w:val="20"/>
+        </w:rPr>
+      </w:pPr>
+      <w:r>
+        <w:rPr>
+          <w:rFonts w:ascii="Consolas" w:hAnsi="Consolas" w:cs="Consolas"/>
+          <w:color w:val="000000"/>
+          <w:sz w:val="20"/>
+          <w:szCs w:val="20"/>
+        </w:rPr>
+        <w:tab/>
+      </w:r>
+      <w:r>
+        <w:rPr>
+          <w:rFonts w:ascii="Consolas" w:hAnsi="Consolas" w:cs="Consolas"/>
+          <w:color w:val="000000"/>
+          <w:sz w:val="20"/>
+          <w:szCs w:val="20"/>
+        </w:rPr>
+        <w:tab/>
+      </w:r>
+      <w:r>
+        <w:rPr>
+          <w:rFonts w:ascii="Consolas" w:hAnsi="Consolas" w:cs="Consolas"/>
+          <w:color w:val="000000"/>
+          <w:sz w:val="20"/>
+          <w:szCs w:val="20"/>
+        </w:rPr>
+        <w:tab/>
+      </w:r>
+      <w:proofErr w:type="spellStart"/>
+      <w:proofErr w:type="gramStart"/>
+      <w:r>
+        <w:rPr>
+          <w:rFonts w:ascii="Consolas" w:hAnsi="Consolas" w:cs="Consolas"/>
+          <w:b/>
+          <w:bCs/>
+          <w:color w:val="7F0055"/>
+          <w:sz w:val="20"/>
+          <w:szCs w:val="20"/>
+        </w:rPr>
+        <w:t>if</w:t>
+      </w:r>
+      <w:proofErr w:type="spellEnd"/>
+      <w:r>
+        <w:rPr>
+          <w:rFonts w:ascii="Consolas" w:hAnsi="Consolas" w:cs="Consolas"/>
+          <w:color w:val="000000"/>
+          <w:sz w:val="20"/>
+          <w:szCs w:val="20"/>
+        </w:rPr>
+        <w:t>(</w:t>
+      </w:r>
+      <w:proofErr w:type="spellStart"/>
+      <w:proofErr w:type="gramEnd"/>
+      <w:r>
+        <w:rPr>
+          <w:rFonts w:ascii="Consolas" w:hAnsi="Consolas" w:cs="Consolas"/>
+          <w:color w:val="6A3E3E"/>
+          <w:sz w:val="20"/>
+          <w:szCs w:val="20"/>
+        </w:rPr>
+        <w:t>respostaPrisoneiroB</w:t>
+      </w:r>
+      <w:proofErr w:type="spellEnd"/>
+      <w:r>
+        <w:rPr>
+          <w:rFonts w:ascii="Consolas" w:hAnsi="Consolas" w:cs="Consolas"/>
+          <w:color w:val="000000"/>
+          <w:sz w:val="20"/>
+          <w:szCs w:val="20"/>
+        </w:rPr>
+        <w:t xml:space="preserve"> == </w:t>
+      </w:r>
+      <w:r>
+        <w:rPr>
+          <w:rFonts w:ascii="Consolas" w:hAnsi="Consolas" w:cs="Consolas"/>
+          <w:color w:val="2A00FF"/>
+          <w:sz w:val="20"/>
+          <w:szCs w:val="20"/>
+        </w:rPr>
+        <w:t>"Culpado"</w:t>
+      </w:r>
+      <w:r>
+        <w:rPr>
+          <w:rFonts w:ascii="Consolas" w:hAnsi="Consolas" w:cs="Consolas"/>
+          <w:color w:val="000000"/>
+          <w:sz w:val="20"/>
+          <w:szCs w:val="20"/>
+        </w:rPr>
+        <w:t>) {</w:t>
+      </w:r>
+    </w:p>
+    <w:p>
+      <w:pPr>
+        <w:autoSpaceDE w:val="0"/>
+        <w:autoSpaceDN w:val="0"/>
+        <w:adjustRightInd w:val="0"/>
+        <w:spacing w:after="0" w:line="240" w:lineRule="auto"/>
+        <w:rPr>
+          <w:rFonts w:ascii="Consolas" w:hAnsi="Consolas" w:cs="Consolas"/>
+          <w:sz w:val="20"/>
+          <w:szCs w:val="20"/>
+        </w:rPr>
+      </w:pPr>
+      <w:r>
+        <w:rPr>
+          <w:rFonts w:ascii="Consolas" w:hAnsi="Consolas" w:cs="Consolas"/>
+          <w:color w:val="000000"/>
+          <w:sz w:val="20"/>
+          <w:szCs w:val="20"/>
+        </w:rPr>
+        <w:tab/>
+      </w:r>
+      <w:r>
+        <w:rPr>
+          <w:rFonts w:ascii="Consolas" w:hAnsi="Consolas" w:cs="Consolas"/>
+          <w:color w:val="000000"/>
+          <w:sz w:val="20"/>
+          <w:szCs w:val="20"/>
+        </w:rPr>
+        <w:tab/>
+      </w:r>
+      <w:r>
+        <w:rPr>
+          <w:rFonts w:ascii="Consolas" w:hAnsi="Consolas" w:cs="Consolas"/>
+          <w:color w:val="000000"/>
+          <w:sz w:val="20"/>
+          <w:szCs w:val="20"/>
+        </w:rPr>
+        <w:tab/>
+      </w:r>
+      <w:r>
+        <w:rPr>
+          <w:rFonts w:ascii="Consolas" w:hAnsi="Consolas" w:cs="Consolas"/>
+          <w:color w:val="000000"/>
+          <w:sz w:val="20"/>
+          <w:szCs w:val="20"/>
+        </w:rPr>
+        <w:tab/>
+      </w:r>
+      <w:proofErr w:type="spellStart"/>
+      <w:r>
+        <w:rPr>
+          <w:rFonts w:ascii="Consolas" w:hAnsi="Consolas" w:cs="Consolas"/>
+          <w:b/>
+          <w:bCs/>
+          <w:color w:val="7F0055"/>
+          <w:sz w:val="20"/>
+          <w:szCs w:val="20"/>
+        </w:rPr>
+        <w:t>return</w:t>
+      </w:r>
+      <w:proofErr w:type="spellEnd"/>
+      <w:r>
+        <w:rPr>
+          <w:rFonts w:ascii="Consolas" w:hAnsi="Consolas" w:cs="Consolas"/>
+          <w:color w:val="000000"/>
+          <w:sz w:val="20"/>
+          <w:szCs w:val="20"/>
+        </w:rPr>
+        <w:t xml:space="preserve"> </w:t>
+      </w:r>
+      <w:r>
+        <w:rPr>
+          <w:rFonts w:ascii="Consolas" w:hAnsi="Consolas" w:cs="Consolas"/>
+          <w:color w:val="0000C0"/>
+          <w:sz w:val="20"/>
+          <w:szCs w:val="20"/>
+        </w:rPr>
+        <w:t>PENA_CONDENACAO_</w:t>
+      </w:r>
+      <w:proofErr w:type="gramStart"/>
+      <w:r>
+        <w:rPr>
+          <w:rFonts w:ascii="Consolas" w:hAnsi="Consolas" w:cs="Consolas"/>
+          <w:color w:val="0000C0"/>
+          <w:sz w:val="20"/>
+          <w:szCs w:val="20"/>
+        </w:rPr>
+        <w:t>MUTUA</w:t>
+      </w:r>
+      <w:proofErr w:type="gramEnd"/>
+      <w:r>
+        <w:rPr>
+          <w:rFonts w:ascii="Consolas" w:hAnsi="Consolas" w:cs="Consolas"/>
+          <w:color w:val="000000"/>
+          <w:sz w:val="20"/>
+          <w:szCs w:val="20"/>
+        </w:rPr>
+        <w:t>;</w:t>
+      </w:r>
+    </w:p>
+    <w:p>
+      <w:pPr>
         <w:autoSpaceDE w:val="0"/>
         <w:autoSpaceDN w:val="0"/>
         <w:adjustRightInd w:val="0"/>
@@ -2470,6 +3612,504 @@
           <w:sz w:val="20"/>
           <w:szCs w:val="20"/>
         </w:rPr>
+        <w:t>PENA_INOCENCIA</w:t>
+      </w:r>
+      <w:r>
+        <w:rPr>
+          <w:rFonts w:ascii="Consolas" w:hAnsi="Consolas" w:cs="Consolas"/>
+          <w:color w:val="000000"/>
+          <w:sz w:val="20"/>
+          <w:szCs w:val="20"/>
+        </w:rPr>
+        <w:t>;</w:t>
+      </w:r>
+    </w:p>
+    <w:p>
+      <w:pPr>
+        <w:autoSpaceDE w:val="0"/>
+        <w:autoSpaceDN w:val="0"/>
+        <w:adjustRightInd w:val="0"/>
+        <w:spacing w:after="0" w:line="240" w:lineRule="auto"/>
+        <w:rPr>
+          <w:rFonts w:ascii="Consolas" w:hAnsi="Consolas" w:cs="Consolas"/>
+          <w:sz w:val="20"/>
+          <w:szCs w:val="20"/>
+          <w:lang w:val="en-GB"/>
+        </w:rPr>
+      </w:pPr>
+      <w:r>
+        <w:rPr>
+          <w:rFonts w:ascii="Consolas" w:hAnsi="Consolas" w:cs="Consolas"/>
+          <w:color w:val="000000"/>
+          <w:sz w:val="20"/>
+          <w:szCs w:val="20"/>
+        </w:rPr>
+        <w:tab/>
+      </w:r>
+      <w:r>
+        <w:rPr>
+          <w:rFonts w:ascii="Consolas" w:hAnsi="Consolas" w:cs="Consolas"/>
+          <w:color w:val="000000"/>
+          <w:sz w:val="20"/>
+          <w:szCs w:val="20"/>
+        </w:rPr>
+        <w:tab/>
+      </w:r>
+      <w:r>
+        <w:rPr>
+          <w:rFonts w:ascii="Consolas" w:hAnsi="Consolas" w:cs="Consolas"/>
+          <w:color w:val="000000"/>
+          <w:sz w:val="20"/>
+          <w:szCs w:val="20"/>
+        </w:rPr>
+        <w:tab/>
+      </w:r>
+      <w:r>
+        <w:rPr>
+          <w:rFonts w:ascii="Consolas" w:hAnsi="Consolas" w:cs="Consolas"/>
+          <w:color w:val="000000"/>
+          <w:sz w:val="20"/>
+          <w:szCs w:val="20"/>
+          <w:lang w:val="en-GB"/>
+        </w:rPr>
+        <w:t>}</w:t>
+      </w:r>
+    </w:p>
+    <w:p>
+      <w:pPr>
+        <w:autoSpaceDE w:val="0"/>
+        <w:autoSpaceDN w:val="0"/>
+        <w:adjustRightInd w:val="0"/>
+        <w:spacing w:after="0" w:line="240" w:lineRule="auto"/>
+        <w:rPr>
+          <w:rFonts w:ascii="Consolas" w:hAnsi="Consolas" w:cs="Consolas"/>
+          <w:sz w:val="20"/>
+          <w:szCs w:val="20"/>
+          <w:lang w:val="en-GB"/>
+        </w:rPr>
+      </w:pPr>
+      <w:r>
+        <w:rPr>
+          <w:rFonts w:ascii="Consolas" w:hAnsi="Consolas" w:cs="Consolas"/>
+          <w:color w:val="000000"/>
+          <w:sz w:val="20"/>
+          <w:szCs w:val="20"/>
+          <w:lang w:val="en-GB"/>
+        </w:rPr>
+        <w:tab/>
+      </w:r>
+      <w:r>
+        <w:rPr>
+          <w:rFonts w:ascii="Consolas" w:hAnsi="Consolas" w:cs="Consolas"/>
+          <w:color w:val="000000"/>
+          <w:sz w:val="20"/>
+          <w:szCs w:val="20"/>
+          <w:lang w:val="en-GB"/>
+        </w:rPr>
+        <w:tab/>
+        <w:t xml:space="preserve">} </w:t>
+      </w:r>
+      <w:r>
+        <w:rPr>
+          <w:rFonts w:ascii="Consolas" w:hAnsi="Consolas" w:cs="Consolas"/>
+          <w:b/>
+          <w:bCs/>
+          <w:color w:val="7F0055"/>
+          <w:sz w:val="20"/>
+          <w:szCs w:val="20"/>
+          <w:lang w:val="en-GB"/>
+        </w:rPr>
+        <w:t>else</w:t>
+      </w:r>
+      <w:r>
+        <w:rPr>
+          <w:rFonts w:ascii="Consolas" w:hAnsi="Consolas" w:cs="Consolas"/>
+          <w:color w:val="000000"/>
+          <w:sz w:val="20"/>
+          <w:szCs w:val="20"/>
+          <w:lang w:val="en-GB"/>
+        </w:rPr>
+        <w:t xml:space="preserve"> {</w:t>
+      </w:r>
+    </w:p>
+    <w:p>
+      <w:pPr>
+        <w:autoSpaceDE w:val="0"/>
+        <w:autoSpaceDN w:val="0"/>
+        <w:adjustRightInd w:val="0"/>
+        <w:spacing w:after="0" w:line="240" w:lineRule="auto"/>
+        <w:rPr>
+          <w:rFonts w:ascii="Consolas" w:hAnsi="Consolas" w:cs="Consolas"/>
+          <w:sz w:val="20"/>
+          <w:szCs w:val="20"/>
+          <w:lang w:val="en-GB"/>
+        </w:rPr>
+      </w:pPr>
+      <w:r>
+        <w:rPr>
+          <w:rFonts w:ascii="Consolas" w:hAnsi="Consolas" w:cs="Consolas"/>
+          <w:color w:val="000000"/>
+          <w:sz w:val="20"/>
+          <w:szCs w:val="20"/>
+          <w:lang w:val="en-GB"/>
+        </w:rPr>
+        <w:tab/>
+      </w:r>
+      <w:r>
+        <w:rPr>
+          <w:rFonts w:ascii="Consolas" w:hAnsi="Consolas" w:cs="Consolas"/>
+          <w:color w:val="000000"/>
+          <w:sz w:val="20"/>
+          <w:szCs w:val="20"/>
+          <w:lang w:val="en-GB"/>
+        </w:rPr>
+        <w:tab/>
+      </w:r>
+      <w:r>
+        <w:rPr>
+          <w:rFonts w:ascii="Consolas" w:hAnsi="Consolas" w:cs="Consolas"/>
+          <w:color w:val="000000"/>
+          <w:sz w:val="20"/>
+          <w:szCs w:val="20"/>
+          <w:lang w:val="en-GB"/>
+        </w:rPr>
+        <w:tab/>
+      </w:r>
+      <w:proofErr w:type="gramStart"/>
+      <w:r>
+        <w:rPr>
+          <w:rFonts w:ascii="Consolas" w:hAnsi="Consolas" w:cs="Consolas"/>
+          <w:b/>
+          <w:bCs/>
+          <w:color w:val="7F0055"/>
+          <w:sz w:val="20"/>
+          <w:szCs w:val="20"/>
+          <w:lang w:val="en-GB"/>
+        </w:rPr>
+        <w:t>if</w:t>
+      </w:r>
+      <w:r>
+        <w:rPr>
+          <w:rFonts w:ascii="Consolas" w:hAnsi="Consolas" w:cs="Consolas"/>
+          <w:color w:val="000000"/>
+          <w:sz w:val="20"/>
+          <w:szCs w:val="20"/>
+          <w:lang w:val="en-GB"/>
+        </w:rPr>
+        <w:t>(</w:t>
+      </w:r>
+      <w:proofErr w:type="spellStart"/>
+      <w:proofErr w:type="gramEnd"/>
+      <w:r>
+        <w:rPr>
+          <w:rFonts w:ascii="Consolas" w:hAnsi="Consolas" w:cs="Consolas"/>
+          <w:color w:val="6A3E3E"/>
+          <w:sz w:val="20"/>
+          <w:szCs w:val="20"/>
+          <w:lang w:val="en-GB"/>
+        </w:rPr>
+        <w:t>respostaPrisoneiroB</w:t>
+      </w:r>
+      <w:proofErr w:type="spellEnd"/>
+      <w:r>
+        <w:rPr>
+          <w:rFonts w:ascii="Consolas" w:hAnsi="Consolas" w:cs="Consolas"/>
+          <w:color w:val="000000"/>
+          <w:sz w:val="20"/>
+          <w:szCs w:val="20"/>
+          <w:lang w:val="en-GB"/>
+        </w:rPr>
+        <w:t xml:space="preserve"> == </w:t>
+      </w:r>
+      <w:r>
+        <w:rPr>
+          <w:rFonts w:ascii="Consolas" w:hAnsi="Consolas" w:cs="Consolas"/>
+          <w:color w:val="2A00FF"/>
+          <w:sz w:val="20"/>
+          <w:szCs w:val="20"/>
+          <w:lang w:val="en-GB"/>
+        </w:rPr>
+        <w:t>"</w:t>
+      </w:r>
+      <w:proofErr w:type="spellStart"/>
+      <w:r>
+        <w:rPr>
+          <w:rFonts w:ascii="Consolas" w:hAnsi="Consolas" w:cs="Consolas"/>
+          <w:color w:val="2A00FF"/>
+          <w:sz w:val="20"/>
+          <w:szCs w:val="20"/>
+          <w:lang w:val="en-GB"/>
+        </w:rPr>
+        <w:t>Culpado</w:t>
+      </w:r>
+      <w:proofErr w:type="spellEnd"/>
+      <w:r>
+        <w:rPr>
+          <w:rFonts w:ascii="Consolas" w:hAnsi="Consolas" w:cs="Consolas"/>
+          <w:color w:val="2A00FF"/>
+          <w:sz w:val="20"/>
+          <w:szCs w:val="20"/>
+          <w:lang w:val="en-GB"/>
+        </w:rPr>
+        <w:t>"</w:t>
+      </w:r>
+      <w:r>
+        <w:rPr>
+          <w:rFonts w:ascii="Consolas" w:hAnsi="Consolas" w:cs="Consolas"/>
+          <w:color w:val="000000"/>
+          <w:sz w:val="20"/>
+          <w:szCs w:val="20"/>
+          <w:lang w:val="en-GB"/>
+        </w:rPr>
+        <w:t>) {</w:t>
+      </w:r>
+    </w:p>
+    <w:p>
+      <w:pPr>
+        <w:autoSpaceDE w:val="0"/>
+        <w:autoSpaceDN w:val="0"/>
+        <w:adjustRightInd w:val="0"/>
+        <w:spacing w:after="0" w:line="240" w:lineRule="auto"/>
+        <w:rPr>
+          <w:rFonts w:ascii="Consolas" w:hAnsi="Consolas" w:cs="Consolas"/>
+          <w:sz w:val="20"/>
+          <w:szCs w:val="20"/>
+          <w:lang w:val="en-GB"/>
+        </w:rPr>
+      </w:pPr>
+      <w:r>
+        <w:rPr>
+          <w:rFonts w:ascii="Consolas" w:hAnsi="Consolas" w:cs="Consolas"/>
+          <w:color w:val="000000"/>
+          <w:sz w:val="20"/>
+          <w:szCs w:val="20"/>
+          <w:lang w:val="en-GB"/>
+        </w:rPr>
+        <w:tab/>
+      </w:r>
+      <w:r>
+        <w:rPr>
+          <w:rFonts w:ascii="Consolas" w:hAnsi="Consolas" w:cs="Consolas"/>
+          <w:color w:val="000000"/>
+          <w:sz w:val="20"/>
+          <w:szCs w:val="20"/>
+          <w:lang w:val="en-GB"/>
+        </w:rPr>
+        <w:tab/>
+      </w:r>
+      <w:r>
+        <w:rPr>
+          <w:rFonts w:ascii="Consolas" w:hAnsi="Consolas" w:cs="Consolas"/>
+          <w:color w:val="000000"/>
+          <w:sz w:val="20"/>
+          <w:szCs w:val="20"/>
+          <w:lang w:val="en-GB"/>
+        </w:rPr>
+        <w:tab/>
+      </w:r>
+      <w:r>
+        <w:rPr>
+          <w:rFonts w:ascii="Consolas" w:hAnsi="Consolas" w:cs="Consolas"/>
+          <w:color w:val="000000"/>
+          <w:sz w:val="20"/>
+          <w:szCs w:val="20"/>
+          <w:lang w:val="en-GB"/>
+        </w:rPr>
+        <w:tab/>
+      </w:r>
+      <w:r>
+        <w:rPr>
+          <w:rFonts w:ascii="Consolas" w:hAnsi="Consolas" w:cs="Consolas"/>
+          <w:b/>
+          <w:bCs/>
+          <w:color w:val="7F0055"/>
+          <w:sz w:val="20"/>
+          <w:szCs w:val="20"/>
+          <w:lang w:val="en-GB"/>
+        </w:rPr>
+        <w:t>return</w:t>
+      </w:r>
+      <w:r>
+        <w:rPr>
+          <w:rFonts w:ascii="Consolas" w:hAnsi="Consolas" w:cs="Consolas"/>
+          <w:color w:val="000000"/>
+          <w:sz w:val="20"/>
+          <w:szCs w:val="20"/>
+          <w:lang w:val="en-GB"/>
+        </w:rPr>
+        <w:t xml:space="preserve"> </w:t>
+      </w:r>
+      <w:r>
+        <w:rPr>
+          <w:rFonts w:ascii="Consolas" w:hAnsi="Consolas" w:cs="Consolas"/>
+          <w:color w:val="0000C0"/>
+          <w:sz w:val="20"/>
+          <w:szCs w:val="20"/>
+          <w:lang w:val="en-GB"/>
+        </w:rPr>
+        <w:t>PENA_CONDENACAO_INDIVIDUAL</w:t>
+      </w:r>
+      <w:r>
+        <w:rPr>
+          <w:rFonts w:ascii="Consolas" w:hAnsi="Consolas" w:cs="Consolas"/>
+          <w:color w:val="000000"/>
+          <w:sz w:val="20"/>
+          <w:szCs w:val="20"/>
+          <w:lang w:val="en-GB"/>
+        </w:rPr>
+        <w:t>;</w:t>
+      </w:r>
+    </w:p>
+    <w:p>
+      <w:pPr>
+        <w:autoSpaceDE w:val="0"/>
+        <w:autoSpaceDN w:val="0"/>
+        <w:adjustRightInd w:val="0"/>
+        <w:spacing w:after="0" w:line="240" w:lineRule="auto"/>
+        <w:rPr>
+          <w:rFonts w:ascii="Consolas" w:hAnsi="Consolas" w:cs="Consolas"/>
+          <w:sz w:val="20"/>
+          <w:szCs w:val="20"/>
+          <w:lang w:val="en-GB"/>
+        </w:rPr>
+      </w:pPr>
+      <w:r>
+        <w:rPr>
+          <w:rFonts w:ascii="Consolas" w:hAnsi="Consolas" w:cs="Consolas"/>
+          <w:color w:val="000000"/>
+          <w:sz w:val="20"/>
+          <w:szCs w:val="20"/>
+          <w:lang w:val="en-GB"/>
+        </w:rPr>
+        <w:tab/>
+      </w:r>
+      <w:r>
+        <w:rPr>
+          <w:rFonts w:ascii="Consolas" w:hAnsi="Consolas" w:cs="Consolas"/>
+          <w:color w:val="000000"/>
+          <w:sz w:val="20"/>
+          <w:szCs w:val="20"/>
+          <w:lang w:val="en-GB"/>
+        </w:rPr>
+        <w:tab/>
+      </w:r>
+      <w:r>
+        <w:rPr>
+          <w:rFonts w:ascii="Consolas" w:hAnsi="Consolas" w:cs="Consolas"/>
+          <w:color w:val="000000"/>
+          <w:sz w:val="20"/>
+          <w:szCs w:val="20"/>
+          <w:lang w:val="en-GB"/>
+        </w:rPr>
+        <w:tab/>
+        <w:t xml:space="preserve">} </w:t>
+      </w:r>
+      <w:r>
+        <w:rPr>
+          <w:rFonts w:ascii="Consolas" w:hAnsi="Consolas" w:cs="Consolas"/>
+          <w:b/>
+          <w:bCs/>
+          <w:color w:val="7F0055"/>
+          <w:sz w:val="20"/>
+          <w:szCs w:val="20"/>
+          <w:lang w:val="en-GB"/>
+        </w:rPr>
+        <w:t>else</w:t>
+      </w:r>
+      <w:r>
+        <w:rPr>
+          <w:rFonts w:ascii="Consolas" w:hAnsi="Consolas" w:cs="Consolas"/>
+          <w:color w:val="000000"/>
+          <w:sz w:val="20"/>
+          <w:szCs w:val="20"/>
+          <w:lang w:val="en-GB"/>
+        </w:rPr>
+        <w:t xml:space="preserve"> {</w:t>
+      </w:r>
+    </w:p>
+    <w:p>
+      <w:pPr>
+        <w:autoSpaceDE w:val="0"/>
+        <w:autoSpaceDN w:val="0"/>
+        <w:adjustRightInd w:val="0"/>
+        <w:spacing w:after="0" w:line="240" w:lineRule="auto"/>
+        <w:rPr>
+          <w:rFonts w:ascii="Consolas" w:hAnsi="Consolas" w:cs="Consolas"/>
+          <w:sz w:val="20"/>
+          <w:szCs w:val="20"/>
+          <w:lang w:val="en-GB"/>
+        </w:rPr>
+      </w:pPr>
+      <w:r>
+        <w:rPr>
+          <w:rFonts w:ascii="Consolas" w:hAnsi="Consolas" w:cs="Consolas"/>
+          <w:color w:val="000000"/>
+          <w:sz w:val="20"/>
+          <w:szCs w:val="20"/>
+          <w:lang w:val="en-GB"/>
+        </w:rPr>
+        <w:tab/>
+      </w:r>
+      <w:r>
+        <w:rPr>
+          <w:rFonts w:ascii="Consolas" w:hAnsi="Consolas" w:cs="Consolas"/>
+          <w:color w:val="000000"/>
+          <w:sz w:val="20"/>
+          <w:szCs w:val="20"/>
+          <w:lang w:val="en-GB"/>
+        </w:rPr>
+        <w:tab/>
+      </w:r>
+      <w:r>
+        <w:rPr>
+          <w:rFonts w:ascii="Consolas" w:hAnsi="Consolas" w:cs="Consolas"/>
+          <w:color w:val="000000"/>
+          <w:sz w:val="20"/>
+          <w:szCs w:val="20"/>
+          <w:lang w:val="en-GB"/>
+        </w:rPr>
+        <w:tab/>
+      </w:r>
+      <w:r>
+        <w:rPr>
+          <w:rFonts w:ascii="Consolas" w:hAnsi="Consolas" w:cs="Consolas"/>
+          <w:color w:val="000000"/>
+          <w:sz w:val="20"/>
+          <w:szCs w:val="20"/>
+          <w:lang w:val="en-GB"/>
+        </w:rPr>
+        <w:tab/>
+      </w:r>
+      <w:r>
+        <w:rPr>
+          <w:rFonts w:ascii="Consolas" w:hAnsi="Consolas" w:cs="Consolas"/>
+          <w:b/>
+          <w:bCs/>
+          <w:color w:val="7F0055"/>
+          <w:sz w:val="20"/>
+          <w:szCs w:val="20"/>
+          <w:lang w:val="en-GB"/>
+        </w:rPr>
+        <w:t>return</w:t>
+      </w:r>
+      <w:r>
+        <w:rPr>
+          <w:rFonts w:ascii="Consolas" w:hAnsi="Consolas" w:cs="Consolas"/>
+          <w:color w:val="000000"/>
+          <w:sz w:val="20"/>
+          <w:szCs w:val="20"/>
+          <w:lang w:val="en-GB"/>
+        </w:rPr>
+        <w:t xml:space="preserve"> </w:t>
+      </w:r>
+      <w:r>
+        <w:rPr>
+          <w:rFonts w:ascii="Consolas" w:hAnsi="Consolas" w:cs="Consolas"/>
+          <w:color w:val="0000C0"/>
+          <w:sz w:val="20"/>
+          <w:szCs w:val="20"/>
+          <w:lang w:val="en-GB"/>
+        </w:rPr>
         <w:t>PENA_CONDENACAO_CUMPLICES</w:t>
       </w:r>
       <w:r>
@@ -2478,6 +4118,7 @@
           <w:color w:val="000000"/>
           <w:sz w:val="20"/>
           <w:szCs w:val="20"/>
+          <w:lang w:val="en-GB"/>
         </w:rPr>
         <w:t>;</w:t>
       </w:r>
@@ -2492,32 +4133,36 @@
           <w:rFonts w:ascii="Consolas" w:hAnsi="Consolas" w:cs="Consolas"/>
           <w:sz w:val="20"/>
           <w:szCs w:val="20"/>
-        </w:rPr>
-      </w:pPr>
-      <w:r>
-        <w:rPr>
-          <w:rFonts w:ascii="Consolas" w:hAnsi="Consolas" w:cs="Consolas"/>
-          <w:color w:val="000000"/>
-          <w:sz w:val="20"/>
-          <w:szCs w:val="20"/>
-        </w:rPr>
-        <w:tab/>
-      </w:r>
-      <w:r>
-        <w:rPr>
-          <w:rFonts w:ascii="Consolas" w:hAnsi="Consolas" w:cs="Consolas"/>
-          <w:color w:val="000000"/>
-          <w:sz w:val="20"/>
-          <w:szCs w:val="20"/>
-        </w:rPr>
-        <w:tab/>
-      </w:r>
-      <w:r>
-        <w:rPr>
-          <w:rFonts w:ascii="Consolas" w:hAnsi="Consolas" w:cs="Consolas"/>
-          <w:color w:val="000000"/>
-          <w:sz w:val="20"/>
-          <w:szCs w:val="20"/>
+          <w:lang w:val="en-GB"/>
+        </w:rPr>
+      </w:pPr>
+      <w:r>
+        <w:rPr>
+          <w:rFonts w:ascii="Consolas" w:hAnsi="Consolas" w:cs="Consolas"/>
+          <w:color w:val="000000"/>
+          <w:sz w:val="20"/>
+          <w:szCs w:val="20"/>
+          <w:lang w:val="en-GB"/>
+        </w:rPr>
+        <w:tab/>
+      </w:r>
+      <w:r>
+        <w:rPr>
+          <w:rFonts w:ascii="Consolas" w:hAnsi="Consolas" w:cs="Consolas"/>
+          <w:color w:val="000000"/>
+          <w:sz w:val="20"/>
+          <w:szCs w:val="20"/>
+          <w:lang w:val="en-GB"/>
+        </w:rPr>
+        <w:tab/>
+      </w:r>
+      <w:r>
+        <w:rPr>
+          <w:rFonts w:ascii="Consolas" w:hAnsi="Consolas" w:cs="Consolas"/>
+          <w:color w:val="000000"/>
+          <w:sz w:val="20"/>
+          <w:szCs w:val="20"/>
+          <w:lang w:val="en-GB"/>
         </w:rPr>
         <w:tab/>
         <w:t>}</w:t>
@@ -2525,20 +4170,3117 @@
     </w:p>
     <w:p>
       <w:pPr>
+        <w:autoSpaceDE w:val="0"/>
+        <w:autoSpaceDN w:val="0"/>
+        <w:adjustRightInd w:val="0"/>
+        <w:spacing w:after="0" w:line="240" w:lineRule="auto"/>
+        <w:rPr>
+          <w:rFonts w:ascii="Consolas" w:hAnsi="Consolas" w:cs="Consolas"/>
+          <w:sz w:val="20"/>
+          <w:szCs w:val="20"/>
+          <w:lang w:val="en-GB"/>
+        </w:rPr>
+      </w:pPr>
+      <w:r>
+        <w:rPr>
+          <w:rFonts w:ascii="Consolas" w:hAnsi="Consolas" w:cs="Consolas"/>
+          <w:color w:val="000000"/>
+          <w:sz w:val="20"/>
+          <w:szCs w:val="20"/>
+          <w:lang w:val="en-GB"/>
+        </w:rPr>
+        <w:tab/>
+      </w:r>
+      <w:r>
+        <w:rPr>
+          <w:rFonts w:ascii="Consolas" w:hAnsi="Consolas" w:cs="Consolas"/>
+          <w:color w:val="000000"/>
+          <w:sz w:val="20"/>
+          <w:szCs w:val="20"/>
+          <w:lang w:val="en-GB"/>
+        </w:rPr>
+        <w:tab/>
+        <w:t>}</w:t>
+      </w:r>
+    </w:p>
+    <w:p>
+      <w:pPr>
+        <w:autoSpaceDE w:val="0"/>
+        <w:autoSpaceDN w:val="0"/>
+        <w:adjustRightInd w:val="0"/>
+        <w:spacing w:after="0" w:line="240" w:lineRule="auto"/>
+        <w:rPr>
+          <w:rFonts w:ascii="Consolas" w:hAnsi="Consolas" w:cs="Consolas"/>
+          <w:sz w:val="20"/>
+          <w:szCs w:val="20"/>
+          <w:lang w:val="en-GB"/>
+        </w:rPr>
+      </w:pPr>
+      <w:r>
+        <w:rPr>
+          <w:rFonts w:ascii="Consolas" w:hAnsi="Consolas" w:cs="Consolas"/>
+          <w:color w:val="000000"/>
+          <w:sz w:val="20"/>
+          <w:szCs w:val="20"/>
+          <w:lang w:val="en-GB"/>
+        </w:rPr>
+        <w:tab/>
+        <w:t>}</w:t>
+      </w:r>
+    </w:p>
+    <w:p>
+      <w:pPr>
+        <w:autoSpaceDE w:val="0"/>
+        <w:autoSpaceDN w:val="0"/>
+        <w:adjustRightInd w:val="0"/>
+        <w:spacing w:after="0" w:line="240" w:lineRule="auto"/>
+        <w:rPr>
+          <w:rFonts w:ascii="Consolas" w:hAnsi="Consolas" w:cs="Consolas"/>
+          <w:sz w:val="20"/>
+          <w:szCs w:val="20"/>
+          <w:lang w:val="en-GB"/>
+        </w:rPr>
+      </w:pPr>
+    </w:p>
+    <w:p>
+      <w:pPr>
+        <w:autoSpaceDE w:val="0"/>
+        <w:autoSpaceDN w:val="0"/>
+        <w:adjustRightInd w:val="0"/>
+        <w:spacing w:after="0" w:line="240" w:lineRule="auto"/>
+        <w:rPr>
+          <w:rFonts w:ascii="Consolas" w:hAnsi="Consolas" w:cs="Consolas"/>
+          <w:sz w:val="20"/>
+          <w:szCs w:val="20"/>
+          <w:lang w:val="en-GB"/>
+        </w:rPr>
+      </w:pPr>
+      <w:r>
+        <w:rPr>
+          <w:rFonts w:ascii="Consolas" w:hAnsi="Consolas" w:cs="Consolas"/>
+          <w:color w:val="000000"/>
+          <w:sz w:val="20"/>
+          <w:szCs w:val="20"/>
+          <w:lang w:val="en-GB"/>
+        </w:rPr>
+        <w:t>}</w:t>
+      </w:r>
+    </w:p>
+    <w:p>
+      <w:pPr>
         <w:spacing w:line="360" w:lineRule="auto"/>
         <w:rPr>
           <w:rFonts w:cstheme="minorHAnsi"/>
-        </w:rPr>
-      </w:pPr>
-      <w:r>
-        <w:rPr>
-          <w:rFonts w:ascii="Consolas" w:hAnsi="Consolas" w:cs="Consolas"/>
-          <w:color w:val="000000"/>
-          <w:sz w:val="20"/>
-          <w:szCs w:val="20"/>
-        </w:rPr>
+          <w:b/>
+          <w:bCs/>
+        </w:rPr>
+      </w:pPr>
+    </w:p>
+    <w:p>
+      <w:pPr>
+        <w:spacing w:line="360" w:lineRule="auto"/>
+        <w:rPr>
+          <w:rFonts w:cstheme="minorHAnsi"/>
+          <w:b/>
+          <w:bCs/>
+        </w:rPr>
+      </w:pPr>
+      <w:r>
+        <w:rPr>
+          <w:rFonts w:cstheme="minorHAnsi"/>
+          <w:b/>
+          <w:bCs/>
+        </w:rPr>
+        <w:lastRenderedPageBreak/>
+        <w:t>Versão Final</w:t>
+      </w:r>
+      <w:r>
+        <w:rPr>
+          <w:rFonts w:cstheme="minorHAnsi"/>
+          <w:b/>
+          <w:bCs/>
+        </w:rPr>
+        <w:t xml:space="preserve"> </w:t>
+      </w:r>
+      <w:proofErr w:type="spellStart"/>
+      <w:r>
+        <w:rPr>
+          <w:rFonts w:cstheme="minorHAnsi"/>
+          <w:b/>
+          <w:bCs/>
+        </w:rPr>
+        <w:t>JUnit</w:t>
+      </w:r>
+      <w:proofErr w:type="spellEnd"/>
+    </w:p>
+    <w:p>
+      <w:pPr>
+        <w:autoSpaceDE w:val="0"/>
+        <w:autoSpaceDN w:val="0"/>
+        <w:adjustRightInd w:val="0"/>
+        <w:spacing w:after="0" w:line="240" w:lineRule="auto"/>
+        <w:rPr>
+          <w:rFonts w:ascii="Consolas" w:hAnsi="Consolas" w:cs="Consolas"/>
+          <w:sz w:val="20"/>
+          <w:szCs w:val="20"/>
+          <w:lang w:val="en-GB"/>
+        </w:rPr>
+      </w:pPr>
+      <w:r>
+        <w:rPr>
+          <w:rFonts w:ascii="Consolas" w:hAnsi="Consolas" w:cs="Consolas"/>
+          <w:b/>
+          <w:bCs/>
+          <w:color w:val="7F0055"/>
+          <w:sz w:val="20"/>
+          <w:szCs w:val="20"/>
+          <w:lang w:val="en-GB"/>
+        </w:rPr>
+        <w:t>import</w:t>
+      </w:r>
+      <w:r>
+        <w:rPr>
+          <w:rFonts w:ascii="Consolas" w:hAnsi="Consolas" w:cs="Consolas"/>
+          <w:color w:val="000000"/>
+          <w:sz w:val="20"/>
+          <w:szCs w:val="20"/>
+          <w:lang w:val="en-GB"/>
+        </w:rPr>
+        <w:t xml:space="preserve"> </w:t>
+      </w:r>
+      <w:r>
+        <w:rPr>
+          <w:rFonts w:ascii="Consolas" w:hAnsi="Consolas" w:cs="Consolas"/>
+          <w:b/>
+          <w:bCs/>
+          <w:color w:val="7F0055"/>
+          <w:sz w:val="20"/>
+          <w:szCs w:val="20"/>
+          <w:lang w:val="en-GB"/>
+        </w:rPr>
+        <w:t>static</w:t>
+      </w:r>
+      <w:r>
+        <w:rPr>
+          <w:rFonts w:ascii="Consolas" w:hAnsi="Consolas" w:cs="Consolas"/>
+          <w:color w:val="000000"/>
+          <w:sz w:val="20"/>
+          <w:szCs w:val="20"/>
+          <w:lang w:val="en-GB"/>
+        </w:rPr>
+        <w:t xml:space="preserve"> </w:t>
+      </w:r>
+      <w:proofErr w:type="spellStart"/>
+      <w:proofErr w:type="gramStart"/>
+      <w:r>
+        <w:rPr>
+          <w:rFonts w:ascii="Consolas" w:hAnsi="Consolas" w:cs="Consolas"/>
+          <w:color w:val="000000"/>
+          <w:sz w:val="20"/>
+          <w:szCs w:val="20"/>
+          <w:lang w:val="en-GB"/>
+        </w:rPr>
+        <w:t>org.junit.jupiter.api.Assertions</w:t>
+      </w:r>
+      <w:proofErr w:type="spellEnd"/>
+      <w:proofErr w:type="gramEnd"/>
+      <w:r>
+        <w:rPr>
+          <w:rFonts w:ascii="Consolas" w:hAnsi="Consolas" w:cs="Consolas"/>
+          <w:color w:val="000000"/>
+          <w:sz w:val="20"/>
+          <w:szCs w:val="20"/>
+          <w:lang w:val="en-GB"/>
+        </w:rPr>
+        <w:t>.*;</w:t>
+      </w:r>
+    </w:p>
+    <w:p>
+      <w:pPr>
+        <w:autoSpaceDE w:val="0"/>
+        <w:autoSpaceDN w:val="0"/>
+        <w:adjustRightInd w:val="0"/>
+        <w:spacing w:after="0" w:line="240" w:lineRule="auto"/>
+        <w:rPr>
+          <w:rFonts w:ascii="Consolas" w:hAnsi="Consolas" w:cs="Consolas"/>
+          <w:sz w:val="20"/>
+          <w:szCs w:val="20"/>
+          <w:lang w:val="en-GB"/>
+        </w:rPr>
+      </w:pPr>
+    </w:p>
+    <w:p>
+      <w:pPr>
+        <w:autoSpaceDE w:val="0"/>
+        <w:autoSpaceDN w:val="0"/>
+        <w:adjustRightInd w:val="0"/>
+        <w:spacing w:after="0" w:line="240" w:lineRule="auto"/>
+        <w:rPr>
+          <w:rFonts w:ascii="Consolas" w:hAnsi="Consolas" w:cs="Consolas"/>
+          <w:sz w:val="20"/>
+          <w:szCs w:val="20"/>
+          <w:lang w:val="en-GB"/>
+        </w:rPr>
+      </w:pPr>
+      <w:r>
+        <w:rPr>
+          <w:rFonts w:ascii="Consolas" w:hAnsi="Consolas" w:cs="Consolas"/>
+          <w:b/>
+          <w:bCs/>
+          <w:color w:val="7F0055"/>
+          <w:sz w:val="20"/>
+          <w:szCs w:val="20"/>
+          <w:lang w:val="en-GB"/>
+        </w:rPr>
+        <w:t>import</w:t>
+      </w:r>
+      <w:r>
+        <w:rPr>
+          <w:rFonts w:ascii="Consolas" w:hAnsi="Consolas" w:cs="Consolas"/>
+          <w:color w:val="000000"/>
+          <w:sz w:val="20"/>
+          <w:szCs w:val="20"/>
+          <w:lang w:val="en-GB"/>
+        </w:rPr>
+        <w:t xml:space="preserve"> </w:t>
+      </w:r>
+      <w:proofErr w:type="spellStart"/>
+      <w:proofErr w:type="gramStart"/>
+      <w:r>
+        <w:rPr>
+          <w:rFonts w:ascii="Consolas" w:hAnsi="Consolas" w:cs="Consolas"/>
+          <w:color w:val="000000"/>
+          <w:sz w:val="20"/>
+          <w:szCs w:val="20"/>
+          <w:lang w:val="en-GB"/>
+        </w:rPr>
+        <w:t>org.junit.jupiter.api.Test</w:t>
+      </w:r>
+      <w:proofErr w:type="spellEnd"/>
+      <w:proofErr w:type="gramEnd"/>
+      <w:r>
+        <w:rPr>
+          <w:rFonts w:ascii="Consolas" w:hAnsi="Consolas" w:cs="Consolas"/>
+          <w:color w:val="000000"/>
+          <w:sz w:val="20"/>
+          <w:szCs w:val="20"/>
+          <w:lang w:val="en-GB"/>
+        </w:rPr>
+        <w:t>;</w:t>
+      </w:r>
+    </w:p>
+    <w:p>
+      <w:pPr>
+        <w:autoSpaceDE w:val="0"/>
+        <w:autoSpaceDN w:val="0"/>
+        <w:adjustRightInd w:val="0"/>
+        <w:spacing w:after="0" w:line="240" w:lineRule="auto"/>
+        <w:rPr>
+          <w:rFonts w:ascii="Consolas" w:hAnsi="Consolas" w:cs="Consolas"/>
+          <w:sz w:val="20"/>
+          <w:szCs w:val="20"/>
+          <w:lang w:val="en-GB"/>
+        </w:rPr>
+      </w:pPr>
+    </w:p>
+    <w:p>
+      <w:pPr>
+        <w:autoSpaceDE w:val="0"/>
+        <w:autoSpaceDN w:val="0"/>
+        <w:adjustRightInd w:val="0"/>
+        <w:spacing w:after="0" w:line="240" w:lineRule="auto"/>
+        <w:rPr>
+          <w:rFonts w:ascii="Consolas" w:hAnsi="Consolas" w:cs="Consolas"/>
+          <w:sz w:val="20"/>
+          <w:szCs w:val="20"/>
+        </w:rPr>
+      </w:pPr>
+      <w:proofErr w:type="spellStart"/>
+      <w:r>
+        <w:rPr>
+          <w:rFonts w:ascii="Consolas" w:hAnsi="Consolas" w:cs="Consolas"/>
+          <w:b/>
+          <w:bCs/>
+          <w:color w:val="7F0055"/>
+          <w:sz w:val="20"/>
+          <w:szCs w:val="20"/>
+        </w:rPr>
+        <w:t>class</w:t>
+      </w:r>
+      <w:proofErr w:type="spellEnd"/>
+      <w:r>
+        <w:rPr>
+          <w:rFonts w:ascii="Consolas" w:hAnsi="Consolas" w:cs="Consolas"/>
+          <w:color w:val="000000"/>
+          <w:sz w:val="20"/>
+          <w:szCs w:val="20"/>
+        </w:rPr>
+        <w:t xml:space="preserve"> </w:t>
+      </w:r>
+      <w:proofErr w:type="spellStart"/>
+      <w:r>
+        <w:rPr>
+          <w:rFonts w:ascii="Consolas" w:hAnsi="Consolas" w:cs="Consolas"/>
+          <w:color w:val="000000"/>
+          <w:sz w:val="20"/>
+          <w:szCs w:val="20"/>
+        </w:rPr>
+        <w:t>JulgamentoPrisoneiroTest</w:t>
+      </w:r>
+      <w:proofErr w:type="spellEnd"/>
+      <w:r>
+        <w:rPr>
+          <w:rFonts w:ascii="Consolas" w:hAnsi="Consolas" w:cs="Consolas"/>
+          <w:color w:val="000000"/>
+          <w:sz w:val="20"/>
+          <w:szCs w:val="20"/>
+        </w:rPr>
+        <w:t xml:space="preserve"> {</w:t>
+      </w:r>
+    </w:p>
+    <w:p>
+      <w:pPr>
+        <w:autoSpaceDE w:val="0"/>
+        <w:autoSpaceDN w:val="0"/>
+        <w:adjustRightInd w:val="0"/>
+        <w:spacing w:after="0" w:line="240" w:lineRule="auto"/>
+        <w:rPr>
+          <w:rFonts w:ascii="Consolas" w:hAnsi="Consolas" w:cs="Consolas"/>
+          <w:sz w:val="20"/>
+          <w:szCs w:val="20"/>
+        </w:rPr>
+      </w:pPr>
+    </w:p>
+    <w:p>
+      <w:pPr>
+        <w:autoSpaceDE w:val="0"/>
+        <w:autoSpaceDN w:val="0"/>
+        <w:adjustRightInd w:val="0"/>
+        <w:spacing w:after="0" w:line="240" w:lineRule="auto"/>
+        <w:rPr>
+          <w:rFonts w:ascii="Consolas" w:hAnsi="Consolas" w:cs="Consolas"/>
+          <w:sz w:val="20"/>
+          <w:szCs w:val="20"/>
+        </w:rPr>
+      </w:pPr>
+      <w:r>
+        <w:rPr>
+          <w:rFonts w:ascii="Consolas" w:hAnsi="Consolas" w:cs="Consolas"/>
+          <w:color w:val="000000"/>
+          <w:sz w:val="20"/>
+          <w:szCs w:val="20"/>
+        </w:rPr>
+        <w:tab/>
+      </w:r>
+      <w:r>
+        <w:rPr>
+          <w:rFonts w:ascii="Consolas" w:hAnsi="Consolas" w:cs="Consolas"/>
+          <w:color w:val="646464"/>
+          <w:sz w:val="20"/>
+          <w:szCs w:val="20"/>
+        </w:rPr>
+        <w:t>@Test</w:t>
+      </w:r>
+    </w:p>
+    <w:p>
+      <w:pPr>
+        <w:autoSpaceDE w:val="0"/>
+        <w:autoSpaceDN w:val="0"/>
+        <w:adjustRightInd w:val="0"/>
+        <w:spacing w:after="0" w:line="240" w:lineRule="auto"/>
+        <w:rPr>
+          <w:rFonts w:ascii="Consolas" w:hAnsi="Consolas" w:cs="Consolas"/>
+          <w:sz w:val="20"/>
+          <w:szCs w:val="20"/>
+        </w:rPr>
+      </w:pPr>
+      <w:r>
+        <w:rPr>
+          <w:rFonts w:ascii="Consolas" w:hAnsi="Consolas" w:cs="Consolas"/>
+          <w:color w:val="000000"/>
+          <w:sz w:val="20"/>
+          <w:szCs w:val="20"/>
+        </w:rPr>
+        <w:tab/>
+      </w:r>
+      <w:proofErr w:type="spellStart"/>
+      <w:r>
+        <w:rPr>
+          <w:rFonts w:ascii="Consolas" w:hAnsi="Consolas" w:cs="Consolas"/>
+          <w:b/>
+          <w:bCs/>
+          <w:color w:val="7F0055"/>
+          <w:sz w:val="20"/>
+          <w:szCs w:val="20"/>
+        </w:rPr>
+        <w:t>void</w:t>
+      </w:r>
+      <w:proofErr w:type="spellEnd"/>
+      <w:r>
+        <w:rPr>
+          <w:rFonts w:ascii="Consolas" w:hAnsi="Consolas" w:cs="Consolas"/>
+          <w:color w:val="000000"/>
+          <w:sz w:val="20"/>
+          <w:szCs w:val="20"/>
+        </w:rPr>
+        <w:t xml:space="preserve"> </w:t>
+      </w:r>
+      <w:proofErr w:type="spellStart"/>
+      <w:proofErr w:type="gramStart"/>
+      <w:r>
+        <w:rPr>
+          <w:rFonts w:ascii="Consolas" w:hAnsi="Consolas" w:cs="Consolas"/>
+          <w:color w:val="000000"/>
+          <w:sz w:val="20"/>
+          <w:szCs w:val="20"/>
+        </w:rPr>
+        <w:t>testePrimeiroRetorno</w:t>
+      </w:r>
+      <w:proofErr w:type="spellEnd"/>
+      <w:r>
+        <w:rPr>
+          <w:rFonts w:ascii="Consolas" w:hAnsi="Consolas" w:cs="Consolas"/>
+          <w:color w:val="000000"/>
+          <w:sz w:val="20"/>
+          <w:szCs w:val="20"/>
+        </w:rPr>
+        <w:t>(</w:t>
+      </w:r>
+      <w:proofErr w:type="gramEnd"/>
+      <w:r>
+        <w:rPr>
+          <w:rFonts w:ascii="Consolas" w:hAnsi="Consolas" w:cs="Consolas"/>
+          <w:color w:val="000000"/>
+          <w:sz w:val="20"/>
+          <w:szCs w:val="20"/>
+        </w:rPr>
+        <w:t>) {</w:t>
+      </w:r>
+    </w:p>
+    <w:p>
+      <w:pPr>
+        <w:autoSpaceDE w:val="0"/>
+        <w:autoSpaceDN w:val="0"/>
+        <w:adjustRightInd w:val="0"/>
+        <w:spacing w:after="0" w:line="240" w:lineRule="auto"/>
+        <w:rPr>
+          <w:rFonts w:ascii="Consolas" w:hAnsi="Consolas" w:cs="Consolas"/>
+          <w:sz w:val="20"/>
+          <w:szCs w:val="20"/>
+        </w:rPr>
+      </w:pPr>
+      <w:r>
+        <w:rPr>
+          <w:rFonts w:ascii="Consolas" w:hAnsi="Consolas" w:cs="Consolas"/>
+          <w:color w:val="000000"/>
+          <w:sz w:val="20"/>
+          <w:szCs w:val="20"/>
+        </w:rPr>
+        <w:tab/>
+      </w:r>
+      <w:r>
+        <w:rPr>
+          <w:rFonts w:ascii="Consolas" w:hAnsi="Consolas" w:cs="Consolas"/>
+          <w:color w:val="000000"/>
+          <w:sz w:val="20"/>
+          <w:szCs w:val="20"/>
+        </w:rPr>
+        <w:tab/>
+      </w:r>
+      <w:proofErr w:type="spellStart"/>
+      <w:r>
+        <w:rPr>
+          <w:rFonts w:ascii="Consolas" w:hAnsi="Consolas" w:cs="Consolas"/>
+          <w:color w:val="000000"/>
+          <w:sz w:val="20"/>
+          <w:szCs w:val="20"/>
+        </w:rPr>
+        <w:t>String</w:t>
+      </w:r>
+      <w:proofErr w:type="spellEnd"/>
+      <w:r>
+        <w:rPr>
+          <w:rFonts w:ascii="Consolas" w:hAnsi="Consolas" w:cs="Consolas"/>
+          <w:color w:val="000000"/>
+          <w:sz w:val="20"/>
+          <w:szCs w:val="20"/>
+        </w:rPr>
+        <w:t xml:space="preserve"> </w:t>
+      </w:r>
+      <w:proofErr w:type="spellStart"/>
+      <w:r>
+        <w:rPr>
+          <w:rFonts w:ascii="Consolas" w:hAnsi="Consolas" w:cs="Consolas"/>
+          <w:color w:val="6A3E3E"/>
+          <w:sz w:val="20"/>
+          <w:szCs w:val="20"/>
+        </w:rPr>
+        <w:t>respostaPrisoneiroA</w:t>
+      </w:r>
+      <w:proofErr w:type="spellEnd"/>
+      <w:r>
+        <w:rPr>
+          <w:rFonts w:ascii="Consolas" w:hAnsi="Consolas" w:cs="Consolas"/>
+          <w:color w:val="000000"/>
+          <w:sz w:val="20"/>
+          <w:szCs w:val="20"/>
+        </w:rPr>
+        <w:t xml:space="preserve"> = </w:t>
+      </w:r>
+      <w:r>
+        <w:rPr>
+          <w:rFonts w:ascii="Consolas" w:hAnsi="Consolas" w:cs="Consolas"/>
+          <w:color w:val="2A00FF"/>
+          <w:sz w:val="20"/>
+          <w:szCs w:val="20"/>
+        </w:rPr>
+        <w:t>"Culpado"</w:t>
+      </w:r>
+      <w:r>
+        <w:rPr>
+          <w:rFonts w:ascii="Consolas" w:hAnsi="Consolas" w:cs="Consolas"/>
+          <w:color w:val="000000"/>
+          <w:sz w:val="20"/>
+          <w:szCs w:val="20"/>
+        </w:rPr>
+        <w:t>;</w:t>
+      </w:r>
+    </w:p>
+    <w:p>
+      <w:pPr>
+        <w:autoSpaceDE w:val="0"/>
+        <w:autoSpaceDN w:val="0"/>
+        <w:adjustRightInd w:val="0"/>
+        <w:spacing w:after="0" w:line="240" w:lineRule="auto"/>
+        <w:rPr>
+          <w:rFonts w:ascii="Consolas" w:hAnsi="Consolas" w:cs="Consolas"/>
+          <w:sz w:val="20"/>
+          <w:szCs w:val="20"/>
+        </w:rPr>
+      </w:pPr>
+      <w:r>
+        <w:rPr>
+          <w:rFonts w:ascii="Consolas" w:hAnsi="Consolas" w:cs="Consolas"/>
+          <w:color w:val="000000"/>
+          <w:sz w:val="20"/>
+          <w:szCs w:val="20"/>
+        </w:rPr>
+        <w:tab/>
+      </w:r>
+      <w:r>
+        <w:rPr>
+          <w:rFonts w:ascii="Consolas" w:hAnsi="Consolas" w:cs="Consolas"/>
+          <w:color w:val="000000"/>
+          <w:sz w:val="20"/>
+          <w:szCs w:val="20"/>
+        </w:rPr>
+        <w:tab/>
+      </w:r>
+      <w:proofErr w:type="spellStart"/>
+      <w:r>
+        <w:rPr>
+          <w:rFonts w:ascii="Consolas" w:hAnsi="Consolas" w:cs="Consolas"/>
+          <w:color w:val="000000"/>
+          <w:sz w:val="20"/>
+          <w:szCs w:val="20"/>
+        </w:rPr>
+        <w:t>String</w:t>
+      </w:r>
+      <w:proofErr w:type="spellEnd"/>
+      <w:r>
+        <w:rPr>
+          <w:rFonts w:ascii="Consolas" w:hAnsi="Consolas" w:cs="Consolas"/>
+          <w:color w:val="000000"/>
+          <w:sz w:val="20"/>
+          <w:szCs w:val="20"/>
+        </w:rPr>
+        <w:t xml:space="preserve"> </w:t>
+      </w:r>
+      <w:proofErr w:type="spellStart"/>
+      <w:r>
+        <w:rPr>
+          <w:rFonts w:ascii="Consolas" w:hAnsi="Consolas" w:cs="Consolas"/>
+          <w:color w:val="6A3E3E"/>
+          <w:sz w:val="20"/>
+          <w:szCs w:val="20"/>
+        </w:rPr>
+        <w:t>respostaPrisoneiroB</w:t>
+      </w:r>
+      <w:proofErr w:type="spellEnd"/>
+      <w:r>
+        <w:rPr>
+          <w:rFonts w:ascii="Consolas" w:hAnsi="Consolas" w:cs="Consolas"/>
+          <w:color w:val="000000"/>
+          <w:sz w:val="20"/>
+          <w:szCs w:val="20"/>
+        </w:rPr>
+        <w:t xml:space="preserve"> = </w:t>
+      </w:r>
+      <w:r>
+        <w:rPr>
+          <w:rFonts w:ascii="Consolas" w:hAnsi="Consolas" w:cs="Consolas"/>
+          <w:color w:val="2A00FF"/>
+          <w:sz w:val="20"/>
+          <w:szCs w:val="20"/>
+        </w:rPr>
+        <w:t>"Culpado"</w:t>
+      </w:r>
+      <w:r>
+        <w:rPr>
+          <w:rFonts w:ascii="Consolas" w:hAnsi="Consolas" w:cs="Consolas"/>
+          <w:color w:val="000000"/>
+          <w:sz w:val="20"/>
+          <w:szCs w:val="20"/>
+        </w:rPr>
+        <w:t>;</w:t>
+      </w:r>
+    </w:p>
+    <w:p>
+      <w:pPr>
+        <w:autoSpaceDE w:val="0"/>
+        <w:autoSpaceDN w:val="0"/>
+        <w:adjustRightInd w:val="0"/>
+        <w:spacing w:after="0" w:line="240" w:lineRule="auto"/>
+        <w:rPr>
+          <w:rFonts w:ascii="Consolas" w:hAnsi="Consolas" w:cs="Consolas"/>
+          <w:sz w:val="20"/>
+          <w:szCs w:val="20"/>
+        </w:rPr>
+      </w:pPr>
+      <w:r>
+        <w:rPr>
+          <w:rFonts w:ascii="Consolas" w:hAnsi="Consolas" w:cs="Consolas"/>
+          <w:color w:val="000000"/>
+          <w:sz w:val="20"/>
+          <w:szCs w:val="20"/>
+        </w:rPr>
+        <w:tab/>
+      </w:r>
+      <w:r>
+        <w:rPr>
+          <w:rFonts w:ascii="Consolas" w:hAnsi="Consolas" w:cs="Consolas"/>
+          <w:color w:val="000000"/>
+          <w:sz w:val="20"/>
+          <w:szCs w:val="20"/>
+        </w:rPr>
+        <w:tab/>
+      </w:r>
+      <w:proofErr w:type="spellStart"/>
+      <w:r>
+        <w:rPr>
+          <w:rFonts w:ascii="Consolas" w:hAnsi="Consolas" w:cs="Consolas"/>
+          <w:color w:val="000000"/>
+          <w:sz w:val="20"/>
+          <w:szCs w:val="20"/>
+        </w:rPr>
+        <w:t>JulgamentoPrisoneiro</w:t>
+      </w:r>
+      <w:proofErr w:type="spellEnd"/>
+      <w:r>
+        <w:rPr>
+          <w:rFonts w:ascii="Consolas" w:hAnsi="Consolas" w:cs="Consolas"/>
+          <w:color w:val="000000"/>
+          <w:sz w:val="20"/>
+          <w:szCs w:val="20"/>
+        </w:rPr>
+        <w:t xml:space="preserve"> </w:t>
+      </w:r>
+      <w:r>
+        <w:rPr>
+          <w:rFonts w:ascii="Consolas" w:hAnsi="Consolas" w:cs="Consolas"/>
+          <w:color w:val="6A3E3E"/>
+          <w:sz w:val="20"/>
+          <w:szCs w:val="20"/>
+        </w:rPr>
+        <w:t>julgar</w:t>
+      </w:r>
+      <w:r>
+        <w:rPr>
+          <w:rFonts w:ascii="Consolas" w:hAnsi="Consolas" w:cs="Consolas"/>
+          <w:color w:val="000000"/>
+          <w:sz w:val="20"/>
+          <w:szCs w:val="20"/>
+        </w:rPr>
+        <w:t xml:space="preserve"> = </w:t>
+      </w:r>
+      <w:r>
+        <w:rPr>
+          <w:rFonts w:ascii="Consolas" w:hAnsi="Consolas" w:cs="Consolas"/>
+          <w:b/>
+          <w:bCs/>
+          <w:color w:val="7F0055"/>
+          <w:sz w:val="20"/>
+          <w:szCs w:val="20"/>
+        </w:rPr>
+        <w:t>new</w:t>
+      </w:r>
+      <w:r>
+        <w:rPr>
+          <w:rFonts w:ascii="Consolas" w:hAnsi="Consolas" w:cs="Consolas"/>
+          <w:color w:val="000000"/>
+          <w:sz w:val="20"/>
+          <w:szCs w:val="20"/>
+        </w:rPr>
+        <w:t xml:space="preserve"> </w:t>
+      </w:r>
+      <w:proofErr w:type="spellStart"/>
+      <w:proofErr w:type="gramStart"/>
+      <w:r>
+        <w:rPr>
+          <w:rFonts w:ascii="Consolas" w:hAnsi="Consolas" w:cs="Consolas"/>
+          <w:color w:val="000000"/>
+          <w:sz w:val="20"/>
+          <w:szCs w:val="20"/>
+        </w:rPr>
+        <w:t>JulgamentoPrisoneiro</w:t>
+      </w:r>
+      <w:proofErr w:type="spellEnd"/>
+      <w:r>
+        <w:rPr>
+          <w:rFonts w:ascii="Consolas" w:hAnsi="Consolas" w:cs="Consolas"/>
+          <w:color w:val="000000"/>
+          <w:sz w:val="20"/>
+          <w:szCs w:val="20"/>
+        </w:rPr>
+        <w:t>(</w:t>
+      </w:r>
+      <w:proofErr w:type="gramEnd"/>
+      <w:r>
+        <w:rPr>
+          <w:rFonts w:ascii="Consolas" w:hAnsi="Consolas" w:cs="Consolas"/>
+          <w:color w:val="000000"/>
+          <w:sz w:val="20"/>
+          <w:szCs w:val="20"/>
+        </w:rPr>
+        <w:t>);</w:t>
+      </w:r>
+    </w:p>
+    <w:p>
+      <w:pPr>
+        <w:autoSpaceDE w:val="0"/>
+        <w:autoSpaceDN w:val="0"/>
+        <w:adjustRightInd w:val="0"/>
+        <w:spacing w:after="0" w:line="240" w:lineRule="auto"/>
+        <w:rPr>
+          <w:rFonts w:ascii="Consolas" w:hAnsi="Consolas" w:cs="Consolas"/>
+          <w:sz w:val="20"/>
+          <w:szCs w:val="20"/>
+        </w:rPr>
+      </w:pPr>
+      <w:r>
+        <w:rPr>
+          <w:rFonts w:ascii="Consolas" w:hAnsi="Consolas" w:cs="Consolas"/>
+          <w:color w:val="000000"/>
+          <w:sz w:val="20"/>
+          <w:szCs w:val="20"/>
+        </w:rPr>
+        <w:tab/>
+      </w:r>
+      <w:r>
+        <w:rPr>
+          <w:rFonts w:ascii="Consolas" w:hAnsi="Consolas" w:cs="Consolas"/>
+          <w:color w:val="000000"/>
+          <w:sz w:val="20"/>
+          <w:szCs w:val="20"/>
+        </w:rPr>
+        <w:tab/>
+      </w:r>
+      <w:proofErr w:type="spellStart"/>
+      <w:r>
+        <w:rPr>
+          <w:rFonts w:ascii="Consolas" w:hAnsi="Consolas" w:cs="Consolas"/>
+          <w:b/>
+          <w:bCs/>
+          <w:color w:val="7F0055"/>
+          <w:sz w:val="20"/>
+          <w:szCs w:val="20"/>
+        </w:rPr>
+        <w:t>int</w:t>
+      </w:r>
+      <w:proofErr w:type="spellEnd"/>
+      <w:r>
+        <w:rPr>
+          <w:rFonts w:ascii="Consolas" w:hAnsi="Consolas" w:cs="Consolas"/>
+          <w:color w:val="000000"/>
+          <w:sz w:val="20"/>
+          <w:szCs w:val="20"/>
+        </w:rPr>
+        <w:t xml:space="preserve"> </w:t>
+      </w:r>
+      <w:proofErr w:type="spellStart"/>
+      <w:r>
+        <w:rPr>
+          <w:rFonts w:ascii="Consolas" w:hAnsi="Consolas" w:cs="Consolas"/>
+          <w:color w:val="6A3E3E"/>
+          <w:sz w:val="20"/>
+          <w:szCs w:val="20"/>
+        </w:rPr>
+        <w:t>penaCalculada</w:t>
+      </w:r>
+      <w:proofErr w:type="spellEnd"/>
+      <w:r>
+        <w:rPr>
+          <w:rFonts w:ascii="Consolas" w:hAnsi="Consolas" w:cs="Consolas"/>
+          <w:color w:val="000000"/>
+          <w:sz w:val="20"/>
+          <w:szCs w:val="20"/>
+        </w:rPr>
+        <w:t xml:space="preserve"> = </w:t>
+      </w:r>
+      <w:proofErr w:type="spellStart"/>
+      <w:proofErr w:type="gramStart"/>
+      <w:r>
+        <w:rPr>
+          <w:rFonts w:ascii="Consolas" w:hAnsi="Consolas" w:cs="Consolas"/>
+          <w:color w:val="6A3E3E"/>
+          <w:sz w:val="20"/>
+          <w:szCs w:val="20"/>
+        </w:rPr>
+        <w:t>julgar</w:t>
+      </w:r>
+      <w:r>
+        <w:rPr>
+          <w:rFonts w:ascii="Consolas" w:hAnsi="Consolas" w:cs="Consolas"/>
+          <w:color w:val="000000"/>
+          <w:sz w:val="20"/>
+          <w:szCs w:val="20"/>
+        </w:rPr>
+        <w:t>.calculaPena</w:t>
+      </w:r>
+      <w:proofErr w:type="spellEnd"/>
+      <w:proofErr w:type="gramEnd"/>
+      <w:r>
+        <w:rPr>
+          <w:rFonts w:ascii="Consolas" w:hAnsi="Consolas" w:cs="Consolas"/>
+          <w:color w:val="000000"/>
+          <w:sz w:val="20"/>
+          <w:szCs w:val="20"/>
+        </w:rPr>
+        <w:t>(</w:t>
+      </w:r>
+      <w:proofErr w:type="spellStart"/>
+      <w:r>
+        <w:rPr>
+          <w:rFonts w:ascii="Consolas" w:hAnsi="Consolas" w:cs="Consolas"/>
+          <w:color w:val="6A3E3E"/>
+          <w:sz w:val="20"/>
+          <w:szCs w:val="20"/>
+        </w:rPr>
+        <w:t>respostaPrisoneiroA</w:t>
+      </w:r>
+      <w:proofErr w:type="spellEnd"/>
+      <w:r>
+        <w:rPr>
+          <w:rFonts w:ascii="Consolas" w:hAnsi="Consolas" w:cs="Consolas"/>
+          <w:color w:val="000000"/>
+          <w:sz w:val="20"/>
+          <w:szCs w:val="20"/>
+        </w:rPr>
+        <w:t xml:space="preserve">, </w:t>
+      </w:r>
+      <w:proofErr w:type="spellStart"/>
+      <w:r>
+        <w:rPr>
+          <w:rFonts w:ascii="Consolas" w:hAnsi="Consolas" w:cs="Consolas"/>
+          <w:color w:val="6A3E3E"/>
+          <w:sz w:val="20"/>
+          <w:szCs w:val="20"/>
+        </w:rPr>
+        <w:t>respostaPrisoneiroB</w:t>
+      </w:r>
+      <w:proofErr w:type="spellEnd"/>
+      <w:r>
+        <w:rPr>
+          <w:rFonts w:ascii="Consolas" w:hAnsi="Consolas" w:cs="Consolas"/>
+          <w:color w:val="000000"/>
+          <w:sz w:val="20"/>
+          <w:szCs w:val="20"/>
+        </w:rPr>
+        <w:t>);</w:t>
+      </w:r>
+    </w:p>
+    <w:p>
+      <w:pPr>
+        <w:autoSpaceDE w:val="0"/>
+        <w:autoSpaceDN w:val="0"/>
+        <w:adjustRightInd w:val="0"/>
+        <w:spacing w:after="0" w:line="240" w:lineRule="auto"/>
+        <w:rPr>
+          <w:rFonts w:ascii="Consolas" w:hAnsi="Consolas" w:cs="Consolas"/>
+          <w:sz w:val="20"/>
+          <w:szCs w:val="20"/>
+        </w:rPr>
+      </w:pPr>
+      <w:r>
+        <w:rPr>
+          <w:rFonts w:ascii="Consolas" w:hAnsi="Consolas" w:cs="Consolas"/>
+          <w:color w:val="000000"/>
+          <w:sz w:val="20"/>
+          <w:szCs w:val="20"/>
+        </w:rPr>
+        <w:tab/>
+      </w:r>
+      <w:r>
+        <w:rPr>
+          <w:rFonts w:ascii="Consolas" w:hAnsi="Consolas" w:cs="Consolas"/>
+          <w:color w:val="000000"/>
+          <w:sz w:val="20"/>
+          <w:szCs w:val="20"/>
+        </w:rPr>
+        <w:tab/>
+      </w:r>
+      <w:proofErr w:type="spellStart"/>
+      <w:proofErr w:type="gramStart"/>
+      <w:r>
+        <w:rPr>
+          <w:rFonts w:ascii="Consolas" w:hAnsi="Consolas" w:cs="Consolas"/>
+          <w:i/>
+          <w:iCs/>
+          <w:color w:val="000000"/>
+          <w:sz w:val="20"/>
+          <w:szCs w:val="20"/>
+        </w:rPr>
+        <w:t>assertEquals</w:t>
+      </w:r>
+      <w:proofErr w:type="spellEnd"/>
+      <w:r>
+        <w:rPr>
+          <w:rFonts w:ascii="Consolas" w:hAnsi="Consolas" w:cs="Consolas"/>
+          <w:color w:val="000000"/>
+          <w:sz w:val="20"/>
+          <w:szCs w:val="20"/>
+        </w:rPr>
+        <w:t>(</w:t>
+      </w:r>
+      <w:proofErr w:type="gramEnd"/>
+      <w:r>
+        <w:rPr>
+          <w:rFonts w:ascii="Consolas" w:hAnsi="Consolas" w:cs="Consolas"/>
+          <w:color w:val="000000"/>
+          <w:sz w:val="20"/>
+          <w:szCs w:val="20"/>
+        </w:rPr>
+        <w:t xml:space="preserve">15, </w:t>
+      </w:r>
+      <w:proofErr w:type="spellStart"/>
+      <w:r>
+        <w:rPr>
+          <w:rFonts w:ascii="Consolas" w:hAnsi="Consolas" w:cs="Consolas"/>
+          <w:color w:val="6A3E3E"/>
+          <w:sz w:val="20"/>
+          <w:szCs w:val="20"/>
+        </w:rPr>
+        <w:t>penaCalculada</w:t>
+      </w:r>
+      <w:proofErr w:type="spellEnd"/>
+      <w:r>
+        <w:rPr>
+          <w:rFonts w:ascii="Consolas" w:hAnsi="Consolas" w:cs="Consolas"/>
+          <w:color w:val="000000"/>
+          <w:sz w:val="20"/>
+          <w:szCs w:val="20"/>
+        </w:rPr>
+        <w:t>);</w:t>
+      </w:r>
+    </w:p>
+    <w:p>
+      <w:pPr>
+        <w:autoSpaceDE w:val="0"/>
+        <w:autoSpaceDN w:val="0"/>
+        <w:adjustRightInd w:val="0"/>
+        <w:spacing w:after="0" w:line="240" w:lineRule="auto"/>
+        <w:rPr>
+          <w:rFonts w:ascii="Consolas" w:hAnsi="Consolas" w:cs="Consolas"/>
+          <w:sz w:val="20"/>
+          <w:szCs w:val="20"/>
+        </w:rPr>
+      </w:pPr>
+      <w:r>
+        <w:rPr>
+          <w:rFonts w:ascii="Consolas" w:hAnsi="Consolas" w:cs="Consolas"/>
+          <w:color w:val="000000"/>
+          <w:sz w:val="20"/>
+          <w:szCs w:val="20"/>
+        </w:rPr>
+        <w:tab/>
         <w:t>}</w:t>
       </w:r>
+    </w:p>
+    <w:p>
+      <w:pPr>
+        <w:autoSpaceDE w:val="0"/>
+        <w:autoSpaceDN w:val="0"/>
+        <w:adjustRightInd w:val="0"/>
+        <w:spacing w:after="0" w:line="240" w:lineRule="auto"/>
+        <w:rPr>
+          <w:rFonts w:ascii="Consolas" w:hAnsi="Consolas" w:cs="Consolas"/>
+          <w:sz w:val="20"/>
+          <w:szCs w:val="20"/>
+        </w:rPr>
+      </w:pPr>
+      <w:r>
+        <w:rPr>
+          <w:rFonts w:ascii="Consolas" w:hAnsi="Consolas" w:cs="Consolas"/>
+          <w:color w:val="000000"/>
+          <w:sz w:val="20"/>
+          <w:szCs w:val="20"/>
+        </w:rPr>
+        <w:tab/>
+      </w:r>
+    </w:p>
+    <w:p>
+      <w:pPr>
+        <w:autoSpaceDE w:val="0"/>
+        <w:autoSpaceDN w:val="0"/>
+        <w:adjustRightInd w:val="0"/>
+        <w:spacing w:after="0" w:line="240" w:lineRule="auto"/>
+        <w:rPr>
+          <w:rFonts w:ascii="Consolas" w:hAnsi="Consolas" w:cs="Consolas"/>
+          <w:sz w:val="20"/>
+          <w:szCs w:val="20"/>
+        </w:rPr>
+      </w:pPr>
+      <w:r>
+        <w:rPr>
+          <w:rFonts w:ascii="Consolas" w:hAnsi="Consolas" w:cs="Consolas"/>
+          <w:color w:val="000000"/>
+          <w:sz w:val="20"/>
+          <w:szCs w:val="20"/>
+        </w:rPr>
+        <w:tab/>
+      </w:r>
+      <w:r>
+        <w:rPr>
+          <w:rFonts w:ascii="Consolas" w:hAnsi="Consolas" w:cs="Consolas"/>
+          <w:color w:val="646464"/>
+          <w:sz w:val="20"/>
+          <w:szCs w:val="20"/>
+        </w:rPr>
+        <w:t>@Test</w:t>
+      </w:r>
+    </w:p>
+    <w:p>
+      <w:pPr>
+        <w:autoSpaceDE w:val="0"/>
+        <w:autoSpaceDN w:val="0"/>
+        <w:adjustRightInd w:val="0"/>
+        <w:spacing w:after="0" w:line="240" w:lineRule="auto"/>
+        <w:rPr>
+          <w:rFonts w:ascii="Consolas" w:hAnsi="Consolas" w:cs="Consolas"/>
+          <w:sz w:val="20"/>
+          <w:szCs w:val="20"/>
+        </w:rPr>
+      </w:pPr>
+      <w:r>
+        <w:rPr>
+          <w:rFonts w:ascii="Consolas" w:hAnsi="Consolas" w:cs="Consolas"/>
+          <w:color w:val="000000"/>
+          <w:sz w:val="20"/>
+          <w:szCs w:val="20"/>
+        </w:rPr>
+        <w:tab/>
+      </w:r>
+      <w:proofErr w:type="spellStart"/>
+      <w:r>
+        <w:rPr>
+          <w:rFonts w:ascii="Consolas" w:hAnsi="Consolas" w:cs="Consolas"/>
+          <w:b/>
+          <w:bCs/>
+          <w:color w:val="7F0055"/>
+          <w:sz w:val="20"/>
+          <w:szCs w:val="20"/>
+        </w:rPr>
+        <w:t>void</w:t>
+      </w:r>
+      <w:proofErr w:type="spellEnd"/>
+      <w:r>
+        <w:rPr>
+          <w:rFonts w:ascii="Consolas" w:hAnsi="Consolas" w:cs="Consolas"/>
+          <w:color w:val="000000"/>
+          <w:sz w:val="20"/>
+          <w:szCs w:val="20"/>
+        </w:rPr>
+        <w:t xml:space="preserve"> </w:t>
+      </w:r>
+      <w:proofErr w:type="spellStart"/>
+      <w:proofErr w:type="gramStart"/>
+      <w:r>
+        <w:rPr>
+          <w:rFonts w:ascii="Consolas" w:hAnsi="Consolas" w:cs="Consolas"/>
+          <w:color w:val="000000"/>
+          <w:sz w:val="20"/>
+          <w:szCs w:val="20"/>
+        </w:rPr>
+        <w:t>testeSegundoRetorno</w:t>
+      </w:r>
+      <w:proofErr w:type="spellEnd"/>
+      <w:r>
+        <w:rPr>
+          <w:rFonts w:ascii="Consolas" w:hAnsi="Consolas" w:cs="Consolas"/>
+          <w:color w:val="000000"/>
+          <w:sz w:val="20"/>
+          <w:szCs w:val="20"/>
+        </w:rPr>
+        <w:t>(</w:t>
+      </w:r>
+      <w:proofErr w:type="gramEnd"/>
+      <w:r>
+        <w:rPr>
+          <w:rFonts w:ascii="Consolas" w:hAnsi="Consolas" w:cs="Consolas"/>
+          <w:color w:val="000000"/>
+          <w:sz w:val="20"/>
+          <w:szCs w:val="20"/>
+        </w:rPr>
+        <w:t>) {</w:t>
+      </w:r>
+    </w:p>
+    <w:p>
+      <w:pPr>
+        <w:autoSpaceDE w:val="0"/>
+        <w:autoSpaceDN w:val="0"/>
+        <w:adjustRightInd w:val="0"/>
+        <w:spacing w:after="0" w:line="240" w:lineRule="auto"/>
+        <w:rPr>
+          <w:rFonts w:ascii="Consolas" w:hAnsi="Consolas" w:cs="Consolas"/>
+          <w:sz w:val="20"/>
+          <w:szCs w:val="20"/>
+        </w:rPr>
+      </w:pPr>
+      <w:r>
+        <w:rPr>
+          <w:rFonts w:ascii="Consolas" w:hAnsi="Consolas" w:cs="Consolas"/>
+          <w:color w:val="000000"/>
+          <w:sz w:val="20"/>
+          <w:szCs w:val="20"/>
+        </w:rPr>
+        <w:tab/>
+      </w:r>
+      <w:r>
+        <w:rPr>
+          <w:rFonts w:ascii="Consolas" w:hAnsi="Consolas" w:cs="Consolas"/>
+          <w:color w:val="000000"/>
+          <w:sz w:val="20"/>
+          <w:szCs w:val="20"/>
+        </w:rPr>
+        <w:tab/>
+      </w:r>
+      <w:proofErr w:type="spellStart"/>
+      <w:r>
+        <w:rPr>
+          <w:rFonts w:ascii="Consolas" w:hAnsi="Consolas" w:cs="Consolas"/>
+          <w:color w:val="000000"/>
+          <w:sz w:val="20"/>
+          <w:szCs w:val="20"/>
+        </w:rPr>
+        <w:t>String</w:t>
+      </w:r>
+      <w:proofErr w:type="spellEnd"/>
+      <w:r>
+        <w:rPr>
+          <w:rFonts w:ascii="Consolas" w:hAnsi="Consolas" w:cs="Consolas"/>
+          <w:color w:val="000000"/>
+          <w:sz w:val="20"/>
+          <w:szCs w:val="20"/>
+        </w:rPr>
+        <w:t xml:space="preserve"> </w:t>
+      </w:r>
+      <w:proofErr w:type="spellStart"/>
+      <w:r>
+        <w:rPr>
+          <w:rFonts w:ascii="Consolas" w:hAnsi="Consolas" w:cs="Consolas"/>
+          <w:color w:val="6A3E3E"/>
+          <w:sz w:val="20"/>
+          <w:szCs w:val="20"/>
+        </w:rPr>
+        <w:t>respostaPrisoneiroA</w:t>
+      </w:r>
+      <w:proofErr w:type="spellEnd"/>
+      <w:r>
+        <w:rPr>
+          <w:rFonts w:ascii="Consolas" w:hAnsi="Consolas" w:cs="Consolas"/>
+          <w:color w:val="000000"/>
+          <w:sz w:val="20"/>
+          <w:szCs w:val="20"/>
+        </w:rPr>
+        <w:t xml:space="preserve"> = </w:t>
+      </w:r>
+      <w:r>
+        <w:rPr>
+          <w:rFonts w:ascii="Consolas" w:hAnsi="Consolas" w:cs="Consolas"/>
+          <w:color w:val="2A00FF"/>
+          <w:sz w:val="20"/>
+          <w:szCs w:val="20"/>
+        </w:rPr>
+        <w:t>"Culpado"</w:t>
+      </w:r>
+      <w:r>
+        <w:rPr>
+          <w:rFonts w:ascii="Consolas" w:hAnsi="Consolas" w:cs="Consolas"/>
+          <w:color w:val="000000"/>
+          <w:sz w:val="20"/>
+          <w:szCs w:val="20"/>
+        </w:rPr>
+        <w:t>;</w:t>
+      </w:r>
+    </w:p>
+    <w:p>
+      <w:pPr>
+        <w:autoSpaceDE w:val="0"/>
+        <w:autoSpaceDN w:val="0"/>
+        <w:adjustRightInd w:val="0"/>
+        <w:spacing w:after="0" w:line="240" w:lineRule="auto"/>
+        <w:rPr>
+          <w:rFonts w:ascii="Consolas" w:hAnsi="Consolas" w:cs="Consolas"/>
+          <w:sz w:val="20"/>
+          <w:szCs w:val="20"/>
+        </w:rPr>
+      </w:pPr>
+      <w:r>
+        <w:rPr>
+          <w:rFonts w:ascii="Consolas" w:hAnsi="Consolas" w:cs="Consolas"/>
+          <w:color w:val="000000"/>
+          <w:sz w:val="20"/>
+          <w:szCs w:val="20"/>
+        </w:rPr>
+        <w:tab/>
+      </w:r>
+      <w:r>
+        <w:rPr>
+          <w:rFonts w:ascii="Consolas" w:hAnsi="Consolas" w:cs="Consolas"/>
+          <w:color w:val="000000"/>
+          <w:sz w:val="20"/>
+          <w:szCs w:val="20"/>
+        </w:rPr>
+        <w:tab/>
+      </w:r>
+      <w:proofErr w:type="spellStart"/>
+      <w:r>
+        <w:rPr>
+          <w:rFonts w:ascii="Consolas" w:hAnsi="Consolas" w:cs="Consolas"/>
+          <w:color w:val="000000"/>
+          <w:sz w:val="20"/>
+          <w:szCs w:val="20"/>
+        </w:rPr>
+        <w:t>String</w:t>
+      </w:r>
+      <w:proofErr w:type="spellEnd"/>
+      <w:r>
+        <w:rPr>
+          <w:rFonts w:ascii="Consolas" w:hAnsi="Consolas" w:cs="Consolas"/>
+          <w:color w:val="000000"/>
+          <w:sz w:val="20"/>
+          <w:szCs w:val="20"/>
+        </w:rPr>
+        <w:t xml:space="preserve"> </w:t>
+      </w:r>
+      <w:proofErr w:type="spellStart"/>
+      <w:r>
+        <w:rPr>
+          <w:rFonts w:ascii="Consolas" w:hAnsi="Consolas" w:cs="Consolas"/>
+          <w:color w:val="6A3E3E"/>
+          <w:sz w:val="20"/>
+          <w:szCs w:val="20"/>
+        </w:rPr>
+        <w:t>respostaPrisoneiroB</w:t>
+      </w:r>
+      <w:proofErr w:type="spellEnd"/>
+      <w:r>
+        <w:rPr>
+          <w:rFonts w:ascii="Consolas" w:hAnsi="Consolas" w:cs="Consolas"/>
+          <w:color w:val="000000"/>
+          <w:sz w:val="20"/>
+          <w:szCs w:val="20"/>
+        </w:rPr>
+        <w:t xml:space="preserve"> = </w:t>
+      </w:r>
+      <w:proofErr w:type="spellStart"/>
+      <w:r>
+        <w:rPr>
+          <w:rFonts w:ascii="Consolas" w:hAnsi="Consolas" w:cs="Consolas"/>
+          <w:b/>
+          <w:bCs/>
+          <w:color w:val="7F0055"/>
+          <w:sz w:val="20"/>
+          <w:szCs w:val="20"/>
+        </w:rPr>
+        <w:t>null</w:t>
+      </w:r>
+      <w:proofErr w:type="spellEnd"/>
+      <w:r>
+        <w:rPr>
+          <w:rFonts w:ascii="Consolas" w:hAnsi="Consolas" w:cs="Consolas"/>
+          <w:color w:val="000000"/>
+          <w:sz w:val="20"/>
+          <w:szCs w:val="20"/>
+        </w:rPr>
+        <w:t>;</w:t>
+      </w:r>
+    </w:p>
+    <w:p>
+      <w:pPr>
+        <w:autoSpaceDE w:val="0"/>
+        <w:autoSpaceDN w:val="0"/>
+        <w:adjustRightInd w:val="0"/>
+        <w:spacing w:after="0" w:line="240" w:lineRule="auto"/>
+        <w:rPr>
+          <w:rFonts w:ascii="Consolas" w:hAnsi="Consolas" w:cs="Consolas"/>
+          <w:sz w:val="20"/>
+          <w:szCs w:val="20"/>
+        </w:rPr>
+      </w:pPr>
+      <w:r>
+        <w:rPr>
+          <w:rFonts w:ascii="Consolas" w:hAnsi="Consolas" w:cs="Consolas"/>
+          <w:color w:val="000000"/>
+          <w:sz w:val="20"/>
+          <w:szCs w:val="20"/>
+        </w:rPr>
+        <w:tab/>
+      </w:r>
+      <w:r>
+        <w:rPr>
+          <w:rFonts w:ascii="Consolas" w:hAnsi="Consolas" w:cs="Consolas"/>
+          <w:color w:val="000000"/>
+          <w:sz w:val="20"/>
+          <w:szCs w:val="20"/>
+        </w:rPr>
+        <w:tab/>
+      </w:r>
+      <w:proofErr w:type="spellStart"/>
+      <w:r>
+        <w:rPr>
+          <w:rFonts w:ascii="Consolas" w:hAnsi="Consolas" w:cs="Consolas"/>
+          <w:color w:val="000000"/>
+          <w:sz w:val="20"/>
+          <w:szCs w:val="20"/>
+        </w:rPr>
+        <w:t>JulgamentoPrisoneiro</w:t>
+      </w:r>
+      <w:proofErr w:type="spellEnd"/>
+      <w:r>
+        <w:rPr>
+          <w:rFonts w:ascii="Consolas" w:hAnsi="Consolas" w:cs="Consolas"/>
+          <w:color w:val="000000"/>
+          <w:sz w:val="20"/>
+          <w:szCs w:val="20"/>
+        </w:rPr>
+        <w:t xml:space="preserve"> </w:t>
+      </w:r>
+      <w:r>
+        <w:rPr>
+          <w:rFonts w:ascii="Consolas" w:hAnsi="Consolas" w:cs="Consolas"/>
+          <w:color w:val="6A3E3E"/>
+          <w:sz w:val="20"/>
+          <w:szCs w:val="20"/>
+        </w:rPr>
+        <w:t>julgar</w:t>
+      </w:r>
+      <w:r>
+        <w:rPr>
+          <w:rFonts w:ascii="Consolas" w:hAnsi="Consolas" w:cs="Consolas"/>
+          <w:color w:val="000000"/>
+          <w:sz w:val="20"/>
+          <w:szCs w:val="20"/>
+        </w:rPr>
+        <w:t xml:space="preserve"> = </w:t>
+      </w:r>
+      <w:r>
+        <w:rPr>
+          <w:rFonts w:ascii="Consolas" w:hAnsi="Consolas" w:cs="Consolas"/>
+          <w:b/>
+          <w:bCs/>
+          <w:color w:val="7F0055"/>
+          <w:sz w:val="20"/>
+          <w:szCs w:val="20"/>
+        </w:rPr>
+        <w:t>new</w:t>
+      </w:r>
+      <w:r>
+        <w:rPr>
+          <w:rFonts w:ascii="Consolas" w:hAnsi="Consolas" w:cs="Consolas"/>
+          <w:color w:val="000000"/>
+          <w:sz w:val="20"/>
+          <w:szCs w:val="20"/>
+        </w:rPr>
+        <w:t xml:space="preserve"> </w:t>
+      </w:r>
+      <w:proofErr w:type="spellStart"/>
+      <w:proofErr w:type="gramStart"/>
+      <w:r>
+        <w:rPr>
+          <w:rFonts w:ascii="Consolas" w:hAnsi="Consolas" w:cs="Consolas"/>
+          <w:color w:val="000000"/>
+          <w:sz w:val="20"/>
+          <w:szCs w:val="20"/>
+        </w:rPr>
+        <w:t>JulgamentoPrisoneiro</w:t>
+      </w:r>
+      <w:proofErr w:type="spellEnd"/>
+      <w:r>
+        <w:rPr>
+          <w:rFonts w:ascii="Consolas" w:hAnsi="Consolas" w:cs="Consolas"/>
+          <w:color w:val="000000"/>
+          <w:sz w:val="20"/>
+          <w:szCs w:val="20"/>
+        </w:rPr>
+        <w:t>(</w:t>
+      </w:r>
+      <w:proofErr w:type="gramEnd"/>
+      <w:r>
+        <w:rPr>
+          <w:rFonts w:ascii="Consolas" w:hAnsi="Consolas" w:cs="Consolas"/>
+          <w:color w:val="000000"/>
+          <w:sz w:val="20"/>
+          <w:szCs w:val="20"/>
+        </w:rPr>
+        <w:t>);</w:t>
+      </w:r>
+    </w:p>
+    <w:p>
+      <w:pPr>
+        <w:autoSpaceDE w:val="0"/>
+        <w:autoSpaceDN w:val="0"/>
+        <w:adjustRightInd w:val="0"/>
+        <w:spacing w:after="0" w:line="240" w:lineRule="auto"/>
+        <w:rPr>
+          <w:rFonts w:ascii="Consolas" w:hAnsi="Consolas" w:cs="Consolas"/>
+          <w:sz w:val="20"/>
+          <w:szCs w:val="20"/>
+        </w:rPr>
+      </w:pPr>
+      <w:r>
+        <w:rPr>
+          <w:rFonts w:ascii="Consolas" w:hAnsi="Consolas" w:cs="Consolas"/>
+          <w:color w:val="000000"/>
+          <w:sz w:val="20"/>
+          <w:szCs w:val="20"/>
+        </w:rPr>
+        <w:tab/>
+      </w:r>
+      <w:r>
+        <w:rPr>
+          <w:rFonts w:ascii="Consolas" w:hAnsi="Consolas" w:cs="Consolas"/>
+          <w:color w:val="000000"/>
+          <w:sz w:val="20"/>
+          <w:szCs w:val="20"/>
+        </w:rPr>
+        <w:tab/>
+      </w:r>
+      <w:proofErr w:type="spellStart"/>
+      <w:r>
+        <w:rPr>
+          <w:rFonts w:ascii="Consolas" w:hAnsi="Consolas" w:cs="Consolas"/>
+          <w:b/>
+          <w:bCs/>
+          <w:color w:val="7F0055"/>
+          <w:sz w:val="20"/>
+          <w:szCs w:val="20"/>
+        </w:rPr>
+        <w:t>int</w:t>
+      </w:r>
+      <w:proofErr w:type="spellEnd"/>
+      <w:r>
+        <w:rPr>
+          <w:rFonts w:ascii="Consolas" w:hAnsi="Consolas" w:cs="Consolas"/>
+          <w:color w:val="000000"/>
+          <w:sz w:val="20"/>
+          <w:szCs w:val="20"/>
+        </w:rPr>
+        <w:t xml:space="preserve"> </w:t>
+      </w:r>
+      <w:proofErr w:type="spellStart"/>
+      <w:r>
+        <w:rPr>
+          <w:rFonts w:ascii="Consolas" w:hAnsi="Consolas" w:cs="Consolas"/>
+          <w:color w:val="6A3E3E"/>
+          <w:sz w:val="20"/>
+          <w:szCs w:val="20"/>
+        </w:rPr>
+        <w:t>penaCalculada</w:t>
+      </w:r>
+      <w:proofErr w:type="spellEnd"/>
+      <w:r>
+        <w:rPr>
+          <w:rFonts w:ascii="Consolas" w:hAnsi="Consolas" w:cs="Consolas"/>
+          <w:color w:val="000000"/>
+          <w:sz w:val="20"/>
+          <w:szCs w:val="20"/>
+        </w:rPr>
+        <w:t xml:space="preserve"> = </w:t>
+      </w:r>
+      <w:proofErr w:type="spellStart"/>
+      <w:proofErr w:type="gramStart"/>
+      <w:r>
+        <w:rPr>
+          <w:rFonts w:ascii="Consolas" w:hAnsi="Consolas" w:cs="Consolas"/>
+          <w:color w:val="6A3E3E"/>
+          <w:sz w:val="20"/>
+          <w:szCs w:val="20"/>
+        </w:rPr>
+        <w:t>julgar</w:t>
+      </w:r>
+      <w:r>
+        <w:rPr>
+          <w:rFonts w:ascii="Consolas" w:hAnsi="Consolas" w:cs="Consolas"/>
+          <w:color w:val="000000"/>
+          <w:sz w:val="20"/>
+          <w:szCs w:val="20"/>
+        </w:rPr>
+        <w:t>.calculaPena</w:t>
+      </w:r>
+      <w:proofErr w:type="spellEnd"/>
+      <w:proofErr w:type="gramEnd"/>
+      <w:r>
+        <w:rPr>
+          <w:rFonts w:ascii="Consolas" w:hAnsi="Consolas" w:cs="Consolas"/>
+          <w:color w:val="000000"/>
+          <w:sz w:val="20"/>
+          <w:szCs w:val="20"/>
+        </w:rPr>
+        <w:t>(</w:t>
+      </w:r>
+      <w:proofErr w:type="spellStart"/>
+      <w:r>
+        <w:rPr>
+          <w:rFonts w:ascii="Consolas" w:hAnsi="Consolas" w:cs="Consolas"/>
+          <w:color w:val="6A3E3E"/>
+          <w:sz w:val="20"/>
+          <w:szCs w:val="20"/>
+        </w:rPr>
+        <w:t>respostaPrisoneiroA</w:t>
+      </w:r>
+      <w:proofErr w:type="spellEnd"/>
+      <w:r>
+        <w:rPr>
+          <w:rFonts w:ascii="Consolas" w:hAnsi="Consolas" w:cs="Consolas"/>
+          <w:color w:val="000000"/>
+          <w:sz w:val="20"/>
+          <w:szCs w:val="20"/>
+        </w:rPr>
+        <w:t xml:space="preserve">, </w:t>
+      </w:r>
+      <w:proofErr w:type="spellStart"/>
+      <w:r>
+        <w:rPr>
+          <w:rFonts w:ascii="Consolas" w:hAnsi="Consolas" w:cs="Consolas"/>
+          <w:color w:val="6A3E3E"/>
+          <w:sz w:val="20"/>
+          <w:szCs w:val="20"/>
+        </w:rPr>
+        <w:t>respostaPrisoneiroB</w:t>
+      </w:r>
+      <w:proofErr w:type="spellEnd"/>
+      <w:r>
+        <w:rPr>
+          <w:rFonts w:ascii="Consolas" w:hAnsi="Consolas" w:cs="Consolas"/>
+          <w:color w:val="000000"/>
+          <w:sz w:val="20"/>
+          <w:szCs w:val="20"/>
+        </w:rPr>
+        <w:t>);</w:t>
+      </w:r>
+    </w:p>
+    <w:p>
+      <w:pPr>
+        <w:autoSpaceDE w:val="0"/>
+        <w:autoSpaceDN w:val="0"/>
+        <w:adjustRightInd w:val="0"/>
+        <w:spacing w:after="0" w:line="240" w:lineRule="auto"/>
+        <w:rPr>
+          <w:rFonts w:ascii="Consolas" w:hAnsi="Consolas" w:cs="Consolas"/>
+          <w:sz w:val="20"/>
+          <w:szCs w:val="20"/>
+        </w:rPr>
+      </w:pPr>
+      <w:r>
+        <w:rPr>
+          <w:rFonts w:ascii="Consolas" w:hAnsi="Consolas" w:cs="Consolas"/>
+          <w:color w:val="000000"/>
+          <w:sz w:val="20"/>
+          <w:szCs w:val="20"/>
+        </w:rPr>
+        <w:tab/>
+      </w:r>
+      <w:r>
+        <w:rPr>
+          <w:rFonts w:ascii="Consolas" w:hAnsi="Consolas" w:cs="Consolas"/>
+          <w:color w:val="000000"/>
+          <w:sz w:val="20"/>
+          <w:szCs w:val="20"/>
+        </w:rPr>
+        <w:tab/>
+      </w:r>
+      <w:proofErr w:type="spellStart"/>
+      <w:proofErr w:type="gramStart"/>
+      <w:r>
+        <w:rPr>
+          <w:rFonts w:ascii="Consolas" w:hAnsi="Consolas" w:cs="Consolas"/>
+          <w:i/>
+          <w:iCs/>
+          <w:color w:val="000000"/>
+          <w:sz w:val="20"/>
+          <w:szCs w:val="20"/>
+        </w:rPr>
+        <w:t>assertEquals</w:t>
+      </w:r>
+      <w:proofErr w:type="spellEnd"/>
+      <w:r>
+        <w:rPr>
+          <w:rFonts w:ascii="Consolas" w:hAnsi="Consolas" w:cs="Consolas"/>
+          <w:color w:val="000000"/>
+          <w:sz w:val="20"/>
+          <w:szCs w:val="20"/>
+        </w:rPr>
+        <w:t>(</w:t>
+      </w:r>
+      <w:proofErr w:type="gramEnd"/>
+      <w:r>
+        <w:rPr>
+          <w:rFonts w:ascii="Consolas" w:hAnsi="Consolas" w:cs="Consolas"/>
+          <w:color w:val="000000"/>
+          <w:sz w:val="20"/>
+          <w:szCs w:val="20"/>
+        </w:rPr>
+        <w:t xml:space="preserve">13, </w:t>
+      </w:r>
+      <w:proofErr w:type="spellStart"/>
+      <w:r>
+        <w:rPr>
+          <w:rFonts w:ascii="Consolas" w:hAnsi="Consolas" w:cs="Consolas"/>
+          <w:color w:val="6A3E3E"/>
+          <w:sz w:val="20"/>
+          <w:szCs w:val="20"/>
+        </w:rPr>
+        <w:t>penaCalculada</w:t>
+      </w:r>
+      <w:proofErr w:type="spellEnd"/>
+      <w:r>
+        <w:rPr>
+          <w:rFonts w:ascii="Consolas" w:hAnsi="Consolas" w:cs="Consolas"/>
+          <w:color w:val="000000"/>
+          <w:sz w:val="20"/>
+          <w:szCs w:val="20"/>
+        </w:rPr>
+        <w:t>);</w:t>
+      </w:r>
+    </w:p>
+    <w:p>
+      <w:pPr>
+        <w:autoSpaceDE w:val="0"/>
+        <w:autoSpaceDN w:val="0"/>
+        <w:adjustRightInd w:val="0"/>
+        <w:spacing w:after="0" w:line="240" w:lineRule="auto"/>
+        <w:rPr>
+          <w:rFonts w:ascii="Consolas" w:hAnsi="Consolas" w:cs="Consolas"/>
+          <w:sz w:val="20"/>
+          <w:szCs w:val="20"/>
+        </w:rPr>
+      </w:pPr>
+      <w:r>
+        <w:rPr>
+          <w:rFonts w:ascii="Consolas" w:hAnsi="Consolas" w:cs="Consolas"/>
+          <w:color w:val="000000"/>
+          <w:sz w:val="20"/>
+          <w:szCs w:val="20"/>
+        </w:rPr>
+        <w:tab/>
+        <w:t>}</w:t>
+      </w:r>
+    </w:p>
+    <w:p>
+      <w:pPr>
+        <w:autoSpaceDE w:val="0"/>
+        <w:autoSpaceDN w:val="0"/>
+        <w:adjustRightInd w:val="0"/>
+        <w:spacing w:after="0" w:line="240" w:lineRule="auto"/>
+        <w:rPr>
+          <w:rFonts w:ascii="Consolas" w:hAnsi="Consolas" w:cs="Consolas"/>
+          <w:sz w:val="20"/>
+          <w:szCs w:val="20"/>
+        </w:rPr>
+      </w:pPr>
+    </w:p>
+    <w:p>
+      <w:pPr>
+        <w:autoSpaceDE w:val="0"/>
+        <w:autoSpaceDN w:val="0"/>
+        <w:adjustRightInd w:val="0"/>
+        <w:spacing w:after="0" w:line="240" w:lineRule="auto"/>
+        <w:rPr>
+          <w:rFonts w:ascii="Consolas" w:hAnsi="Consolas" w:cs="Consolas"/>
+          <w:sz w:val="20"/>
+          <w:szCs w:val="20"/>
+        </w:rPr>
+      </w:pPr>
+      <w:r>
+        <w:rPr>
+          <w:rFonts w:ascii="Consolas" w:hAnsi="Consolas" w:cs="Consolas"/>
+          <w:color w:val="000000"/>
+          <w:sz w:val="20"/>
+          <w:szCs w:val="20"/>
+        </w:rPr>
+        <w:tab/>
+      </w:r>
+      <w:r>
+        <w:rPr>
+          <w:rFonts w:ascii="Consolas" w:hAnsi="Consolas" w:cs="Consolas"/>
+          <w:color w:val="646464"/>
+          <w:sz w:val="20"/>
+          <w:szCs w:val="20"/>
+        </w:rPr>
+        <w:t>@Test</w:t>
+      </w:r>
+    </w:p>
+    <w:p>
+      <w:pPr>
+        <w:autoSpaceDE w:val="0"/>
+        <w:autoSpaceDN w:val="0"/>
+        <w:adjustRightInd w:val="0"/>
+        <w:spacing w:after="0" w:line="240" w:lineRule="auto"/>
+        <w:rPr>
+          <w:rFonts w:ascii="Consolas" w:hAnsi="Consolas" w:cs="Consolas"/>
+          <w:sz w:val="20"/>
+          <w:szCs w:val="20"/>
+        </w:rPr>
+      </w:pPr>
+      <w:r>
+        <w:rPr>
+          <w:rFonts w:ascii="Consolas" w:hAnsi="Consolas" w:cs="Consolas"/>
+          <w:color w:val="000000"/>
+          <w:sz w:val="20"/>
+          <w:szCs w:val="20"/>
+        </w:rPr>
+        <w:tab/>
+      </w:r>
+      <w:proofErr w:type="spellStart"/>
+      <w:r>
+        <w:rPr>
+          <w:rFonts w:ascii="Consolas" w:hAnsi="Consolas" w:cs="Consolas"/>
+          <w:b/>
+          <w:bCs/>
+          <w:color w:val="7F0055"/>
+          <w:sz w:val="20"/>
+          <w:szCs w:val="20"/>
+        </w:rPr>
+        <w:t>void</w:t>
+      </w:r>
+      <w:proofErr w:type="spellEnd"/>
+      <w:r>
+        <w:rPr>
+          <w:rFonts w:ascii="Consolas" w:hAnsi="Consolas" w:cs="Consolas"/>
+          <w:color w:val="000000"/>
+          <w:sz w:val="20"/>
+          <w:szCs w:val="20"/>
+        </w:rPr>
+        <w:t xml:space="preserve"> </w:t>
+      </w:r>
+      <w:proofErr w:type="spellStart"/>
+      <w:proofErr w:type="gramStart"/>
+      <w:r>
+        <w:rPr>
+          <w:rFonts w:ascii="Consolas" w:hAnsi="Consolas" w:cs="Consolas"/>
+          <w:color w:val="000000"/>
+          <w:sz w:val="20"/>
+          <w:szCs w:val="20"/>
+        </w:rPr>
+        <w:t>testeTerceiroRetorno</w:t>
+      </w:r>
+      <w:proofErr w:type="spellEnd"/>
+      <w:r>
+        <w:rPr>
+          <w:rFonts w:ascii="Consolas" w:hAnsi="Consolas" w:cs="Consolas"/>
+          <w:color w:val="000000"/>
+          <w:sz w:val="20"/>
+          <w:szCs w:val="20"/>
+        </w:rPr>
+        <w:t>(</w:t>
+      </w:r>
+      <w:proofErr w:type="gramEnd"/>
+      <w:r>
+        <w:rPr>
+          <w:rFonts w:ascii="Consolas" w:hAnsi="Consolas" w:cs="Consolas"/>
+          <w:color w:val="000000"/>
+          <w:sz w:val="20"/>
+          <w:szCs w:val="20"/>
+        </w:rPr>
+        <w:t>) {</w:t>
+      </w:r>
+    </w:p>
+    <w:p>
+      <w:pPr>
+        <w:autoSpaceDE w:val="0"/>
+        <w:autoSpaceDN w:val="0"/>
+        <w:adjustRightInd w:val="0"/>
+        <w:spacing w:after="0" w:line="240" w:lineRule="auto"/>
+        <w:rPr>
+          <w:rFonts w:ascii="Consolas" w:hAnsi="Consolas" w:cs="Consolas"/>
+          <w:sz w:val="20"/>
+          <w:szCs w:val="20"/>
+          <w:lang w:val="en-GB"/>
+        </w:rPr>
+      </w:pPr>
+      <w:r>
+        <w:rPr>
+          <w:rFonts w:ascii="Consolas" w:hAnsi="Consolas" w:cs="Consolas"/>
+          <w:color w:val="000000"/>
+          <w:sz w:val="20"/>
+          <w:szCs w:val="20"/>
+        </w:rPr>
+        <w:tab/>
+      </w:r>
+      <w:r>
+        <w:rPr>
+          <w:rFonts w:ascii="Consolas" w:hAnsi="Consolas" w:cs="Consolas"/>
+          <w:color w:val="000000"/>
+          <w:sz w:val="20"/>
+          <w:szCs w:val="20"/>
+        </w:rPr>
+        <w:tab/>
+      </w:r>
+      <w:r>
+        <w:rPr>
+          <w:rFonts w:ascii="Consolas" w:hAnsi="Consolas" w:cs="Consolas"/>
+          <w:color w:val="000000"/>
+          <w:sz w:val="20"/>
+          <w:szCs w:val="20"/>
+          <w:lang w:val="en-GB"/>
+        </w:rPr>
+        <w:t xml:space="preserve">String </w:t>
+      </w:r>
+      <w:proofErr w:type="spellStart"/>
+      <w:r>
+        <w:rPr>
+          <w:rFonts w:ascii="Consolas" w:hAnsi="Consolas" w:cs="Consolas"/>
+          <w:color w:val="6A3E3E"/>
+          <w:sz w:val="20"/>
+          <w:szCs w:val="20"/>
+          <w:lang w:val="en-GB"/>
+        </w:rPr>
+        <w:t>respostaPrisoneiroA</w:t>
+      </w:r>
+      <w:proofErr w:type="spellEnd"/>
+      <w:r>
+        <w:rPr>
+          <w:rFonts w:ascii="Consolas" w:hAnsi="Consolas" w:cs="Consolas"/>
+          <w:color w:val="000000"/>
+          <w:sz w:val="20"/>
+          <w:szCs w:val="20"/>
+          <w:lang w:val="en-GB"/>
+        </w:rPr>
+        <w:t xml:space="preserve"> = </w:t>
+      </w:r>
+      <w:r>
+        <w:rPr>
+          <w:rFonts w:ascii="Consolas" w:hAnsi="Consolas" w:cs="Consolas"/>
+          <w:b/>
+          <w:bCs/>
+          <w:color w:val="7F0055"/>
+          <w:sz w:val="20"/>
+          <w:szCs w:val="20"/>
+          <w:lang w:val="en-GB"/>
+        </w:rPr>
+        <w:t>null</w:t>
+      </w:r>
+      <w:r>
+        <w:rPr>
+          <w:rFonts w:ascii="Consolas" w:hAnsi="Consolas" w:cs="Consolas"/>
+          <w:color w:val="000000"/>
+          <w:sz w:val="20"/>
+          <w:szCs w:val="20"/>
+          <w:lang w:val="en-GB"/>
+        </w:rPr>
+        <w:t>;</w:t>
+      </w:r>
+    </w:p>
+    <w:p>
+      <w:pPr>
+        <w:autoSpaceDE w:val="0"/>
+        <w:autoSpaceDN w:val="0"/>
+        <w:adjustRightInd w:val="0"/>
+        <w:spacing w:after="0" w:line="240" w:lineRule="auto"/>
+        <w:rPr>
+          <w:rFonts w:ascii="Consolas" w:hAnsi="Consolas" w:cs="Consolas"/>
+          <w:sz w:val="20"/>
+          <w:szCs w:val="20"/>
+          <w:lang w:val="en-GB"/>
+        </w:rPr>
+      </w:pPr>
+      <w:r>
+        <w:rPr>
+          <w:rFonts w:ascii="Consolas" w:hAnsi="Consolas" w:cs="Consolas"/>
+          <w:color w:val="000000"/>
+          <w:sz w:val="20"/>
+          <w:szCs w:val="20"/>
+          <w:lang w:val="en-GB"/>
+        </w:rPr>
+        <w:tab/>
+      </w:r>
+      <w:r>
+        <w:rPr>
+          <w:rFonts w:ascii="Consolas" w:hAnsi="Consolas" w:cs="Consolas"/>
+          <w:color w:val="000000"/>
+          <w:sz w:val="20"/>
+          <w:szCs w:val="20"/>
+          <w:lang w:val="en-GB"/>
+        </w:rPr>
+        <w:tab/>
+        <w:t xml:space="preserve">String </w:t>
+      </w:r>
+      <w:proofErr w:type="spellStart"/>
+      <w:r>
+        <w:rPr>
+          <w:rFonts w:ascii="Consolas" w:hAnsi="Consolas" w:cs="Consolas"/>
+          <w:color w:val="6A3E3E"/>
+          <w:sz w:val="20"/>
+          <w:szCs w:val="20"/>
+          <w:lang w:val="en-GB"/>
+        </w:rPr>
+        <w:t>respostaPrisoneiroB</w:t>
+      </w:r>
+      <w:proofErr w:type="spellEnd"/>
+      <w:r>
+        <w:rPr>
+          <w:rFonts w:ascii="Consolas" w:hAnsi="Consolas" w:cs="Consolas"/>
+          <w:color w:val="000000"/>
+          <w:sz w:val="20"/>
+          <w:szCs w:val="20"/>
+          <w:lang w:val="en-GB"/>
+        </w:rPr>
+        <w:t xml:space="preserve"> = </w:t>
+      </w:r>
+      <w:r>
+        <w:rPr>
+          <w:rFonts w:ascii="Consolas" w:hAnsi="Consolas" w:cs="Consolas"/>
+          <w:color w:val="2A00FF"/>
+          <w:sz w:val="20"/>
+          <w:szCs w:val="20"/>
+          <w:lang w:val="en-GB"/>
+        </w:rPr>
+        <w:t>"</w:t>
+      </w:r>
+      <w:proofErr w:type="spellStart"/>
+      <w:r>
+        <w:rPr>
+          <w:rFonts w:ascii="Consolas" w:hAnsi="Consolas" w:cs="Consolas"/>
+          <w:color w:val="2A00FF"/>
+          <w:sz w:val="20"/>
+          <w:szCs w:val="20"/>
+          <w:lang w:val="en-GB"/>
+        </w:rPr>
+        <w:t>Culpado</w:t>
+      </w:r>
+      <w:proofErr w:type="spellEnd"/>
+      <w:r>
+        <w:rPr>
+          <w:rFonts w:ascii="Consolas" w:hAnsi="Consolas" w:cs="Consolas"/>
+          <w:color w:val="2A00FF"/>
+          <w:sz w:val="20"/>
+          <w:szCs w:val="20"/>
+          <w:lang w:val="en-GB"/>
+        </w:rPr>
+        <w:t>"</w:t>
+      </w:r>
+      <w:r>
+        <w:rPr>
+          <w:rFonts w:ascii="Consolas" w:hAnsi="Consolas" w:cs="Consolas"/>
+          <w:color w:val="000000"/>
+          <w:sz w:val="20"/>
+          <w:szCs w:val="20"/>
+          <w:lang w:val="en-GB"/>
+        </w:rPr>
+        <w:t>;</w:t>
+      </w:r>
+    </w:p>
+    <w:p>
+      <w:pPr>
+        <w:autoSpaceDE w:val="0"/>
+        <w:autoSpaceDN w:val="0"/>
+        <w:adjustRightInd w:val="0"/>
+        <w:spacing w:after="0" w:line="240" w:lineRule="auto"/>
+        <w:rPr>
+          <w:rFonts w:ascii="Consolas" w:hAnsi="Consolas" w:cs="Consolas"/>
+          <w:sz w:val="20"/>
+          <w:szCs w:val="20"/>
+        </w:rPr>
+      </w:pPr>
+      <w:r>
+        <w:rPr>
+          <w:rFonts w:ascii="Consolas" w:hAnsi="Consolas" w:cs="Consolas"/>
+          <w:color w:val="000000"/>
+          <w:sz w:val="20"/>
+          <w:szCs w:val="20"/>
+          <w:lang w:val="en-GB"/>
+        </w:rPr>
+        <w:tab/>
+      </w:r>
+      <w:r>
+        <w:rPr>
+          <w:rFonts w:ascii="Consolas" w:hAnsi="Consolas" w:cs="Consolas"/>
+          <w:color w:val="000000"/>
+          <w:sz w:val="20"/>
+          <w:szCs w:val="20"/>
+          <w:lang w:val="en-GB"/>
+        </w:rPr>
+        <w:tab/>
+      </w:r>
+      <w:proofErr w:type="spellStart"/>
+      <w:r>
+        <w:rPr>
+          <w:rFonts w:ascii="Consolas" w:hAnsi="Consolas" w:cs="Consolas"/>
+          <w:color w:val="000000"/>
+          <w:sz w:val="20"/>
+          <w:szCs w:val="20"/>
+        </w:rPr>
+        <w:t>JulgamentoPrisoneiro</w:t>
+      </w:r>
+      <w:proofErr w:type="spellEnd"/>
+      <w:r>
+        <w:rPr>
+          <w:rFonts w:ascii="Consolas" w:hAnsi="Consolas" w:cs="Consolas"/>
+          <w:color w:val="000000"/>
+          <w:sz w:val="20"/>
+          <w:szCs w:val="20"/>
+        </w:rPr>
+        <w:t xml:space="preserve"> </w:t>
+      </w:r>
+      <w:r>
+        <w:rPr>
+          <w:rFonts w:ascii="Consolas" w:hAnsi="Consolas" w:cs="Consolas"/>
+          <w:color w:val="6A3E3E"/>
+          <w:sz w:val="20"/>
+          <w:szCs w:val="20"/>
+        </w:rPr>
+        <w:t>julgar</w:t>
+      </w:r>
+      <w:r>
+        <w:rPr>
+          <w:rFonts w:ascii="Consolas" w:hAnsi="Consolas" w:cs="Consolas"/>
+          <w:color w:val="000000"/>
+          <w:sz w:val="20"/>
+          <w:szCs w:val="20"/>
+        </w:rPr>
+        <w:t xml:space="preserve"> = </w:t>
+      </w:r>
+      <w:r>
+        <w:rPr>
+          <w:rFonts w:ascii="Consolas" w:hAnsi="Consolas" w:cs="Consolas"/>
+          <w:b/>
+          <w:bCs/>
+          <w:color w:val="7F0055"/>
+          <w:sz w:val="20"/>
+          <w:szCs w:val="20"/>
+        </w:rPr>
+        <w:t>new</w:t>
+      </w:r>
+      <w:r>
+        <w:rPr>
+          <w:rFonts w:ascii="Consolas" w:hAnsi="Consolas" w:cs="Consolas"/>
+          <w:color w:val="000000"/>
+          <w:sz w:val="20"/>
+          <w:szCs w:val="20"/>
+        </w:rPr>
+        <w:t xml:space="preserve"> </w:t>
+      </w:r>
+      <w:proofErr w:type="spellStart"/>
+      <w:proofErr w:type="gramStart"/>
+      <w:r>
+        <w:rPr>
+          <w:rFonts w:ascii="Consolas" w:hAnsi="Consolas" w:cs="Consolas"/>
+          <w:color w:val="000000"/>
+          <w:sz w:val="20"/>
+          <w:szCs w:val="20"/>
+        </w:rPr>
+        <w:t>JulgamentoPrisoneiro</w:t>
+      </w:r>
+      <w:proofErr w:type="spellEnd"/>
+      <w:r>
+        <w:rPr>
+          <w:rFonts w:ascii="Consolas" w:hAnsi="Consolas" w:cs="Consolas"/>
+          <w:color w:val="000000"/>
+          <w:sz w:val="20"/>
+          <w:szCs w:val="20"/>
+        </w:rPr>
+        <w:t>(</w:t>
+      </w:r>
+      <w:proofErr w:type="gramEnd"/>
+      <w:r>
+        <w:rPr>
+          <w:rFonts w:ascii="Consolas" w:hAnsi="Consolas" w:cs="Consolas"/>
+          <w:color w:val="000000"/>
+          <w:sz w:val="20"/>
+          <w:szCs w:val="20"/>
+        </w:rPr>
+        <w:t>);</w:t>
+      </w:r>
+    </w:p>
+    <w:p>
+      <w:pPr>
+        <w:autoSpaceDE w:val="0"/>
+        <w:autoSpaceDN w:val="0"/>
+        <w:adjustRightInd w:val="0"/>
+        <w:spacing w:after="0" w:line="240" w:lineRule="auto"/>
+        <w:rPr>
+          <w:rFonts w:ascii="Consolas" w:hAnsi="Consolas" w:cs="Consolas"/>
+          <w:sz w:val="20"/>
+          <w:szCs w:val="20"/>
+        </w:rPr>
+      </w:pPr>
+      <w:r>
+        <w:rPr>
+          <w:rFonts w:ascii="Consolas" w:hAnsi="Consolas" w:cs="Consolas"/>
+          <w:color w:val="000000"/>
+          <w:sz w:val="20"/>
+          <w:szCs w:val="20"/>
+        </w:rPr>
+        <w:tab/>
+      </w:r>
+      <w:r>
+        <w:rPr>
+          <w:rFonts w:ascii="Consolas" w:hAnsi="Consolas" w:cs="Consolas"/>
+          <w:color w:val="000000"/>
+          <w:sz w:val="20"/>
+          <w:szCs w:val="20"/>
+        </w:rPr>
+        <w:tab/>
+      </w:r>
+      <w:proofErr w:type="spellStart"/>
+      <w:r>
+        <w:rPr>
+          <w:rFonts w:ascii="Consolas" w:hAnsi="Consolas" w:cs="Consolas"/>
+          <w:b/>
+          <w:bCs/>
+          <w:color w:val="7F0055"/>
+          <w:sz w:val="20"/>
+          <w:szCs w:val="20"/>
+        </w:rPr>
+        <w:t>int</w:t>
+      </w:r>
+      <w:proofErr w:type="spellEnd"/>
+      <w:r>
+        <w:rPr>
+          <w:rFonts w:ascii="Consolas" w:hAnsi="Consolas" w:cs="Consolas"/>
+          <w:color w:val="000000"/>
+          <w:sz w:val="20"/>
+          <w:szCs w:val="20"/>
+        </w:rPr>
+        <w:t xml:space="preserve"> </w:t>
+      </w:r>
+      <w:proofErr w:type="spellStart"/>
+      <w:r>
+        <w:rPr>
+          <w:rFonts w:ascii="Consolas" w:hAnsi="Consolas" w:cs="Consolas"/>
+          <w:color w:val="6A3E3E"/>
+          <w:sz w:val="20"/>
+          <w:szCs w:val="20"/>
+        </w:rPr>
+        <w:t>penaCalculada</w:t>
+      </w:r>
+      <w:proofErr w:type="spellEnd"/>
+      <w:r>
+        <w:rPr>
+          <w:rFonts w:ascii="Consolas" w:hAnsi="Consolas" w:cs="Consolas"/>
+          <w:color w:val="000000"/>
+          <w:sz w:val="20"/>
+          <w:szCs w:val="20"/>
+        </w:rPr>
+        <w:t xml:space="preserve"> = </w:t>
+      </w:r>
+      <w:proofErr w:type="spellStart"/>
+      <w:proofErr w:type="gramStart"/>
+      <w:r>
+        <w:rPr>
+          <w:rFonts w:ascii="Consolas" w:hAnsi="Consolas" w:cs="Consolas"/>
+          <w:color w:val="6A3E3E"/>
+          <w:sz w:val="20"/>
+          <w:szCs w:val="20"/>
+        </w:rPr>
+        <w:t>julgar</w:t>
+      </w:r>
+      <w:r>
+        <w:rPr>
+          <w:rFonts w:ascii="Consolas" w:hAnsi="Consolas" w:cs="Consolas"/>
+          <w:color w:val="000000"/>
+          <w:sz w:val="20"/>
+          <w:szCs w:val="20"/>
+        </w:rPr>
+        <w:t>.calculaPena</w:t>
+      </w:r>
+      <w:proofErr w:type="spellEnd"/>
+      <w:proofErr w:type="gramEnd"/>
+      <w:r>
+        <w:rPr>
+          <w:rFonts w:ascii="Consolas" w:hAnsi="Consolas" w:cs="Consolas"/>
+          <w:color w:val="000000"/>
+          <w:sz w:val="20"/>
+          <w:szCs w:val="20"/>
+        </w:rPr>
+        <w:t>(</w:t>
+      </w:r>
+      <w:proofErr w:type="spellStart"/>
+      <w:r>
+        <w:rPr>
+          <w:rFonts w:ascii="Consolas" w:hAnsi="Consolas" w:cs="Consolas"/>
+          <w:color w:val="6A3E3E"/>
+          <w:sz w:val="20"/>
+          <w:szCs w:val="20"/>
+        </w:rPr>
+        <w:t>respostaPrisoneiroA</w:t>
+      </w:r>
+      <w:proofErr w:type="spellEnd"/>
+      <w:r>
+        <w:rPr>
+          <w:rFonts w:ascii="Consolas" w:hAnsi="Consolas" w:cs="Consolas"/>
+          <w:color w:val="000000"/>
+          <w:sz w:val="20"/>
+          <w:szCs w:val="20"/>
+        </w:rPr>
+        <w:t xml:space="preserve">, </w:t>
+      </w:r>
+      <w:proofErr w:type="spellStart"/>
+      <w:r>
+        <w:rPr>
+          <w:rFonts w:ascii="Consolas" w:hAnsi="Consolas" w:cs="Consolas"/>
+          <w:color w:val="6A3E3E"/>
+          <w:sz w:val="20"/>
+          <w:szCs w:val="20"/>
+        </w:rPr>
+        <w:t>respostaPrisoneiroB</w:t>
+      </w:r>
+      <w:proofErr w:type="spellEnd"/>
+      <w:r>
+        <w:rPr>
+          <w:rFonts w:ascii="Consolas" w:hAnsi="Consolas" w:cs="Consolas"/>
+          <w:color w:val="000000"/>
+          <w:sz w:val="20"/>
+          <w:szCs w:val="20"/>
+        </w:rPr>
+        <w:t>);</w:t>
+      </w:r>
+    </w:p>
+    <w:p>
+      <w:pPr>
+        <w:autoSpaceDE w:val="0"/>
+        <w:autoSpaceDN w:val="0"/>
+        <w:adjustRightInd w:val="0"/>
+        <w:spacing w:after="0" w:line="240" w:lineRule="auto"/>
+        <w:rPr>
+          <w:rFonts w:ascii="Consolas" w:hAnsi="Consolas" w:cs="Consolas"/>
+          <w:sz w:val="20"/>
+          <w:szCs w:val="20"/>
+        </w:rPr>
+      </w:pPr>
+      <w:r>
+        <w:rPr>
+          <w:rFonts w:ascii="Consolas" w:hAnsi="Consolas" w:cs="Consolas"/>
+          <w:color w:val="000000"/>
+          <w:sz w:val="20"/>
+          <w:szCs w:val="20"/>
+        </w:rPr>
+        <w:tab/>
+      </w:r>
+      <w:r>
+        <w:rPr>
+          <w:rFonts w:ascii="Consolas" w:hAnsi="Consolas" w:cs="Consolas"/>
+          <w:color w:val="000000"/>
+          <w:sz w:val="20"/>
+          <w:szCs w:val="20"/>
+        </w:rPr>
+        <w:tab/>
+      </w:r>
+      <w:proofErr w:type="spellStart"/>
+      <w:proofErr w:type="gramStart"/>
+      <w:r>
+        <w:rPr>
+          <w:rFonts w:ascii="Consolas" w:hAnsi="Consolas" w:cs="Consolas"/>
+          <w:i/>
+          <w:iCs/>
+          <w:color w:val="000000"/>
+          <w:sz w:val="20"/>
+          <w:szCs w:val="20"/>
+        </w:rPr>
+        <w:t>assertEquals</w:t>
+      </w:r>
+      <w:proofErr w:type="spellEnd"/>
+      <w:r>
+        <w:rPr>
+          <w:rFonts w:ascii="Consolas" w:hAnsi="Consolas" w:cs="Consolas"/>
+          <w:color w:val="000000"/>
+          <w:sz w:val="20"/>
+          <w:szCs w:val="20"/>
+        </w:rPr>
+        <w:t>(</w:t>
+      </w:r>
+      <w:proofErr w:type="gramEnd"/>
+      <w:r>
+        <w:rPr>
+          <w:rFonts w:ascii="Consolas" w:hAnsi="Consolas" w:cs="Consolas"/>
+          <w:color w:val="000000"/>
+          <w:sz w:val="20"/>
+          <w:szCs w:val="20"/>
+        </w:rPr>
+        <w:t xml:space="preserve">10, </w:t>
+      </w:r>
+      <w:proofErr w:type="spellStart"/>
+      <w:r>
+        <w:rPr>
+          <w:rFonts w:ascii="Consolas" w:hAnsi="Consolas" w:cs="Consolas"/>
+          <w:color w:val="6A3E3E"/>
+          <w:sz w:val="20"/>
+          <w:szCs w:val="20"/>
+        </w:rPr>
+        <w:t>penaCalculada</w:t>
+      </w:r>
+      <w:proofErr w:type="spellEnd"/>
+      <w:r>
+        <w:rPr>
+          <w:rFonts w:ascii="Consolas" w:hAnsi="Consolas" w:cs="Consolas"/>
+          <w:color w:val="000000"/>
+          <w:sz w:val="20"/>
+          <w:szCs w:val="20"/>
+        </w:rPr>
+        <w:t>);</w:t>
+      </w:r>
+    </w:p>
+    <w:p>
+      <w:pPr>
+        <w:autoSpaceDE w:val="0"/>
+        <w:autoSpaceDN w:val="0"/>
+        <w:adjustRightInd w:val="0"/>
+        <w:spacing w:after="0" w:line="240" w:lineRule="auto"/>
+        <w:rPr>
+          <w:rFonts w:ascii="Consolas" w:hAnsi="Consolas" w:cs="Consolas"/>
+          <w:sz w:val="20"/>
+          <w:szCs w:val="20"/>
+        </w:rPr>
+      </w:pPr>
+      <w:r>
+        <w:rPr>
+          <w:rFonts w:ascii="Consolas" w:hAnsi="Consolas" w:cs="Consolas"/>
+          <w:color w:val="000000"/>
+          <w:sz w:val="20"/>
+          <w:szCs w:val="20"/>
+        </w:rPr>
+        <w:tab/>
+        <w:t>}</w:t>
+      </w:r>
+    </w:p>
+    <w:p>
+      <w:pPr>
+        <w:autoSpaceDE w:val="0"/>
+        <w:autoSpaceDN w:val="0"/>
+        <w:adjustRightInd w:val="0"/>
+        <w:spacing w:after="0" w:line="240" w:lineRule="auto"/>
+        <w:rPr>
+          <w:rFonts w:ascii="Consolas" w:hAnsi="Consolas" w:cs="Consolas"/>
+          <w:sz w:val="20"/>
+          <w:szCs w:val="20"/>
+        </w:rPr>
+      </w:pPr>
+      <w:r>
+        <w:rPr>
+          <w:rFonts w:ascii="Consolas" w:hAnsi="Consolas" w:cs="Consolas"/>
+          <w:color w:val="000000"/>
+          <w:sz w:val="20"/>
+          <w:szCs w:val="20"/>
+        </w:rPr>
+        <w:tab/>
+      </w:r>
+    </w:p>
+    <w:p>
+      <w:pPr>
+        <w:autoSpaceDE w:val="0"/>
+        <w:autoSpaceDN w:val="0"/>
+        <w:adjustRightInd w:val="0"/>
+        <w:spacing w:after="0" w:line="240" w:lineRule="auto"/>
+        <w:rPr>
+          <w:rFonts w:ascii="Consolas" w:hAnsi="Consolas" w:cs="Consolas"/>
+          <w:sz w:val="20"/>
+          <w:szCs w:val="20"/>
+        </w:rPr>
+      </w:pPr>
+      <w:r>
+        <w:rPr>
+          <w:rFonts w:ascii="Consolas" w:hAnsi="Consolas" w:cs="Consolas"/>
+          <w:color w:val="000000"/>
+          <w:sz w:val="20"/>
+          <w:szCs w:val="20"/>
+        </w:rPr>
+        <w:tab/>
+      </w:r>
+      <w:r>
+        <w:rPr>
+          <w:rFonts w:ascii="Consolas" w:hAnsi="Consolas" w:cs="Consolas"/>
+          <w:color w:val="646464"/>
+          <w:sz w:val="20"/>
+          <w:szCs w:val="20"/>
+        </w:rPr>
+        <w:t>@Test</w:t>
+      </w:r>
+    </w:p>
+    <w:p>
+      <w:pPr>
+        <w:autoSpaceDE w:val="0"/>
+        <w:autoSpaceDN w:val="0"/>
+        <w:adjustRightInd w:val="0"/>
+        <w:spacing w:after="0" w:line="240" w:lineRule="auto"/>
+        <w:rPr>
+          <w:rFonts w:ascii="Consolas" w:hAnsi="Consolas" w:cs="Consolas"/>
+          <w:sz w:val="20"/>
+          <w:szCs w:val="20"/>
+        </w:rPr>
+      </w:pPr>
+      <w:r>
+        <w:rPr>
+          <w:rFonts w:ascii="Consolas" w:hAnsi="Consolas" w:cs="Consolas"/>
+          <w:color w:val="000000"/>
+          <w:sz w:val="20"/>
+          <w:szCs w:val="20"/>
+        </w:rPr>
+        <w:tab/>
+      </w:r>
+      <w:proofErr w:type="spellStart"/>
+      <w:r>
+        <w:rPr>
+          <w:rFonts w:ascii="Consolas" w:hAnsi="Consolas" w:cs="Consolas"/>
+          <w:b/>
+          <w:bCs/>
+          <w:color w:val="7F0055"/>
+          <w:sz w:val="20"/>
+          <w:szCs w:val="20"/>
+        </w:rPr>
+        <w:t>void</w:t>
+      </w:r>
+      <w:proofErr w:type="spellEnd"/>
+      <w:r>
+        <w:rPr>
+          <w:rFonts w:ascii="Consolas" w:hAnsi="Consolas" w:cs="Consolas"/>
+          <w:color w:val="000000"/>
+          <w:sz w:val="20"/>
+          <w:szCs w:val="20"/>
+        </w:rPr>
+        <w:t xml:space="preserve"> </w:t>
+      </w:r>
+      <w:proofErr w:type="spellStart"/>
+      <w:proofErr w:type="gramStart"/>
+      <w:r>
+        <w:rPr>
+          <w:rFonts w:ascii="Consolas" w:hAnsi="Consolas" w:cs="Consolas"/>
+          <w:color w:val="000000"/>
+          <w:sz w:val="20"/>
+          <w:szCs w:val="20"/>
+        </w:rPr>
+        <w:t>testeQuartoRetorno</w:t>
+      </w:r>
+      <w:proofErr w:type="spellEnd"/>
+      <w:r>
+        <w:rPr>
+          <w:rFonts w:ascii="Consolas" w:hAnsi="Consolas" w:cs="Consolas"/>
+          <w:color w:val="000000"/>
+          <w:sz w:val="20"/>
+          <w:szCs w:val="20"/>
+        </w:rPr>
+        <w:t>(</w:t>
+      </w:r>
+      <w:proofErr w:type="gramEnd"/>
+      <w:r>
+        <w:rPr>
+          <w:rFonts w:ascii="Consolas" w:hAnsi="Consolas" w:cs="Consolas"/>
+          <w:color w:val="000000"/>
+          <w:sz w:val="20"/>
+          <w:szCs w:val="20"/>
+        </w:rPr>
+        <w:t>) {</w:t>
+      </w:r>
+    </w:p>
+    <w:p>
+      <w:pPr>
+        <w:autoSpaceDE w:val="0"/>
+        <w:autoSpaceDN w:val="0"/>
+        <w:adjustRightInd w:val="0"/>
+        <w:spacing w:after="0" w:line="240" w:lineRule="auto"/>
+        <w:rPr>
+          <w:rFonts w:ascii="Consolas" w:hAnsi="Consolas" w:cs="Consolas"/>
+          <w:sz w:val="20"/>
+          <w:szCs w:val="20"/>
+          <w:lang w:val="en-GB"/>
+        </w:rPr>
+      </w:pPr>
+      <w:r>
+        <w:rPr>
+          <w:rFonts w:ascii="Consolas" w:hAnsi="Consolas" w:cs="Consolas"/>
+          <w:color w:val="000000"/>
+          <w:sz w:val="20"/>
+          <w:szCs w:val="20"/>
+        </w:rPr>
+        <w:tab/>
+      </w:r>
+      <w:r>
+        <w:rPr>
+          <w:rFonts w:ascii="Consolas" w:hAnsi="Consolas" w:cs="Consolas"/>
+          <w:color w:val="000000"/>
+          <w:sz w:val="20"/>
+          <w:szCs w:val="20"/>
+        </w:rPr>
+        <w:tab/>
+      </w:r>
+      <w:r>
+        <w:rPr>
+          <w:rFonts w:ascii="Consolas" w:hAnsi="Consolas" w:cs="Consolas"/>
+          <w:color w:val="000000"/>
+          <w:sz w:val="20"/>
+          <w:szCs w:val="20"/>
+          <w:lang w:val="en-GB"/>
+        </w:rPr>
+        <w:t xml:space="preserve">String </w:t>
+      </w:r>
+      <w:proofErr w:type="spellStart"/>
+      <w:r>
+        <w:rPr>
+          <w:rFonts w:ascii="Consolas" w:hAnsi="Consolas" w:cs="Consolas"/>
+          <w:color w:val="6A3E3E"/>
+          <w:sz w:val="20"/>
+          <w:szCs w:val="20"/>
+          <w:lang w:val="en-GB"/>
+        </w:rPr>
+        <w:t>respostaPrisoneiroA</w:t>
+      </w:r>
+      <w:proofErr w:type="spellEnd"/>
+      <w:r>
+        <w:rPr>
+          <w:rFonts w:ascii="Consolas" w:hAnsi="Consolas" w:cs="Consolas"/>
+          <w:color w:val="000000"/>
+          <w:sz w:val="20"/>
+          <w:szCs w:val="20"/>
+          <w:lang w:val="en-GB"/>
+        </w:rPr>
+        <w:t xml:space="preserve"> = </w:t>
+      </w:r>
+      <w:r>
+        <w:rPr>
+          <w:rFonts w:ascii="Consolas" w:hAnsi="Consolas" w:cs="Consolas"/>
+          <w:b/>
+          <w:bCs/>
+          <w:color w:val="7F0055"/>
+          <w:sz w:val="20"/>
+          <w:szCs w:val="20"/>
+          <w:lang w:val="en-GB"/>
+        </w:rPr>
+        <w:t>null</w:t>
+      </w:r>
+      <w:r>
+        <w:rPr>
+          <w:rFonts w:ascii="Consolas" w:hAnsi="Consolas" w:cs="Consolas"/>
+          <w:color w:val="000000"/>
+          <w:sz w:val="20"/>
+          <w:szCs w:val="20"/>
+          <w:lang w:val="en-GB"/>
+        </w:rPr>
+        <w:t>;</w:t>
+      </w:r>
+    </w:p>
+    <w:p>
+      <w:pPr>
+        <w:autoSpaceDE w:val="0"/>
+        <w:autoSpaceDN w:val="0"/>
+        <w:adjustRightInd w:val="0"/>
+        <w:spacing w:after="0" w:line="240" w:lineRule="auto"/>
+        <w:rPr>
+          <w:rFonts w:ascii="Consolas" w:hAnsi="Consolas" w:cs="Consolas"/>
+          <w:sz w:val="20"/>
+          <w:szCs w:val="20"/>
+          <w:lang w:val="en-GB"/>
+        </w:rPr>
+      </w:pPr>
+      <w:r>
+        <w:rPr>
+          <w:rFonts w:ascii="Consolas" w:hAnsi="Consolas" w:cs="Consolas"/>
+          <w:color w:val="000000"/>
+          <w:sz w:val="20"/>
+          <w:szCs w:val="20"/>
+          <w:lang w:val="en-GB"/>
+        </w:rPr>
+        <w:tab/>
+      </w:r>
+      <w:r>
+        <w:rPr>
+          <w:rFonts w:ascii="Consolas" w:hAnsi="Consolas" w:cs="Consolas"/>
+          <w:color w:val="000000"/>
+          <w:sz w:val="20"/>
+          <w:szCs w:val="20"/>
+          <w:lang w:val="en-GB"/>
+        </w:rPr>
+        <w:tab/>
+        <w:t xml:space="preserve">String </w:t>
+      </w:r>
+      <w:proofErr w:type="spellStart"/>
+      <w:r>
+        <w:rPr>
+          <w:rFonts w:ascii="Consolas" w:hAnsi="Consolas" w:cs="Consolas"/>
+          <w:color w:val="6A3E3E"/>
+          <w:sz w:val="20"/>
+          <w:szCs w:val="20"/>
+          <w:lang w:val="en-GB"/>
+        </w:rPr>
+        <w:t>respostaPrisoneiroB</w:t>
+      </w:r>
+      <w:proofErr w:type="spellEnd"/>
+      <w:r>
+        <w:rPr>
+          <w:rFonts w:ascii="Consolas" w:hAnsi="Consolas" w:cs="Consolas"/>
+          <w:color w:val="000000"/>
+          <w:sz w:val="20"/>
+          <w:szCs w:val="20"/>
+          <w:lang w:val="en-GB"/>
+        </w:rPr>
+        <w:t xml:space="preserve"> = </w:t>
+      </w:r>
+      <w:r>
+        <w:rPr>
+          <w:rFonts w:ascii="Consolas" w:hAnsi="Consolas" w:cs="Consolas"/>
+          <w:b/>
+          <w:bCs/>
+          <w:color w:val="7F0055"/>
+          <w:sz w:val="20"/>
+          <w:szCs w:val="20"/>
+          <w:lang w:val="en-GB"/>
+        </w:rPr>
+        <w:t>null</w:t>
+      </w:r>
+      <w:r>
+        <w:rPr>
+          <w:rFonts w:ascii="Consolas" w:hAnsi="Consolas" w:cs="Consolas"/>
+          <w:color w:val="000000"/>
+          <w:sz w:val="20"/>
+          <w:szCs w:val="20"/>
+          <w:lang w:val="en-GB"/>
+        </w:rPr>
+        <w:t>;</w:t>
+      </w:r>
+    </w:p>
+    <w:p>
+      <w:pPr>
+        <w:autoSpaceDE w:val="0"/>
+        <w:autoSpaceDN w:val="0"/>
+        <w:adjustRightInd w:val="0"/>
+        <w:spacing w:after="0" w:line="240" w:lineRule="auto"/>
+        <w:rPr>
+          <w:rFonts w:ascii="Consolas" w:hAnsi="Consolas" w:cs="Consolas"/>
+          <w:sz w:val="20"/>
+          <w:szCs w:val="20"/>
+        </w:rPr>
+      </w:pPr>
+      <w:r>
+        <w:rPr>
+          <w:rFonts w:ascii="Consolas" w:hAnsi="Consolas" w:cs="Consolas"/>
+          <w:color w:val="000000"/>
+          <w:sz w:val="20"/>
+          <w:szCs w:val="20"/>
+          <w:lang w:val="en-GB"/>
+        </w:rPr>
+        <w:tab/>
+      </w:r>
+      <w:r>
+        <w:rPr>
+          <w:rFonts w:ascii="Consolas" w:hAnsi="Consolas" w:cs="Consolas"/>
+          <w:color w:val="000000"/>
+          <w:sz w:val="20"/>
+          <w:szCs w:val="20"/>
+          <w:lang w:val="en-GB"/>
+        </w:rPr>
+        <w:tab/>
+      </w:r>
+      <w:proofErr w:type="spellStart"/>
+      <w:r>
+        <w:rPr>
+          <w:rFonts w:ascii="Consolas" w:hAnsi="Consolas" w:cs="Consolas"/>
+          <w:color w:val="000000"/>
+          <w:sz w:val="20"/>
+          <w:szCs w:val="20"/>
+        </w:rPr>
+        <w:t>JulgamentoPrisoneiro</w:t>
+      </w:r>
+      <w:proofErr w:type="spellEnd"/>
+      <w:r>
+        <w:rPr>
+          <w:rFonts w:ascii="Consolas" w:hAnsi="Consolas" w:cs="Consolas"/>
+          <w:color w:val="000000"/>
+          <w:sz w:val="20"/>
+          <w:szCs w:val="20"/>
+        </w:rPr>
+        <w:t xml:space="preserve"> </w:t>
+      </w:r>
+      <w:r>
+        <w:rPr>
+          <w:rFonts w:ascii="Consolas" w:hAnsi="Consolas" w:cs="Consolas"/>
+          <w:color w:val="6A3E3E"/>
+          <w:sz w:val="20"/>
+          <w:szCs w:val="20"/>
+        </w:rPr>
+        <w:t>julgar</w:t>
+      </w:r>
+      <w:r>
+        <w:rPr>
+          <w:rFonts w:ascii="Consolas" w:hAnsi="Consolas" w:cs="Consolas"/>
+          <w:color w:val="000000"/>
+          <w:sz w:val="20"/>
+          <w:szCs w:val="20"/>
+        </w:rPr>
+        <w:t xml:space="preserve"> = </w:t>
+      </w:r>
+      <w:r>
+        <w:rPr>
+          <w:rFonts w:ascii="Consolas" w:hAnsi="Consolas" w:cs="Consolas"/>
+          <w:b/>
+          <w:bCs/>
+          <w:color w:val="7F0055"/>
+          <w:sz w:val="20"/>
+          <w:szCs w:val="20"/>
+        </w:rPr>
+        <w:t>new</w:t>
+      </w:r>
+      <w:r>
+        <w:rPr>
+          <w:rFonts w:ascii="Consolas" w:hAnsi="Consolas" w:cs="Consolas"/>
+          <w:color w:val="000000"/>
+          <w:sz w:val="20"/>
+          <w:szCs w:val="20"/>
+        </w:rPr>
+        <w:t xml:space="preserve"> </w:t>
+      </w:r>
+      <w:proofErr w:type="spellStart"/>
+      <w:proofErr w:type="gramStart"/>
+      <w:r>
+        <w:rPr>
+          <w:rFonts w:ascii="Consolas" w:hAnsi="Consolas" w:cs="Consolas"/>
+          <w:color w:val="000000"/>
+          <w:sz w:val="20"/>
+          <w:szCs w:val="20"/>
+        </w:rPr>
+        <w:t>JulgamentoPrisoneiro</w:t>
+      </w:r>
+      <w:proofErr w:type="spellEnd"/>
+      <w:r>
+        <w:rPr>
+          <w:rFonts w:ascii="Consolas" w:hAnsi="Consolas" w:cs="Consolas"/>
+          <w:color w:val="000000"/>
+          <w:sz w:val="20"/>
+          <w:szCs w:val="20"/>
+        </w:rPr>
+        <w:t>(</w:t>
+      </w:r>
+      <w:proofErr w:type="gramEnd"/>
+      <w:r>
+        <w:rPr>
+          <w:rFonts w:ascii="Consolas" w:hAnsi="Consolas" w:cs="Consolas"/>
+          <w:color w:val="000000"/>
+          <w:sz w:val="20"/>
+          <w:szCs w:val="20"/>
+        </w:rPr>
+        <w:t>);</w:t>
+      </w:r>
+    </w:p>
+    <w:p>
+      <w:pPr>
+        <w:autoSpaceDE w:val="0"/>
+        <w:autoSpaceDN w:val="0"/>
+        <w:adjustRightInd w:val="0"/>
+        <w:spacing w:after="0" w:line="240" w:lineRule="auto"/>
+        <w:rPr>
+          <w:rFonts w:ascii="Consolas" w:hAnsi="Consolas" w:cs="Consolas"/>
+          <w:sz w:val="20"/>
+          <w:szCs w:val="20"/>
+        </w:rPr>
+      </w:pPr>
+      <w:r>
+        <w:rPr>
+          <w:rFonts w:ascii="Consolas" w:hAnsi="Consolas" w:cs="Consolas"/>
+          <w:color w:val="000000"/>
+          <w:sz w:val="20"/>
+          <w:szCs w:val="20"/>
+        </w:rPr>
+        <w:tab/>
+      </w:r>
+      <w:r>
+        <w:rPr>
+          <w:rFonts w:ascii="Consolas" w:hAnsi="Consolas" w:cs="Consolas"/>
+          <w:color w:val="000000"/>
+          <w:sz w:val="20"/>
+          <w:szCs w:val="20"/>
+        </w:rPr>
+        <w:tab/>
+      </w:r>
+      <w:proofErr w:type="spellStart"/>
+      <w:r>
+        <w:rPr>
+          <w:rFonts w:ascii="Consolas" w:hAnsi="Consolas" w:cs="Consolas"/>
+          <w:b/>
+          <w:bCs/>
+          <w:color w:val="7F0055"/>
+          <w:sz w:val="20"/>
+          <w:szCs w:val="20"/>
+        </w:rPr>
+        <w:t>int</w:t>
+      </w:r>
+      <w:proofErr w:type="spellEnd"/>
+      <w:r>
+        <w:rPr>
+          <w:rFonts w:ascii="Consolas" w:hAnsi="Consolas" w:cs="Consolas"/>
+          <w:color w:val="000000"/>
+          <w:sz w:val="20"/>
+          <w:szCs w:val="20"/>
+        </w:rPr>
+        <w:t xml:space="preserve"> </w:t>
+      </w:r>
+      <w:proofErr w:type="spellStart"/>
+      <w:r>
+        <w:rPr>
+          <w:rFonts w:ascii="Consolas" w:hAnsi="Consolas" w:cs="Consolas"/>
+          <w:color w:val="6A3E3E"/>
+          <w:sz w:val="20"/>
+          <w:szCs w:val="20"/>
+        </w:rPr>
+        <w:t>penaCalculada</w:t>
+      </w:r>
+      <w:proofErr w:type="spellEnd"/>
+      <w:r>
+        <w:rPr>
+          <w:rFonts w:ascii="Consolas" w:hAnsi="Consolas" w:cs="Consolas"/>
+          <w:color w:val="000000"/>
+          <w:sz w:val="20"/>
+          <w:szCs w:val="20"/>
+        </w:rPr>
+        <w:t xml:space="preserve"> = </w:t>
+      </w:r>
+      <w:proofErr w:type="spellStart"/>
+      <w:proofErr w:type="gramStart"/>
+      <w:r>
+        <w:rPr>
+          <w:rFonts w:ascii="Consolas" w:hAnsi="Consolas" w:cs="Consolas"/>
+          <w:color w:val="6A3E3E"/>
+          <w:sz w:val="20"/>
+          <w:szCs w:val="20"/>
+        </w:rPr>
+        <w:t>julgar</w:t>
+      </w:r>
+      <w:r>
+        <w:rPr>
+          <w:rFonts w:ascii="Consolas" w:hAnsi="Consolas" w:cs="Consolas"/>
+          <w:color w:val="000000"/>
+          <w:sz w:val="20"/>
+          <w:szCs w:val="20"/>
+        </w:rPr>
+        <w:t>.calculaPena</w:t>
+      </w:r>
+      <w:proofErr w:type="spellEnd"/>
+      <w:proofErr w:type="gramEnd"/>
+      <w:r>
+        <w:rPr>
+          <w:rFonts w:ascii="Consolas" w:hAnsi="Consolas" w:cs="Consolas"/>
+          <w:color w:val="000000"/>
+          <w:sz w:val="20"/>
+          <w:szCs w:val="20"/>
+        </w:rPr>
+        <w:t>(</w:t>
+      </w:r>
+      <w:proofErr w:type="spellStart"/>
+      <w:r>
+        <w:rPr>
+          <w:rFonts w:ascii="Consolas" w:hAnsi="Consolas" w:cs="Consolas"/>
+          <w:color w:val="6A3E3E"/>
+          <w:sz w:val="20"/>
+          <w:szCs w:val="20"/>
+        </w:rPr>
+        <w:t>respostaPrisoneiroA</w:t>
+      </w:r>
+      <w:proofErr w:type="spellEnd"/>
+      <w:r>
+        <w:rPr>
+          <w:rFonts w:ascii="Consolas" w:hAnsi="Consolas" w:cs="Consolas"/>
+          <w:color w:val="000000"/>
+          <w:sz w:val="20"/>
+          <w:szCs w:val="20"/>
+        </w:rPr>
+        <w:t xml:space="preserve">, </w:t>
+      </w:r>
+      <w:proofErr w:type="spellStart"/>
+      <w:r>
+        <w:rPr>
+          <w:rFonts w:ascii="Consolas" w:hAnsi="Consolas" w:cs="Consolas"/>
+          <w:color w:val="6A3E3E"/>
+          <w:sz w:val="20"/>
+          <w:szCs w:val="20"/>
+        </w:rPr>
+        <w:t>respostaPrisoneiroB</w:t>
+      </w:r>
+      <w:proofErr w:type="spellEnd"/>
+      <w:r>
+        <w:rPr>
+          <w:rFonts w:ascii="Consolas" w:hAnsi="Consolas" w:cs="Consolas"/>
+          <w:color w:val="000000"/>
+          <w:sz w:val="20"/>
+          <w:szCs w:val="20"/>
+        </w:rPr>
+        <w:t>);</w:t>
+      </w:r>
+    </w:p>
+    <w:p>
+      <w:pPr>
+        <w:autoSpaceDE w:val="0"/>
+        <w:autoSpaceDN w:val="0"/>
+        <w:adjustRightInd w:val="0"/>
+        <w:spacing w:after="0" w:line="240" w:lineRule="auto"/>
+        <w:rPr>
+          <w:rFonts w:ascii="Consolas" w:hAnsi="Consolas" w:cs="Consolas"/>
+          <w:sz w:val="20"/>
+          <w:szCs w:val="20"/>
+          <w:lang w:val="en-GB"/>
+        </w:rPr>
+      </w:pPr>
+      <w:r>
+        <w:rPr>
+          <w:rFonts w:ascii="Consolas" w:hAnsi="Consolas" w:cs="Consolas"/>
+          <w:color w:val="000000"/>
+          <w:sz w:val="20"/>
+          <w:szCs w:val="20"/>
+        </w:rPr>
+        <w:tab/>
+      </w:r>
+      <w:r>
+        <w:rPr>
+          <w:rFonts w:ascii="Consolas" w:hAnsi="Consolas" w:cs="Consolas"/>
+          <w:color w:val="000000"/>
+          <w:sz w:val="20"/>
+          <w:szCs w:val="20"/>
+        </w:rPr>
+        <w:tab/>
+      </w:r>
+      <w:proofErr w:type="spellStart"/>
+      <w:proofErr w:type="gramStart"/>
+      <w:r>
+        <w:rPr>
+          <w:rFonts w:ascii="Consolas" w:hAnsi="Consolas" w:cs="Consolas"/>
+          <w:i/>
+          <w:iCs/>
+          <w:color w:val="000000"/>
+          <w:sz w:val="20"/>
+          <w:szCs w:val="20"/>
+          <w:lang w:val="en-GB"/>
+        </w:rPr>
+        <w:t>assertEquals</w:t>
+      </w:r>
+      <w:proofErr w:type="spellEnd"/>
+      <w:r>
+        <w:rPr>
+          <w:rFonts w:ascii="Consolas" w:hAnsi="Consolas" w:cs="Consolas"/>
+          <w:color w:val="000000"/>
+          <w:sz w:val="20"/>
+          <w:szCs w:val="20"/>
+          <w:lang w:val="en-GB"/>
+        </w:rPr>
+        <w:t>(</w:t>
+      </w:r>
+      <w:proofErr w:type="gramEnd"/>
+      <w:r>
+        <w:rPr>
+          <w:rFonts w:ascii="Consolas" w:hAnsi="Consolas" w:cs="Consolas"/>
+          <w:color w:val="000000"/>
+          <w:sz w:val="20"/>
+          <w:szCs w:val="20"/>
+          <w:lang w:val="en-GB"/>
+        </w:rPr>
+        <w:t xml:space="preserve">11, </w:t>
+      </w:r>
+      <w:proofErr w:type="spellStart"/>
+      <w:r>
+        <w:rPr>
+          <w:rFonts w:ascii="Consolas" w:hAnsi="Consolas" w:cs="Consolas"/>
+          <w:color w:val="6A3E3E"/>
+          <w:sz w:val="20"/>
+          <w:szCs w:val="20"/>
+          <w:lang w:val="en-GB"/>
+        </w:rPr>
+        <w:t>penaCalculada</w:t>
+      </w:r>
+      <w:proofErr w:type="spellEnd"/>
+      <w:r>
+        <w:rPr>
+          <w:rFonts w:ascii="Consolas" w:hAnsi="Consolas" w:cs="Consolas"/>
+          <w:color w:val="000000"/>
+          <w:sz w:val="20"/>
+          <w:szCs w:val="20"/>
+          <w:lang w:val="en-GB"/>
+        </w:rPr>
+        <w:t>);</w:t>
+      </w:r>
+    </w:p>
+    <w:p>
+      <w:pPr>
+        <w:autoSpaceDE w:val="0"/>
+        <w:autoSpaceDN w:val="0"/>
+        <w:adjustRightInd w:val="0"/>
+        <w:spacing w:after="0" w:line="240" w:lineRule="auto"/>
+        <w:rPr>
+          <w:rFonts w:ascii="Consolas" w:hAnsi="Consolas" w:cs="Consolas"/>
+          <w:sz w:val="20"/>
+          <w:szCs w:val="20"/>
+          <w:lang w:val="en-GB"/>
+        </w:rPr>
+      </w:pPr>
+      <w:r>
+        <w:rPr>
+          <w:rFonts w:ascii="Consolas" w:hAnsi="Consolas" w:cs="Consolas"/>
+          <w:color w:val="000000"/>
+          <w:sz w:val="20"/>
+          <w:szCs w:val="20"/>
+          <w:lang w:val="en-GB"/>
+        </w:rPr>
+        <w:tab/>
+        <w:t>}</w:t>
+      </w:r>
+    </w:p>
+    <w:p>
+      <w:pPr>
+        <w:autoSpaceDE w:val="0"/>
+        <w:autoSpaceDN w:val="0"/>
+        <w:adjustRightInd w:val="0"/>
+        <w:spacing w:after="0" w:line="240" w:lineRule="auto"/>
+        <w:rPr>
+          <w:rFonts w:ascii="Consolas" w:hAnsi="Consolas" w:cs="Consolas"/>
+          <w:sz w:val="20"/>
+          <w:szCs w:val="20"/>
+          <w:lang w:val="en-GB"/>
+        </w:rPr>
+      </w:pPr>
+      <w:r>
+        <w:rPr>
+          <w:rFonts w:ascii="Consolas" w:hAnsi="Consolas" w:cs="Consolas"/>
+          <w:color w:val="000000"/>
+          <w:sz w:val="20"/>
+          <w:szCs w:val="20"/>
+          <w:lang w:val="en-GB"/>
+        </w:rPr>
+        <w:t>}</w:t>
+      </w:r>
+    </w:p>
+    <w:p>
+      <w:pPr>
+        <w:spacing w:line="360" w:lineRule="auto"/>
+        <w:rPr>
+          <w:rFonts w:cstheme="minorHAnsi"/>
+          <w:b/>
+          <w:bCs/>
+        </w:rPr>
+      </w:pPr>
+    </w:p>
+    <w:p>
+      <w:pPr>
+        <w:spacing w:line="360" w:lineRule="auto"/>
+        <w:rPr>
+          <w:rFonts w:cstheme="minorHAnsi"/>
+          <w:b/>
+          <w:bCs/>
+        </w:rPr>
+      </w:pPr>
     </w:p>
     <w:p>
       <w:pPr>
@@ -3210,6 +7952,7 @@
   <w:style w:type="paragraph" w:default="1" w:styleId="Normal">
     <w:name w:val="Normal"/>
     <w:qFormat/>
+    <w:rsid w:val="001B6820"/>
   </w:style>
   <w:style w:type="character" w:default="1" w:styleId="Fontepargpadro">
     <w:name w:val="Default Paragraph Font"/>

</xml_diff>